<commit_message>
Finalisierte V1.0 der Konzeption
</commit_message>
<xml_diff>
--- a/Dokumentation/ke-dok/Konzeption/ka-Konzeption_MA3062_v10.docx
+++ b/Dokumentation/ke-dok/Konzeption/ka-Konzeption_MA3062_v10.docx
@@ -1,10 +1,10 @@
 
 <file path=word/document.xml><?xml version="1.0" encoding="utf-8"?>
-<w:document xmlns:wpc="http://schemas.microsoft.com/office/word/2010/wordprocessingCanvas" xmlns:cx="http://schemas.microsoft.com/office/drawing/2014/chartex" xmlns:cx1="http://schemas.microsoft.com/office/drawing/2015/9/8/chartex" xmlns:cx2="http://schemas.microsoft.com/office/drawing/2015/10/21/chartex" xmlns:cx3="http://schemas.microsoft.com/office/drawing/2016/5/9/chartex" xmlns:cx4="http://schemas.microsoft.com/office/drawing/2016/5/10/chartex" xmlns:cx5="http://schemas.microsoft.com/office/drawing/2016/5/11/chartex" xmlns:cx6="http://schemas.microsoft.com/office/drawing/2016/5/12/chartex" xmlns:cx7="http://schemas.microsoft.com/office/drawing/2016/5/13/chartex" xmlns:cx8="http://schemas.microsoft.com/office/drawing/2016/5/14/chartex" xmlns:mc="http://schemas.openxmlformats.org/markup-compatibility/2006" xmlns:aink="http://schemas.microsoft.com/office/drawing/2016/ink" xmlns:am3d="http://schemas.microsoft.com/office/drawing/2017/model3d" xmlns:o="urn:schemas-microsoft-com:office:office" xmlns:r="http://schemas.openxmlformats.org/officeDocument/2006/relationships" xmlns:m="http://schemas.openxmlformats.org/officeDocument/2006/math" xmlns:v="urn:schemas-microsoft-com:vml" xmlns:wp14="http://schemas.microsoft.com/office/word/2010/wordprocessingDrawing" xmlns:wp="http://schemas.openxmlformats.org/drawingml/2006/wordprocessingDrawing" xmlns:w10="urn:schemas-microsoft-com:office:word" xmlns:w="http://schemas.openxmlformats.org/wordprocessingml/2006/main" xmlns:w14="http://schemas.microsoft.com/office/word/2010/wordml" xmlns:w15="http://schemas.microsoft.com/office/word/2012/wordml" xmlns:w16cid="http://schemas.microsoft.com/office/word/2016/wordml/cid" xmlns:w16se="http://schemas.microsoft.com/office/word/2015/wordml/symex" xmlns:wpg="http://schemas.microsoft.com/office/word/2010/wordprocessingGroup" xmlns:wpi="http://schemas.microsoft.com/office/word/2010/wordprocessingInk" xmlns:wne="http://schemas.microsoft.com/office/word/2006/wordml" xmlns:wps="http://schemas.microsoft.com/office/word/2010/wordprocessingShape" mc:Ignorable="w14 w15 w16se w16cid wp14">
+<w:document xmlns:wpc="http://schemas.microsoft.com/office/word/2010/wordprocessingCanvas" xmlns:cx="http://schemas.microsoft.com/office/drawing/2014/chartex" xmlns:cx1="http://schemas.microsoft.com/office/drawing/2015/9/8/chartex" xmlns:mc="http://schemas.openxmlformats.org/markup-compatibility/2006" xmlns:o="urn:schemas-microsoft-com:office:office" xmlns:r="http://schemas.openxmlformats.org/officeDocument/2006/relationships" xmlns:m="http://schemas.openxmlformats.org/officeDocument/2006/math" xmlns:v="urn:schemas-microsoft-com:vml" xmlns:wp14="http://schemas.microsoft.com/office/word/2010/wordprocessingDrawing" xmlns:wp="http://schemas.openxmlformats.org/drawingml/2006/wordprocessingDrawing" xmlns:w10="urn:schemas-microsoft-com:office:word" xmlns:w="http://schemas.openxmlformats.org/wordprocessingml/2006/main" xmlns:w14="http://schemas.microsoft.com/office/word/2010/wordml" xmlns:w15="http://schemas.microsoft.com/office/word/2012/wordml" xmlns:w16se="http://schemas.microsoft.com/office/word/2015/wordml/symex" xmlns:wpg="http://schemas.microsoft.com/office/word/2010/wordprocessingGroup" xmlns:wpi="http://schemas.microsoft.com/office/word/2010/wordprocessingInk" xmlns:wne="http://schemas.microsoft.com/office/word/2006/wordml" xmlns:wps="http://schemas.microsoft.com/office/word/2010/wordprocessingShape" mc:Ignorable="w14 w15 w16se wp14">
   <w:body>
     <w:tbl>
       <w:tblPr>
-        <w:tblStyle w:val="Tabellenraster"/>
+        <w:tblStyle w:val="TableGrid"/>
         <w:tblpPr w:leftFromText="141" w:rightFromText="141" w:vertAnchor="text" w:horzAnchor="margin" w:tblpXSpec="center" w:tblpY="-10"/>
         <w:tblW w:w="0" w:type="auto"/>
         <w:tblBorders>
@@ -78,39 +78,7 @@
                 <w:rFonts w:cs="Arial"/>
                 <w:sz w:val="32"/>
               </w:rPr>
-              <w:t xml:space="preserve">Untersuchung und prototypische Umsetzung eines </w:t>
-            </w:r>
-            <w:proofErr w:type="spellStart"/>
-            <w:r>
-              <w:rPr>
-                <w:rFonts w:cs="Arial"/>
-                <w:sz w:val="32"/>
-              </w:rPr>
-              <w:t>Lifelong</w:t>
-            </w:r>
-            <w:proofErr w:type="spellEnd"/>
-            <w:r>
-              <w:rPr>
-                <w:rFonts w:cs="Arial"/>
-                <w:sz w:val="32"/>
-              </w:rPr>
-              <w:t xml:space="preserve"> Deep </w:t>
-            </w:r>
-            <w:proofErr w:type="spellStart"/>
-            <w:r>
-              <w:rPr>
-                <w:rFonts w:cs="Arial"/>
-                <w:sz w:val="32"/>
-              </w:rPr>
-              <w:t>Neural</w:t>
-            </w:r>
-            <w:proofErr w:type="spellEnd"/>
-            <w:r>
-              <w:rPr>
-                <w:rFonts w:cs="Arial"/>
-                <w:sz w:val="32"/>
-              </w:rPr>
-              <w:t xml:space="preserve"> Network Algorithmus</w:t>
+              <w:t>Untersuchung und prototypische Umsetzung eines Lifelong Deep Neural Network Algorithmus</w:t>
             </w:r>
           </w:p>
         </w:tc>
@@ -540,7 +508,7 @@
     </w:p>
     <w:tbl>
       <w:tblPr>
-        <w:tblStyle w:val="Gitternetztabelle1hell"/>
+        <w:tblStyle w:val="GridTable1Light"/>
         <w:tblW w:w="9308" w:type="dxa"/>
         <w:tblLayout w:type="fixed"/>
         <w:tblLook w:val="00A0" w:firstRow="1" w:lastRow="0" w:firstColumn="1" w:lastColumn="0" w:noHBand="0" w:noVBand="0"/>
@@ -922,7 +890,6 @@
                 <w:szCs w:val="24"/>
               </w:rPr>
             </w:pPr>
-            <w:proofErr w:type="spellStart"/>
             <w:r>
               <w:rPr>
                 <w:rFonts w:cs="Arial"/>
@@ -930,7 +897,6 @@
               </w:rPr>
               <w:t>Ms</w:t>
             </w:r>
-            <w:proofErr w:type="spellEnd"/>
           </w:p>
         </w:tc>
         <w:tc>
@@ -996,6 +962,162 @@
                 <w:szCs w:val="24"/>
               </w:rPr>
             </w:pPr>
+            <w:r>
+              <w:rPr>
+                <w:rFonts w:cs="Arial"/>
+                <w:szCs w:val="24"/>
+              </w:rPr>
+              <w:t>Finalisierung Konzeption</w:t>
+            </w:r>
+          </w:p>
+        </w:tc>
+      </w:tr>
+      <w:tr>
+        <w:trPr>
+          <w:trHeight w:val="397"/>
+        </w:trPr>
+        <w:tc>
+          <w:tcPr>
+            <w:cnfStyle w:val="001000000000" w:firstRow="0" w:lastRow="0" w:firstColumn="1" w:lastColumn="0" w:oddVBand="0" w:evenVBand="0" w:oddHBand="0" w:evenHBand="0" w:firstRowFirstColumn="0" w:firstRowLastColumn="0" w:lastRowFirstColumn="0" w:lastRowLastColumn="0"/>
+            <w:tcW w:w="1129" w:type="dxa"/>
+            <w:vAlign w:val="center"/>
+          </w:tcPr>
+          <w:p>
+            <w:pPr>
+              <w:spacing w:before="60" w:after="60"/>
+              <w:jc w:val="center"/>
+              <w:rPr>
+                <w:rFonts w:cs="Arial"/>
+                <w:szCs w:val="24"/>
+              </w:rPr>
+            </w:pPr>
+            <w:r>
+              <w:rPr>
+                <w:rFonts w:cs="Arial"/>
+                <w:szCs w:val="24"/>
+              </w:rPr>
+              <w:t>1.0</w:t>
+            </w:r>
+          </w:p>
+        </w:tc>
+        <w:tc>
+          <w:tcPr>
+            <w:tcW w:w="1134" w:type="dxa"/>
+            <w:vAlign w:val="center"/>
+          </w:tcPr>
+          <w:p>
+            <w:pPr>
+              <w:spacing w:before="60" w:after="60"/>
+              <w:jc w:val="center"/>
+              <w:cnfStyle w:val="000000000000" w:firstRow="0" w:lastRow="0" w:firstColumn="0" w:lastColumn="0" w:oddVBand="0" w:evenVBand="0" w:oddHBand="0" w:evenHBand="0" w:firstRowFirstColumn="0" w:firstRowLastColumn="0" w:lastRowFirstColumn="0" w:lastRowLastColumn="0"/>
+              <w:rPr>
+                <w:rFonts w:cs="Arial"/>
+                <w:szCs w:val="24"/>
+              </w:rPr>
+            </w:pPr>
+            <w:r>
+              <w:rPr>
+                <w:rFonts w:cs="Arial"/>
+                <w:szCs w:val="24"/>
+              </w:rPr>
+              <w:t>Kamm</w:t>
+            </w:r>
+          </w:p>
+        </w:tc>
+        <w:tc>
+          <w:tcPr>
+            <w:tcW w:w="628" w:type="dxa"/>
+            <w:vAlign w:val="center"/>
+          </w:tcPr>
+          <w:p>
+            <w:pPr>
+              <w:spacing w:before="60" w:after="60"/>
+              <w:jc w:val="center"/>
+              <w:cnfStyle w:val="000000000000" w:firstRow="0" w:lastRow="0" w:firstColumn="0" w:lastColumn="0" w:oddVBand="0" w:evenVBand="0" w:oddHBand="0" w:evenHBand="0" w:firstRowFirstColumn="0" w:firstRowLastColumn="0" w:lastRowFirstColumn="0" w:lastRowLastColumn="0"/>
+              <w:rPr>
+                <w:rFonts w:cs="Arial"/>
+                <w:szCs w:val="24"/>
+              </w:rPr>
+            </w:pPr>
+            <w:r>
+              <w:rPr>
+                <w:rFonts w:cs="Arial"/>
+                <w:szCs w:val="24"/>
+              </w:rPr>
+              <w:t>Ms</w:t>
+            </w:r>
+          </w:p>
+        </w:tc>
+        <w:tc>
+          <w:tcPr>
+            <w:tcW w:w="1228" w:type="dxa"/>
+            <w:vAlign w:val="center"/>
+          </w:tcPr>
+          <w:p>
+            <w:pPr>
+              <w:spacing w:before="60" w:after="60"/>
+              <w:jc w:val="center"/>
+              <w:cnfStyle w:val="000000000000" w:firstRow="0" w:lastRow="0" w:firstColumn="0" w:lastColumn="0" w:oddVBand="0" w:evenVBand="0" w:oddHBand="0" w:evenHBand="0" w:firstRowFirstColumn="0" w:firstRowLastColumn="0" w:lastRowFirstColumn="0" w:lastRowLastColumn="0"/>
+              <w:rPr>
+                <w:rFonts w:cs="Arial"/>
+                <w:szCs w:val="24"/>
+              </w:rPr>
+            </w:pPr>
+            <w:r>
+              <w:rPr>
+                <w:rFonts w:cs="Arial"/>
+                <w:szCs w:val="24"/>
+              </w:rPr>
+              <w:t>24.06.19</w:t>
+            </w:r>
+          </w:p>
+        </w:tc>
+        <w:tc>
+          <w:tcPr>
+            <w:tcW w:w="1641" w:type="dxa"/>
+            <w:vAlign w:val="center"/>
+          </w:tcPr>
+          <w:p>
+            <w:pPr>
+              <w:spacing w:before="60" w:after="60"/>
+              <w:jc w:val="left"/>
+              <w:cnfStyle w:val="000000000000" w:firstRow="0" w:lastRow="0" w:firstColumn="0" w:lastColumn="0" w:oddVBand="0" w:evenVBand="0" w:oddHBand="0" w:evenHBand="0" w:firstRowFirstColumn="0" w:firstRowLastColumn="0" w:lastRowFirstColumn="0" w:lastRowLastColumn="0"/>
+              <w:rPr>
+                <w:rFonts w:cs="Arial"/>
+                <w:szCs w:val="24"/>
+              </w:rPr>
+            </w:pPr>
+            <w:r>
+              <w:rPr>
+                <w:rFonts w:cs="Arial"/>
+                <w:szCs w:val="24"/>
+              </w:rPr>
+              <w:t>Akzeptiert</w:t>
+            </w:r>
+          </w:p>
+        </w:tc>
+        <w:tc>
+          <w:tcPr>
+            <w:tcW w:w="3548" w:type="dxa"/>
+            <w:vAlign w:val="center"/>
+          </w:tcPr>
+          <w:p>
+            <w:pPr>
+              <w:spacing w:before="60" w:after="60"/>
+              <w:jc w:val="left"/>
+              <w:cnfStyle w:val="000000000000" w:firstRow="0" w:lastRow="0" w:firstColumn="0" w:lastColumn="0" w:oddVBand="0" w:evenVBand="0" w:oddHBand="0" w:evenHBand="0" w:firstRowFirstColumn="0" w:firstRowLastColumn="0" w:lastRowFirstColumn="0" w:lastRowLastColumn="0"/>
+              <w:rPr>
+                <w:rFonts w:cs="Arial"/>
+                <w:szCs w:val="24"/>
+              </w:rPr>
+            </w:pPr>
+            <w:r>
+              <w:rPr>
+                <w:rFonts w:cs="Arial"/>
+                <w:szCs w:val="24"/>
+              </w:rPr>
+              <w:t>Durchsicht/Durchsprach Ms</w:t>
+            </w:r>
             <w:bookmarkStart w:id="1" w:name="_GoBack"/>
             <w:bookmarkEnd w:id="1"/>
           </w:p>
@@ -1004,7 +1126,7 @@
     </w:tbl>
     <w:p>
       <w:pPr>
-        <w:pStyle w:val="berschrift1"/>
+        <w:pStyle w:val="Heading1"/>
         <w:rPr>
           <w:rFonts w:cs="Arial"/>
         </w:rPr>
@@ -1020,7 +1142,7 @@
     </w:p>
     <w:p>
       <w:pPr>
-        <w:pStyle w:val="Verzeichnis1"/>
+        <w:pStyle w:val="TOC1"/>
         <w:tabs>
           <w:tab w:val="left" w:pos="480"/>
         </w:tabs>
@@ -1126,7 +1248,7 @@
     </w:p>
     <w:p>
       <w:pPr>
-        <w:pStyle w:val="Verzeichnis1"/>
+        <w:pStyle w:val="TOC1"/>
         <w:tabs>
           <w:tab w:val="left" w:pos="480"/>
         </w:tabs>
@@ -1206,7 +1328,7 @@
     </w:p>
     <w:p>
       <w:pPr>
-        <w:pStyle w:val="Verzeichnis2"/>
+        <w:pStyle w:val="TOC2"/>
         <w:tabs>
           <w:tab w:val="left" w:pos="880"/>
         </w:tabs>
@@ -1282,7 +1404,7 @@
     </w:p>
     <w:p>
       <w:pPr>
-        <w:pStyle w:val="Verzeichnis3"/>
+        <w:pStyle w:val="TOC3"/>
         <w:tabs>
           <w:tab w:val="left" w:pos="1320"/>
           <w:tab w:val="right" w:leader="dot" w:pos="9061"/>
@@ -1359,7 +1481,7 @@
     </w:p>
     <w:p>
       <w:pPr>
-        <w:pStyle w:val="Verzeichnis3"/>
+        <w:pStyle w:val="TOC3"/>
         <w:tabs>
           <w:tab w:val="left" w:pos="1320"/>
           <w:tab w:val="right" w:leader="dot" w:pos="9061"/>
@@ -1436,7 +1558,7 @@
     </w:p>
     <w:p>
       <w:pPr>
-        <w:pStyle w:val="Verzeichnis3"/>
+        <w:pStyle w:val="TOC3"/>
         <w:tabs>
           <w:tab w:val="left" w:pos="1320"/>
           <w:tab w:val="right" w:leader="dot" w:pos="9061"/>
@@ -1513,7 +1635,7 @@
     </w:p>
     <w:p>
       <w:pPr>
-        <w:pStyle w:val="Verzeichnis3"/>
+        <w:pStyle w:val="TOC3"/>
         <w:tabs>
           <w:tab w:val="left" w:pos="1320"/>
           <w:tab w:val="right" w:leader="dot" w:pos="9061"/>
@@ -1590,7 +1712,7 @@
     </w:p>
     <w:p>
       <w:pPr>
-        <w:pStyle w:val="Verzeichnis3"/>
+        <w:pStyle w:val="TOC3"/>
         <w:tabs>
           <w:tab w:val="left" w:pos="1320"/>
           <w:tab w:val="right" w:leader="dot" w:pos="9061"/>
@@ -1667,7 +1789,7 @@
     </w:p>
     <w:p>
       <w:pPr>
-        <w:pStyle w:val="Verzeichnis2"/>
+        <w:pStyle w:val="TOC2"/>
         <w:tabs>
           <w:tab w:val="left" w:pos="880"/>
         </w:tabs>
@@ -1743,7 +1865,7 @@
     </w:p>
     <w:p>
       <w:pPr>
-        <w:pStyle w:val="Verzeichnis1"/>
+        <w:pStyle w:val="TOC1"/>
         <w:tabs>
           <w:tab w:val="left" w:pos="480"/>
         </w:tabs>
@@ -1823,7 +1945,7 @@
     </w:p>
     <w:p>
       <w:pPr>
-        <w:pStyle w:val="Verzeichnis2"/>
+        <w:pStyle w:val="TOC2"/>
         <w:tabs>
           <w:tab w:val="left" w:pos="880"/>
         </w:tabs>
@@ -1899,7 +2021,7 @@
     </w:p>
     <w:p>
       <w:pPr>
-        <w:pStyle w:val="Verzeichnis2"/>
+        <w:pStyle w:val="TOC2"/>
         <w:tabs>
           <w:tab w:val="left" w:pos="880"/>
         </w:tabs>
@@ -1975,7 +2097,7 @@
     </w:p>
     <w:p>
       <w:pPr>
-        <w:pStyle w:val="Verzeichnis2"/>
+        <w:pStyle w:val="TOC2"/>
         <w:tabs>
           <w:tab w:val="left" w:pos="880"/>
         </w:tabs>
@@ -2051,7 +2173,7 @@
     </w:p>
     <w:p>
       <w:pPr>
-        <w:pStyle w:val="Verzeichnis1"/>
+        <w:pStyle w:val="TOC1"/>
         <w:tabs>
           <w:tab w:val="left" w:pos="480"/>
         </w:tabs>
@@ -2156,7 +2278,7 @@
     </w:p>
     <w:p>
       <w:pPr>
-        <w:pStyle w:val="berschrift1"/>
+        <w:pStyle w:val="Heading1"/>
       </w:pPr>
       <w:bookmarkStart w:id="3" w:name="_Toc417623525"/>
       <w:bookmarkStart w:id="4" w:name="_Toc11331310"/>
@@ -2172,16 +2294,11 @@
         <w:t>In diesem</w:t>
       </w:r>
       <w:r>
-        <w:t xml:space="preserve"> Dokument wird die konkrete Konzeption des </w:t>
-      </w:r>
-      <w:proofErr w:type="spellStart"/>
-      <w:r>
-        <w:t>L</w:t>
+        <w:t xml:space="preserve"> Dokument wird die konkrete Konzeption des L</w:t>
       </w:r>
       <w:r>
         <w:t>ifelong</w:t>
       </w:r>
-      <w:proofErr w:type="spellEnd"/>
       <w:r>
         <w:t xml:space="preserve"> DNN </w:t>
       </w:r>
@@ -2305,7 +2422,7 @@
     </w:p>
     <w:p>
       <w:pPr>
-        <w:pStyle w:val="Beschriftung"/>
+        <w:pStyle w:val="Caption"/>
         <w:jc w:val="center"/>
       </w:pPr>
       <w:bookmarkStart w:id="5" w:name="_Ref10010258"/>
@@ -2375,7 +2492,7 @@
     </w:p>
     <w:p>
       <w:pPr>
-        <w:pStyle w:val="berschrift2"/>
+        <w:pStyle w:val="Heading2"/>
       </w:pPr>
       <w:bookmarkStart w:id="6" w:name="_Ref10712559"/>
       <w:bookmarkStart w:id="7" w:name="_Toc11331311"/>
@@ -2601,7 +2718,7 @@
     </w:p>
     <w:p>
       <w:pPr>
-        <w:pStyle w:val="berschrift3"/>
+        <w:pStyle w:val="Heading3"/>
       </w:pPr>
       <w:bookmarkStart w:id="8" w:name="_Toc11331312"/>
       <w:r>
@@ -2631,47 +2748,11 @@
       <w:r>
         <w:t xml:space="preserve"> (</w:t>
       </w:r>
-      <w:proofErr w:type="spellStart"/>
       <w:r>
         <w:rPr>
           <w:i/>
         </w:rPr>
-        <w:t>ImageNet</w:t>
-      </w:r>
-      <w:proofErr w:type="spellEnd"/>
-      <w:r>
-        <w:rPr>
-          <w:i/>
-        </w:rPr>
-        <w:t xml:space="preserve"> </w:t>
-      </w:r>
-      <w:proofErr w:type="gramStart"/>
-      <w:r>
-        <w:rPr>
-          <w:i/>
-        </w:rPr>
-        <w:t>Large</w:t>
-      </w:r>
-      <w:proofErr w:type="gramEnd"/>
-      <w:r>
-        <w:rPr>
-          <w:i/>
-        </w:rPr>
-        <w:t xml:space="preserve"> </w:t>
-      </w:r>
-      <w:proofErr w:type="spellStart"/>
-      <w:r>
-        <w:rPr>
-          <w:i/>
-        </w:rPr>
-        <w:t>Scale</w:t>
-      </w:r>
-      <w:proofErr w:type="spellEnd"/>
-      <w:r>
-        <w:rPr>
-          <w:i/>
-        </w:rPr>
-        <w:t xml:space="preserve"> Visual Recognition Competition</w:t>
+        <w:t>ImageNet Large Scale Visual Recognition Competition</w:t>
       </w:r>
       <w:r>
         <w:t>) erreichte AlexNet einen Top-5 Klassifikationsfehler von 15,3%. Der zweitplatzierte dieses Wett</w:t>
@@ -2755,21 +2836,8 @@
         <w:t>.</w:t>
       </w:r>
       <w:r>
-        <w:t xml:space="preserve"> Neuerungen im Vergleich zu damaligen DNNs war der Einsatz von </w:t>
-      </w:r>
-      <w:proofErr w:type="spellStart"/>
-      <w:r>
-        <w:t>ReLU</w:t>
-      </w:r>
-      <w:proofErr w:type="spellEnd"/>
-      <w:r>
-        <w:t xml:space="preserve">-Aktivierungsfunktionen sowie die </w:t>
-      </w:r>
-      <w:proofErr w:type="spellStart"/>
-      <w:r>
-        <w:t>Regularisierung</w:t>
-      </w:r>
-      <w:proofErr w:type="spellEnd"/>
+        <w:t xml:space="preserve"> Neuerungen im Vergleich zu damaligen DNNs war der Einsatz von ReLU-Aktivierungsfunktionen sowie die Regularisierung</w:t>
+      </w:r>
       <w:r>
         <w:t xml:space="preserve"> des Netzwerks </w:t>
       </w:r>
@@ -2831,26 +2899,10 @@
         <w:fldChar w:fldCharType="end"/>
       </w:r>
       <w:r>
-        <w:t xml:space="preserve"> ist die Modellarchitektur des AlexNet graphisch dargestellt, bei welcher die fünf Convolutional und die drei Fully </w:t>
-      </w:r>
-      <w:proofErr w:type="spellStart"/>
-      <w:r>
-        <w:t>Connected</w:t>
-      </w:r>
-      <w:proofErr w:type="spellEnd"/>
-      <w:r>
-        <w:t xml:space="preserve"> </w:t>
-      </w:r>
-      <w:r>
-        <w:t>(</w:t>
-      </w:r>
-      <w:proofErr w:type="spellStart"/>
-      <w:r>
-        <w:t>Dense</w:t>
-      </w:r>
-      <w:proofErr w:type="spellEnd"/>
-      <w:r>
-        <w:t xml:space="preserve">) </w:t>
+        <w:t xml:space="preserve"> ist die Modellarchitektur des AlexNet graphisch dargestellt, bei welcher die fünf Convolutional und die drei Fully Connected </w:t>
+      </w:r>
+      <w:r>
+        <w:t xml:space="preserve">(Dense) </w:t>
       </w:r>
       <w:r>
         <w:t>Schichten zu sehen sind.</w:t>
@@ -2918,7 +2970,7 @@
     </w:p>
     <w:p>
       <w:pPr>
-        <w:pStyle w:val="Beschriftung"/>
+        <w:pStyle w:val="Caption"/>
         <w:jc w:val="center"/>
       </w:pPr>
       <w:bookmarkStart w:id="9" w:name="_Ref10021437"/>
@@ -2998,15 +3050,7 @@
         <w:t>Default</w:t>
       </w:r>
       <w:r>
-        <w:t xml:space="preserve">-Größe eines Parameters (Floating Point oder Integer) in </w:t>
-      </w:r>
-      <w:proofErr w:type="spellStart"/>
-      <w:r>
-        <w:t>TensorFlow</w:t>
-      </w:r>
-      <w:proofErr w:type="spellEnd"/>
-      <w:r>
-        <w:t xml:space="preserve"> ist mit 32-bit angegeben</w:t>
+        <w:t>-Größe eines Parameters (Floating Point oder Integer) in TensorFlow ist mit 32-bit angegeben</w:t>
       </w:r>
       <w:sdt>
         <w:sdtPr>
@@ -3143,7 +3187,6 @@
       <w:r>
         <w:t xml:space="preserve">oint </w:t>
       </w:r>
-      <w:proofErr w:type="spellStart"/>
       <w:r>
         <w:rPr>
           <w:b/>
@@ -3151,11 +3194,7 @@
         <w:t>OP</w:t>
       </w:r>
       <w:r>
-        <w:t>erations</w:t>
-      </w:r>
-      <w:proofErr w:type="spellEnd"/>
-      <w:r>
-        <w:t>). AlexNet</w:t>
+        <w:t>erations). AlexNet</w:t>
       </w:r>
       <w:r>
         <w:t xml:space="preserve"> benötigt </w:t>
@@ -3181,7 +3220,7 @@
     </w:p>
     <w:p>
       <w:pPr>
-        <w:pStyle w:val="berschrift3"/>
+        <w:pStyle w:val="Heading3"/>
       </w:pPr>
       <w:bookmarkStart w:id="10" w:name="_Toc11331313"/>
       <w:r>
@@ -3203,21 +3242,7 @@
         <w:rPr>
           <w:i/>
         </w:rPr>
-        <w:t xml:space="preserve"> </w:t>
-      </w:r>
-      <w:proofErr w:type="spellStart"/>
-      <w:r>
-        <w:rPr>
-          <w:i/>
-        </w:rPr>
-        <w:t>Geometry</w:t>
-      </w:r>
-      <w:proofErr w:type="spellEnd"/>
-      <w:r>
-        <w:rPr>
-          <w:i/>
-        </w:rPr>
-        <w:t xml:space="preserve"> Group</w:t>
+        <w:t xml:space="preserve"> Geometry Group</w:t>
       </w:r>
       <w:r>
         <w:t xml:space="preserve"> (VGG) der Universität Oxford. Dabei gibt es einige bekannte Architekturen</w:t>
@@ -3572,7 +3597,7 @@
     </w:p>
     <w:p>
       <w:pPr>
-        <w:pStyle w:val="Beschriftung"/>
+        <w:pStyle w:val="Caption"/>
         <w:keepNext/>
         <w:jc w:val="center"/>
       </w:pPr>
@@ -3647,7 +3672,7 @@
     </w:p>
     <w:tbl>
       <w:tblPr>
-        <w:tblStyle w:val="Gitternetztabelle4Akzent1"/>
+        <w:tblStyle w:val="GridTable4-Accent1"/>
         <w:tblW w:w="0" w:type="auto"/>
         <w:jc w:val="center"/>
         <w:tblLook w:val="04A0" w:firstRow="1" w:lastRow="0" w:firstColumn="1" w:lastColumn="0" w:noHBand="0" w:noVBand="1"/>
@@ -4752,11 +4777,9 @@
             <w:pPr>
               <w:jc w:val="center"/>
             </w:pPr>
-            <w:proofErr w:type="spellStart"/>
             <w:r>
               <w:t>Softmax</w:t>
             </w:r>
-            <w:proofErr w:type="spellEnd"/>
           </w:p>
         </w:tc>
       </w:tr>
@@ -4806,13 +4829,8 @@
         <w:t>n</w:t>
       </w:r>
       <w:r>
-        <w:t xml:space="preserve"> Feature-</w:t>
-      </w:r>
-      <w:proofErr w:type="spellStart"/>
-      <w:r>
-        <w:t>Extrahierer</w:t>
-      </w:r>
-      <w:proofErr w:type="spellEnd"/>
+        <w:t xml:space="preserve"> Feature-Extrahierer</w:t>
+      </w:r>
       <w:r>
         <w:t xml:space="preserve"> </w:t>
       </w:r>
@@ -4904,7 +4922,7 @@
     </w:p>
     <w:p>
       <w:pPr>
-        <w:pStyle w:val="Beschriftung"/>
+        <w:pStyle w:val="Caption"/>
         <w:keepNext/>
         <w:jc w:val="center"/>
       </w:pPr>
@@ -4949,7 +4967,7 @@
     </w:p>
     <w:tbl>
       <w:tblPr>
-        <w:tblStyle w:val="Gitternetztabelle4Akzent1"/>
+        <w:tblStyle w:val="GridTable4-Accent1"/>
         <w:tblW w:w="9209" w:type="dxa"/>
         <w:jc w:val="center"/>
         <w:tblLayout w:type="fixed"/>
@@ -5347,7 +5365,7 @@
     </w:p>
     <w:p>
       <w:pPr>
-        <w:pStyle w:val="berschrift3"/>
+        <w:pStyle w:val="Heading3"/>
       </w:pPr>
       <w:bookmarkStart w:id="13" w:name="_Toc11331314"/>
       <w:r>
@@ -5371,19 +5389,11 @@
       <w:r>
         <w:t xml:space="preserve">. Dieses Problem ist in der Literatur unter dem Namen </w:t>
       </w:r>
-      <w:proofErr w:type="spellStart"/>
       <w:r>
         <w:rPr>
           <w:i/>
         </w:rPr>
-        <w:t>Vanishing</w:t>
-      </w:r>
-      <w:proofErr w:type="spellEnd"/>
-      <w:r>
-        <w:rPr>
-          <w:i/>
-        </w:rPr>
-        <w:t xml:space="preserve"> Gradient</w:t>
+        <w:t>Vanishing Gradient</w:t>
       </w:r>
       <w:r>
         <w:t xml:space="preserve"> (Verschwindender Gradient) bekannt. Zusätzlich wurde bei sehr tiefen neuronalen Netzwerken das Degradations-Problem beobachtet. Mit einer zunehmenden Netzwerk-Tiefe findet eine Sättigung in Bezug auf die Genauigkeit des Netzwerkes statt. Ab einem gewissen Punkt degradiert diese Genauigkeit</w:t>
@@ -5495,14 +5505,12 @@
       <w:r>
         <w:t xml:space="preserve">aus einer Vielzahl von </w:t>
       </w:r>
-      <w:proofErr w:type="gramStart"/>
       <w:r>
         <w:rPr>
           <w:i/>
         </w:rPr>
         <w:t>Residual</w:t>
       </w:r>
-      <w:proofErr w:type="gramEnd"/>
       <w:r>
         <w:t xml:space="preserve"> Bl</w:t>
       </w:r>
@@ -5524,19 +5532,11 @@
       <w:r>
         <w:t xml:space="preserve">Ein solcher </w:t>
       </w:r>
-      <w:proofErr w:type="gramStart"/>
       <w:r>
         <w:rPr>
           <w:i/>
         </w:rPr>
-        <w:t>Residual</w:t>
-      </w:r>
-      <w:proofErr w:type="gramEnd"/>
-      <w:r>
-        <w:rPr>
-          <w:i/>
-        </w:rPr>
-        <w:t xml:space="preserve"> </w:t>
+        <w:t xml:space="preserve">Residual </w:t>
       </w:r>
       <w:r>
         <w:t xml:space="preserve">Block ist beispielhaft </w:t>
@@ -5579,7 +5579,6 @@
         <w:rPr>
           <w:noProof/>
         </w:rPr>
-        <w:lastRenderedPageBreak/>
         <w:drawing>
           <wp:inline distT="0" distB="0" distL="0" distR="0" wp14:anchorId="685877A8" wp14:editId="24F349F7">
             <wp:extent cx="2432649" cy="2495072"/>
@@ -5629,7 +5628,7 @@
     </w:p>
     <w:p>
       <w:pPr>
-        <w:pStyle w:val="Beschriftung"/>
+        <w:pStyle w:val="Caption"/>
         <w:jc w:val="center"/>
       </w:pPr>
       <w:bookmarkStart w:id="14" w:name="_Ref10555274"/>
@@ -5962,19 +5961,11 @@
       <w:r>
         <w:t xml:space="preserve">. Damit kann sowohl das Problem des </w:t>
       </w:r>
-      <w:proofErr w:type="spellStart"/>
       <w:r>
         <w:rPr>
           <w:i/>
         </w:rPr>
-        <w:t>Vanishing</w:t>
-      </w:r>
-      <w:proofErr w:type="spellEnd"/>
-      <w:r>
-        <w:rPr>
-          <w:i/>
-        </w:rPr>
-        <w:t xml:space="preserve"> Gradient</w:t>
+        <w:t>Vanishing Gradient</w:t>
       </w:r>
       <w:r>
         <w:t xml:space="preserve">, als auch das </w:t>
@@ -6021,15 +6012,7 @@
     </w:p>
     <w:p>
       <w:r>
-        <w:t xml:space="preserve">Ein Ausschnitt einer beispielhaften </w:t>
-      </w:r>
-      <w:proofErr w:type="spellStart"/>
-      <w:r>
-        <w:t>ResNet</w:t>
-      </w:r>
-      <w:proofErr w:type="spellEnd"/>
-      <w:r>
-        <w:t xml:space="preserve">-Architektur ist in </w:t>
+        <w:t xml:space="preserve">Ein Ausschnitt einer beispielhaften ResNet-Architektur ist in </w:t>
       </w:r>
       <w:r>
         <w:fldChar w:fldCharType="begin"/>
@@ -6081,7 +6064,6 @@
         <w:rPr>
           <w:noProof/>
         </w:rPr>
-        <w:lastRenderedPageBreak/>
         <w:drawing>
           <wp:inline distT="0" distB="0" distL="0" distR="0" wp14:anchorId="76127977" wp14:editId="4FAEB118">
             <wp:extent cx="4081501" cy="3010619"/>
@@ -6121,7 +6103,7 @@
     </w:p>
     <w:p>
       <w:pPr>
-        <w:pStyle w:val="Beschriftung"/>
+        <w:pStyle w:val="Caption"/>
         <w:jc w:val="center"/>
         <w:rPr>
           <w:noProof/>
@@ -6163,21 +6145,8 @@
       </w:r>
       <w:bookmarkEnd w:id="15"/>
       <w:r>
-        <w:t>: Beispielhafte Architektur VGG-19 (links), Standard-Architektur (</w:t>
-      </w:r>
-      <w:proofErr w:type="spellStart"/>
-      <w:r>
-        <w:t>mitte</w:t>
-      </w:r>
-      <w:proofErr w:type="spellEnd"/>
-      <w:r>
-        <w:t xml:space="preserve">), </w:t>
-      </w:r>
-      <w:proofErr w:type="spellStart"/>
-      <w:r>
-        <w:t>ResNet</w:t>
-      </w:r>
-      <w:proofErr w:type="spellEnd"/>
+        <w:t>: Beispielhafte Architektur VGG-19 (links), Standard-Architektur (mitte), ResNet</w:t>
+      </w:r>
       <w:r>
         <w:rPr>
           <w:noProof/>
@@ -6234,14 +6203,12 @@
       <w:r>
         <w:t xml:space="preserve">des </w:t>
       </w:r>
-      <w:proofErr w:type="spellStart"/>
       <w:r>
         <w:rPr>
           <w:i/>
         </w:rPr>
         <w:t>plain</w:t>
       </w:r>
-      <w:proofErr w:type="spellEnd"/>
       <w:r>
         <w:t xml:space="preserve"> Netzwerks auf 25.03% mithilfe des ResNets reduziert werden. Die gesamte Modellarchitektur (Anzahl Parameter, Schichten, Multiplikationen…) ist dabei identisch, lediglich die </w:t>
       </w:r>
@@ -6261,15 +6228,7 @@
         <w:t xml:space="preserve"> Schichten angegeben. </w:t>
       </w:r>
       <w:r>
-        <w:t xml:space="preserve">Die Anzahl an Parameter, der benötigte Speicherbedarf bei Umsetzung in </w:t>
-      </w:r>
-      <w:proofErr w:type="spellStart"/>
-      <w:r>
-        <w:t>TensorFlow</w:t>
-      </w:r>
-      <w:proofErr w:type="spellEnd"/>
-      <w:r>
-        <w:t xml:space="preserve"> </w:t>
+        <w:t xml:space="preserve">Die Anzahl an Parameter, der benötigte Speicherbedarf bei Umsetzung in TensorFlow </w:t>
       </w:r>
       <w:sdt>
         <w:sdtPr>
@@ -6358,7 +6317,7 @@
     </w:p>
     <w:p>
       <w:pPr>
-        <w:pStyle w:val="Beschriftung"/>
+        <w:pStyle w:val="Caption"/>
         <w:keepNext/>
         <w:jc w:val="center"/>
       </w:pPr>
@@ -6403,7 +6362,7 @@
     </w:p>
     <w:tbl>
       <w:tblPr>
-        <w:tblStyle w:val="Gitternetztabelle4Akzent1"/>
+        <w:tblStyle w:val="GridTable4-Accent1"/>
         <w:tblW w:w="9209" w:type="dxa"/>
         <w:jc w:val="center"/>
         <w:tblLayout w:type="fixed"/>
@@ -6785,15 +6744,7 @@
         <w:t xml:space="preserve">den </w:t>
       </w:r>
       <w:r>
-        <w:t xml:space="preserve">bereits eingeführten Architekturen (VGG oder </w:t>
-      </w:r>
-      <w:proofErr w:type="spellStart"/>
-      <w:r>
-        <w:t>ALexNet</w:t>
-      </w:r>
-      <w:proofErr w:type="spellEnd"/>
-      <w:r>
-        <w:t xml:space="preserve">) kann hier mit weniger Speicherbedarf (geringerer Anzahl an Parametern) </w:t>
+        <w:t xml:space="preserve">bereits eingeführten Architekturen (VGG oder ALexNet) kann hier mit weniger Speicherbedarf (geringerer Anzahl an Parametern) </w:t>
       </w:r>
       <w:r>
         <w:t xml:space="preserve">sowie deutlich weniger FLOPs </w:t>
@@ -6804,19 +6755,11 @@
       <w:r>
         <w:t xml:space="preserve"> der </w:t>
       </w:r>
-      <w:proofErr w:type="gramStart"/>
       <w:r>
         <w:rPr>
           <w:i/>
         </w:rPr>
-        <w:t>Residual</w:t>
-      </w:r>
-      <w:proofErr w:type="gramEnd"/>
-      <w:r>
-        <w:rPr>
-          <w:i/>
-        </w:rPr>
-        <w:t xml:space="preserve"> Blocks</w:t>
+        <w:t>Residual Blocks</w:t>
       </w:r>
       <w:r>
         <w:t xml:space="preserve"> eine bessere Genauigkeit auf dem ImageNet-Datensatz erreicht werden.</w:t>
@@ -6824,16 +6767,11 @@
     </w:p>
     <w:p>
       <w:pPr>
-        <w:pStyle w:val="berschrift3"/>
+        <w:pStyle w:val="Heading3"/>
       </w:pPr>
       <w:bookmarkStart w:id="17" w:name="_Toc11331315"/>
-      <w:proofErr w:type="spellStart"/>
-      <w:r>
-        <w:t>GoogLeNet</w:t>
-      </w:r>
-      <w:proofErr w:type="spellEnd"/>
-      <w:r>
-        <w:t>/</w:t>
+      <w:r>
+        <w:t>GoogLeNet/</w:t>
       </w:r>
       <w:r>
         <w:t>Inception</w:t>
@@ -6851,15 +6789,7 @@
         <w:t>aufgrund der hohen Anforderungen für die Berechnung</w:t>
       </w:r>
       <w:r>
-        <w:t xml:space="preserve"> sehr teure Hardware (GPUs). An diesem Punkt setzt der Aufbau des </w:t>
-      </w:r>
-      <w:proofErr w:type="spellStart"/>
-      <w:r>
-        <w:t>GoogLeNet</w:t>
-      </w:r>
-      <w:proofErr w:type="spellEnd"/>
-      <w:r>
-        <w:t xml:space="preserve"> an, häufig auch als Inception Netzwerk bekannt</w:t>
+        <w:t xml:space="preserve"> sehr teure Hardware (GPUs). An diesem Punkt setzt der Aufbau des GoogLeNet an, häufig auch als Inception Netzwerk bekannt</w:t>
       </w:r>
       <w:sdt>
         <w:sdtPr>
@@ -6922,33 +6852,13 @@
         <w:t>.</w:t>
       </w:r>
       <w:r>
-        <w:t xml:space="preserve"> </w:t>
-      </w:r>
-      <w:proofErr w:type="spellStart"/>
-      <w:r>
-        <w:t>GoogLeNet</w:t>
-      </w:r>
-      <w:proofErr w:type="spellEnd"/>
-      <w:r>
-        <w:t xml:space="preserve"> </w:t>
+        <w:t xml:space="preserve"> GoogLeNet </w:t>
       </w:r>
       <w:r>
         <w:t xml:space="preserve">nutzt </w:t>
       </w:r>
       <w:r>
-        <w:t xml:space="preserve">die Idee, dass die meisten Aktivierungen in einem DNN entweder unnötig (Aktivierung gleich 0) oder aufgrund von Korrelationen redundant sind. Daher ist die effizienteste Architektur eines DNN ein Aufbau mit </w:t>
-      </w:r>
-      <w:proofErr w:type="spellStart"/>
-      <w:r>
-        <w:t>sparsen</w:t>
-      </w:r>
-      <w:proofErr w:type="spellEnd"/>
-      <w:r>
-        <w:t xml:space="preserve"> Verbindungen zwischen </w:t>
-      </w:r>
-      <w:r>
-        <w:lastRenderedPageBreak/>
-        <w:t xml:space="preserve">den Aktivierungen. Das bedeutet, dass nicht alle Ausgangskanäle mit allen Eingangskanälen in einer </w:t>
+        <w:t xml:space="preserve">die Idee, dass die meisten Aktivierungen in einem DNN entweder unnötig (Aktivierung gleich 0) oder aufgrund von Korrelationen redundant sind. Daher ist die effizienteste Architektur eines DNN ein Aufbau mit sparsen Verbindungen zwischen den Aktivierungen. Das bedeutet, dass nicht alle Ausgangskanäle mit allen Eingangskanälen in einer </w:t>
       </w:r>
       <w:r>
         <w:rPr>
@@ -6990,22 +6900,14 @@
         <w:t>.</w:t>
       </w:r>
       <w:r>
+        <w:t xml:space="preserve"> GoogLeNet </w:t>
+      </w:r>
+      <w:r>
+        <w:t>setzt</w:t>
+      </w:r>
+      <w:r>
         <w:t xml:space="preserve"> </w:t>
       </w:r>
-      <w:proofErr w:type="spellStart"/>
-      <w:r>
-        <w:t>GoogLeNet</w:t>
-      </w:r>
-      <w:proofErr w:type="spellEnd"/>
-      <w:r>
-        <w:t xml:space="preserve"> </w:t>
-      </w:r>
-      <w:r>
-        <w:t>setzt</w:t>
-      </w:r>
-      <w:r>
-        <w:t xml:space="preserve"> </w:t>
-      </w:r>
       <w:r>
         <w:t xml:space="preserve">dafür </w:t>
       </w:r>
@@ -7016,15 +6918,7 @@
         <w:t xml:space="preserve"> ein</w:t>
       </w:r>
       <w:r>
-        <w:t xml:space="preserve">, welche ein </w:t>
-      </w:r>
-      <w:proofErr w:type="spellStart"/>
-      <w:r>
-        <w:t>sparses</w:t>
-      </w:r>
-      <w:proofErr w:type="spellEnd"/>
-      <w:r>
-        <w:t xml:space="preserve"> CNN mit normalen Konstruktionen approximieren. Der Aufbau eines Inception-Moduls ist in </w:t>
+        <w:t xml:space="preserve">, welche ein sparses CNN mit normalen Konstruktionen approximieren. Der Aufbau eines Inception-Moduls ist in </w:t>
       </w:r>
       <w:r>
         <w:fldChar w:fldCharType="begin"/>
@@ -7099,7 +6993,7 @@
     </w:p>
     <w:p>
       <w:pPr>
-        <w:pStyle w:val="Beschriftung"/>
+        <w:pStyle w:val="Caption"/>
         <w:jc w:val="center"/>
       </w:pPr>
       <w:bookmarkStart w:id="18" w:name="_Ref10616461"/>
@@ -7172,14 +7066,12 @@
       <w:r>
         <w:t xml:space="preserve">Mithilfe dieser Architektur kann die Anzahl an benötigten Operationen (Multiplikation, Additionen) deutlich reduziert werden. Die 1x1 </w:t>
       </w:r>
-      <w:proofErr w:type="spellStart"/>
       <w:r>
         <w:rPr>
           <w:i/>
         </w:rPr>
         <w:t>Convolutions</w:t>
       </w:r>
-      <w:proofErr w:type="spellEnd"/>
       <w:r>
         <w:t xml:space="preserve"> dienen dabei der Dimensionsreduzierung der Kanäle, bevor größere Convolutional-Operationen (3x3 oder 5x5) durchgeführt werden. Als einfaches Beispiel kann dafür eine Berechnung von 192 Eingangskanälen an der 5x5 Convolution gesehen werden. Mit 32 Filtern würden </w:t>
       </w:r>
@@ -7227,23 +7119,7 @@
         <w:t>aufgebaut</w:t>
       </w:r>
       <w:r>
-        <w:t xml:space="preserve"> werden. Zusätzlich zu diesen Änderungen verzichtet </w:t>
-      </w:r>
-      <w:proofErr w:type="spellStart"/>
-      <w:r>
-        <w:t>GoogLeNet</w:t>
-      </w:r>
-      <w:proofErr w:type="spellEnd"/>
-      <w:r>
-        <w:t xml:space="preserve"> auf Fully-</w:t>
-      </w:r>
-      <w:proofErr w:type="spellStart"/>
-      <w:r>
-        <w:t>Connected</w:t>
-      </w:r>
-      <w:proofErr w:type="spellEnd"/>
-      <w:r>
-        <w:t xml:space="preserve"> Schichten am Ende des Netzwerkes, und tauscht diese durch Pooling-Operationen aus. Dies reduziert die Anzahl an benötigten Parametern drastisch. Im AlexNet sind z.B. ca. 90% der Parameter in den Fully Connected Schichten enthalten</w:t>
+        <w:t xml:space="preserve"> werden. Zusätzlich zu diesen Änderungen verzichtet GoogLeNet auf Fully-Connected Schichten am Ende des Netzwerkes, und tauscht diese durch Pooling-Operationen aus. Dies reduziert die Anzahl an benötigten Parametern drastisch. Im AlexNet sind z.B. ca. 90% der Parameter in den Fully Connected Schichten enthalten</w:t>
       </w:r>
       <w:sdt>
         <w:sdtPr>
@@ -7409,7 +7285,7 @@
     </w:p>
     <w:p>
       <w:pPr>
-        <w:pStyle w:val="berschrift3"/>
+        <w:pStyle w:val="Heading3"/>
       </w:pPr>
       <w:bookmarkStart w:id="19" w:name="_Toc11331316"/>
       <w:r>
@@ -7446,15 +7322,7 @@
         <w:t>kritisch</w:t>
       </w:r>
       <w:r>
-        <w:t xml:space="preserve">, z.B. für </w:t>
-      </w:r>
-      <w:proofErr w:type="spellStart"/>
-      <w:r>
-        <w:t>Augmented</w:t>
-      </w:r>
-      <w:proofErr w:type="spellEnd"/>
-      <w:r>
-        <w:t xml:space="preserve"> Reality, autonome Fahrzeuge, Roboter und vieles mehr. In diesen Anwendungsgebieten sind echtzeitfähige Netzwerke notwendig, die auf kleinen Endgeräten (z.B. Smartphone</w:t>
+        <w:t>, z.B. für Augmented Reality, autonome Fahrzeuge, Roboter und vieles mehr. In diesen Anwendungsgebieten sind echtzeitfähige Netzwerke notwendig, die auf kleinen Endgeräten (z.B. Smartphone</w:t>
       </w:r>
       <w:r>
         <w:t xml:space="preserve"> oder </w:t>
@@ -7544,11 +7412,7 @@
         <w:t xml:space="preserve"> um die </w:t>
       </w:r>
       <w:r>
-        <w:t xml:space="preserve">Anzahl </w:t>
-      </w:r>
-      <w:r>
-        <w:lastRenderedPageBreak/>
-        <w:t>an Operationen</w:t>
+        <w:t>Anzahl an Operationen</w:t>
       </w:r>
       <w:r>
         <w:t xml:space="preserve"> zu reduzieren.</w:t>
@@ -7556,109 +7420,63 @@
       <w:r>
         <w:t xml:space="preserve"> Zusätzlich wird die </w:t>
       </w:r>
-      <w:proofErr w:type="spellStart"/>
       <w:r>
         <w:rPr>
           <w:i/>
         </w:rPr>
-        <w:t>Depthwise</w:t>
-      </w:r>
-      <w:proofErr w:type="spellEnd"/>
+        <w:t>Depthwise Separable Convolution</w:t>
+      </w:r>
+      <w:r>
+        <w:t xml:space="preserve"> </w:t>
+      </w:r>
+      <w:r>
+        <w:t xml:space="preserve">eingesetzt. Dies ist eine Form der faktorisierten </w:t>
+      </w:r>
       <w:r>
         <w:rPr>
           <w:i/>
         </w:rPr>
-        <w:t xml:space="preserve"> Separable </w:t>
-      </w:r>
-      <w:proofErr w:type="spellStart"/>
+        <w:t>Convolution</w:t>
+      </w:r>
+      <w:r>
+        <w:t xml:space="preserve">, bei dem die normale </w:t>
+      </w:r>
       <w:r>
         <w:rPr>
           <w:i/>
         </w:rPr>
         <w:t>Convolution</w:t>
       </w:r>
-      <w:proofErr w:type="spellEnd"/>
-      <w:r>
-        <w:t xml:space="preserve"> </w:t>
-      </w:r>
-      <w:r>
-        <w:t xml:space="preserve">eingesetzt. Dies ist eine Form der faktorisierten </w:t>
+      <w:r>
+        <w:t xml:space="preserve"> in eine </w:t>
       </w:r>
       <w:r>
         <w:rPr>
           <w:i/>
         </w:rPr>
+        <w:t>depthwise Convolution</w:t>
+      </w:r>
+      <w:r>
+        <w:t xml:space="preserve"> und eine 1x1 </w:t>
+      </w:r>
+      <w:r>
+        <w:rPr>
+          <w:i/>
+        </w:rPr>
         <w:t>Convolution</w:t>
       </w:r>
       <w:r>
-        <w:t xml:space="preserve">, bei dem die normale </w:t>
-      </w:r>
-      <w:proofErr w:type="spellStart"/>
+        <w:t xml:space="preserve"> (</w:t>
+      </w:r>
       <w:r>
         <w:rPr>
           <w:i/>
         </w:rPr>
+        <w:t xml:space="preserve">pointwise </w:t>
+      </w:r>
+      <w:r>
         <w:t>Convolution</w:t>
       </w:r>
-      <w:proofErr w:type="spellEnd"/>
-      <w:r>
-        <w:t xml:space="preserve"> in eine </w:t>
-      </w:r>
-      <w:proofErr w:type="spellStart"/>
-      <w:r>
-        <w:rPr>
-          <w:i/>
-        </w:rPr>
-        <w:t>depthwise</w:t>
-      </w:r>
-      <w:proofErr w:type="spellEnd"/>
-      <w:r>
-        <w:rPr>
-          <w:i/>
-        </w:rPr>
-        <w:t xml:space="preserve"> </w:t>
-      </w:r>
-      <w:proofErr w:type="spellStart"/>
-      <w:r>
-        <w:rPr>
-          <w:i/>
-        </w:rPr>
-        <w:t>Convolution</w:t>
-      </w:r>
-      <w:proofErr w:type="spellEnd"/>
-      <w:r>
-        <w:t xml:space="preserve"> und eine 1x1 </w:t>
-      </w:r>
-      <w:proofErr w:type="spellStart"/>
-      <w:r>
-        <w:rPr>
-          <w:i/>
-        </w:rPr>
-        <w:t>Convolution</w:t>
-      </w:r>
-      <w:proofErr w:type="spellEnd"/>
-      <w:r>
-        <w:t xml:space="preserve"> (</w:t>
-      </w:r>
-      <w:proofErr w:type="spellStart"/>
-      <w:r>
-        <w:rPr>
-          <w:i/>
-        </w:rPr>
-        <w:t>pointwise</w:t>
-      </w:r>
-      <w:proofErr w:type="spellEnd"/>
-      <w:r>
-        <w:rPr>
-          <w:i/>
-        </w:rPr>
-        <w:t xml:space="preserve"> </w:t>
-      </w:r>
-      <w:proofErr w:type="spellStart"/>
-      <w:r>
-        <w:t>Convolution</w:t>
-      </w:r>
-      <w:proofErr w:type="spellEnd"/>
       <w:r>
         <w:t xml:space="preserve">) </w:t>
       </w:r>
@@ -7731,66 +7549,27 @@
       <w:r>
         <w:t xml:space="preserve"> der Unterschied für die Anzahl an FLOPs, der Anzahl der Parameter und der Genauigkeit auf dem ImageNet-Datensatz für ein MobileNet mit klassischen </w:t>
       </w:r>
-      <w:proofErr w:type="spellStart"/>
       <w:r>
         <w:rPr>
           <w:i/>
         </w:rPr>
         <w:t>Convolution</w:t>
       </w:r>
-      <w:proofErr w:type="spellEnd"/>
-      <w:r>
-        <w:t>-Operatoren (</w:t>
-      </w:r>
-      <w:proofErr w:type="spellStart"/>
-      <w:r>
-        <w:t>Conv</w:t>
-      </w:r>
-      <w:proofErr w:type="spellEnd"/>
-      <w:r>
-        <w:t xml:space="preserve"> </w:t>
-      </w:r>
-      <w:proofErr w:type="spellStart"/>
-      <w:r>
-        <w:t>MobileNet</w:t>
-      </w:r>
-      <w:proofErr w:type="spellEnd"/>
-      <w:r>
-        <w:t xml:space="preserve">) und einem </w:t>
-      </w:r>
-      <w:proofErr w:type="spellStart"/>
-      <w:r>
-        <w:t>MobileNet</w:t>
-      </w:r>
-      <w:proofErr w:type="spellEnd"/>
+      <w:r>
+        <w:t>-Operatoren (Conv MobileNet) und einem MobileNet</w:t>
+      </w:r>
       <w:r>
         <w:t>,</w:t>
       </w:r>
       <w:r>
         <w:t xml:space="preserve"> welches </w:t>
       </w:r>
-      <w:proofErr w:type="spellStart"/>
       <w:r>
         <w:rPr>
           <w:i/>
         </w:rPr>
-        <w:t>depthwise</w:t>
-      </w:r>
-      <w:proofErr w:type="spellEnd"/>
-      <w:r>
-        <w:rPr>
-          <w:i/>
-        </w:rPr>
-        <w:t xml:space="preserve"> </w:t>
-      </w:r>
-      <w:proofErr w:type="spellStart"/>
-      <w:r>
-        <w:rPr>
-          <w:i/>
-        </w:rPr>
-        <w:t>Convolutions</w:t>
-      </w:r>
-      <w:proofErr w:type="spellEnd"/>
+        <w:t>depthwise Convolutions</w:t>
+      </w:r>
       <w:r>
         <w:t xml:space="preserve"> nutzt</w:t>
       </w:r>
@@ -7803,7 +7582,7 @@
     </w:p>
     <w:p>
       <w:pPr>
-        <w:pStyle w:val="Beschriftung"/>
+        <w:pStyle w:val="Caption"/>
         <w:keepNext/>
         <w:jc w:val="center"/>
         <w:rPr>
@@ -7812,74 +7591,48 @@
         </w:rPr>
       </w:pPr>
       <w:bookmarkStart w:id="20" w:name="_Ref10619862"/>
-      <w:proofErr w:type="spellStart"/>
       <w:r>
         <w:rPr>
           <w:lang w:val="en-GB"/>
         </w:rPr>
-        <w:t>Tabelle</w:t>
-      </w:r>
-      <w:proofErr w:type="spellEnd"/>
+        <w:t xml:space="preserve">Tabelle </w:t>
+      </w:r>
+      <w:r>
+        <w:fldChar w:fldCharType="begin"/>
+      </w:r>
       <w:r>
         <w:rPr>
           <w:lang w:val="en-GB"/>
         </w:rPr>
-        <w:t xml:space="preserve"> </w:t>
-      </w:r>
-      <w:r>
-        <w:fldChar w:fldCharType="begin"/>
-      </w:r>
-      <w:r>
-        <w:rPr>
+        <w:instrText xml:space="preserve"> SEQ Tabelle \* ARABIC </w:instrText>
+      </w:r>
+      <w:r>
+        <w:fldChar w:fldCharType="separate"/>
+      </w:r>
+      <w:r>
+        <w:rPr>
+          <w:noProof/>
           <w:lang w:val="en-GB"/>
         </w:rPr>
-        <w:instrText xml:space="preserve"> SEQ Tabelle \* ARABIC </w:instrText>
-      </w:r>
-      <w:r>
-        <w:fldChar w:fldCharType="separate"/>
-      </w:r>
-      <w:r>
-        <w:rPr>
-          <w:noProof/>
+        <w:t>4</w:t>
+      </w:r>
+      <w:r>
+        <w:fldChar w:fldCharType="end"/>
+      </w:r>
+      <w:bookmarkEnd w:id="20"/>
+      <w:r>
+        <w:rPr>
           <w:lang w:val="en-GB"/>
         </w:rPr>
-        <w:t>4</w:t>
-      </w:r>
-      <w:r>
-        <w:fldChar w:fldCharType="end"/>
-      </w:r>
-      <w:bookmarkEnd w:id="20"/>
-      <w:r>
-        <w:rPr>
-          <w:lang w:val="en-GB"/>
-        </w:rPr>
         <w:t xml:space="preserve">: </w:t>
       </w:r>
-      <w:proofErr w:type="spellStart"/>
       <w:r>
         <w:rPr>
           <w:i/>
           <w:lang w:val="en-GB"/>
         </w:rPr>
-        <w:t>Depthwise</w:t>
-      </w:r>
-      <w:proofErr w:type="spellEnd"/>
-      <w:r>
-        <w:rPr>
-          <w:i/>
-          <w:lang w:val="en-GB"/>
-        </w:rPr>
-        <w:t xml:space="preserve"> Separable vs. Full Convolution </w:t>
-      </w:r>
-      <w:proofErr w:type="spellStart"/>
-      <w:r>
-        <w:rPr>
-          <w:i/>
-          <w:lang w:val="en-GB"/>
-        </w:rPr>
-        <w:t>MobileNet</w:t>
-      </w:r>
-      <w:proofErr w:type="spellEnd"/>
+        <w:t>Depthwise Separable vs. Full Convolution MobileNet</w:t>
+      </w:r>
       <w:sdt>
         <w:sdtPr>
           <w:rPr>
@@ -7939,7 +7692,7 @@
     </w:p>
     <w:tbl>
       <w:tblPr>
-        <w:tblStyle w:val="Gitternetztabelle4Akzent1"/>
+        <w:tblStyle w:val="GridTable4-Accent1"/>
         <w:tblW w:w="0" w:type="auto"/>
         <w:jc w:val="center"/>
         <w:tblLook w:val="04A0" w:firstRow="1" w:lastRow="0" w:firstColumn="1" w:lastColumn="0" w:noHBand="0" w:noVBand="1"/>
@@ -7989,21 +7742,32 @@
               <w:rPr>
                 <w:lang w:val="en-GB"/>
               </w:rPr>
-              <w:t xml:space="preserve">Top-1 </w:t>
-            </w:r>
-            <w:proofErr w:type="spellStart"/>
-            <w:r>
+              <w:t>Top-1 Klassifikationsfehler</w:t>
+            </w:r>
+          </w:p>
+        </w:tc>
+        <w:tc>
+          <w:tcPr>
+            <w:tcW w:w="1213" w:type="dxa"/>
+          </w:tcPr>
+          <w:p>
+            <w:pPr>
+              <w:cnfStyle w:val="100000000000" w:firstRow="1" w:lastRow="0" w:firstColumn="0" w:lastColumn="0" w:oddVBand="0" w:evenVBand="0" w:oddHBand="0" w:evenHBand="0" w:firstRowFirstColumn="0" w:firstRowLastColumn="0" w:lastRowFirstColumn="0" w:lastRowLastColumn="0"/>
               <w:rPr>
                 <w:lang w:val="en-GB"/>
               </w:rPr>
-              <w:t>Klassifikationsfehler</w:t>
-            </w:r>
-            <w:proofErr w:type="spellEnd"/>
-          </w:p>
-        </w:tc>
-        <w:tc>
-          <w:tcPr>
-            <w:tcW w:w="1213" w:type="dxa"/>
+            </w:pPr>
+            <w:r>
+              <w:rPr>
+                <w:lang w:val="en-GB"/>
+              </w:rPr>
+              <w:t>Anzahl FLOPs</w:t>
+            </w:r>
+          </w:p>
+        </w:tc>
+        <w:tc>
+          <w:tcPr>
+            <w:tcW w:w="1417" w:type="dxa"/>
           </w:tcPr>
           <w:p>
             <w:pPr>
@@ -8012,46 +7776,11 @@
                 <w:lang w:val="en-GB"/>
               </w:rPr>
             </w:pPr>
-            <w:proofErr w:type="spellStart"/>
             <w:r>
               <w:rPr>
                 <w:lang w:val="en-GB"/>
               </w:rPr>
-              <w:t>Anzahl</w:t>
-            </w:r>
-            <w:proofErr w:type="spellEnd"/>
-            <w:r>
-              <w:rPr>
-                <w:lang w:val="en-GB"/>
-              </w:rPr>
-              <w:t xml:space="preserve"> FLOPs</w:t>
-            </w:r>
-          </w:p>
-        </w:tc>
-        <w:tc>
-          <w:tcPr>
-            <w:tcW w:w="1417" w:type="dxa"/>
-          </w:tcPr>
-          <w:p>
-            <w:pPr>
-              <w:cnfStyle w:val="100000000000" w:firstRow="1" w:lastRow="0" w:firstColumn="0" w:lastColumn="0" w:oddVBand="0" w:evenVBand="0" w:oddHBand="0" w:evenHBand="0" w:firstRowFirstColumn="0" w:firstRowLastColumn="0" w:lastRowFirstColumn="0" w:lastRowLastColumn="0"/>
-              <w:rPr>
-                <w:lang w:val="en-GB"/>
-              </w:rPr>
-            </w:pPr>
-            <w:proofErr w:type="spellStart"/>
-            <w:r>
-              <w:rPr>
-                <w:lang w:val="en-GB"/>
-              </w:rPr>
-              <w:t>Anzahl</w:t>
-            </w:r>
-            <w:proofErr w:type="spellEnd"/>
-            <w:r>
-              <w:rPr>
-                <w:lang w:val="en-GB"/>
-              </w:rPr>
-              <w:t xml:space="preserve"> Parameter</w:t>
+              <w:t>Anzahl Parameter</w:t>
             </w:r>
           </w:p>
         </w:tc>
@@ -8076,16 +7805,8 @@
               <w:rPr>
                 <w:lang w:val="en-GB"/>
               </w:rPr>
-              <w:t xml:space="preserve">Conv </w:t>
-            </w:r>
-            <w:proofErr w:type="spellStart"/>
-            <w:r>
-              <w:rPr>
-                <w:lang w:val="en-GB"/>
-              </w:rPr>
-              <w:t>MobileNet</w:t>
-            </w:r>
-            <w:proofErr w:type="spellEnd"/>
+              <w:t>Conv MobileNet</w:t>
+            </w:r>
           </w:p>
         </w:tc>
         <w:tc>
@@ -8180,14 +7901,12 @@
                 <w:lang w:val="en-GB"/>
               </w:rPr>
             </w:pPr>
-            <w:proofErr w:type="spellStart"/>
             <w:r>
               <w:rPr>
                 <w:lang w:val="en-GB"/>
               </w:rPr>
               <w:t>MobileNet</w:t>
             </w:r>
-            <w:proofErr w:type="spellEnd"/>
           </w:p>
         </w:tc>
         <w:tc>
@@ -8280,33 +7999,14 @@
         <w:t>Diese Ergebnisse zeigen, dass d</w:t>
       </w:r>
       <w:r>
-        <w:t xml:space="preserve">er Einsatz der </w:t>
-      </w:r>
-      <w:proofErr w:type="spellStart"/>
-      <w:r>
-        <w:t>d</w:t>
+        <w:t>er Einsatz der d</w:t>
       </w:r>
       <w:r>
         <w:rPr>
           <w:i/>
         </w:rPr>
-        <w:t>epthwise</w:t>
-      </w:r>
-      <w:proofErr w:type="spellEnd"/>
-      <w:r>
-        <w:rPr>
-          <w:i/>
-        </w:rPr>
-        <w:t xml:space="preserve"> </w:t>
-      </w:r>
-      <w:proofErr w:type="spellStart"/>
-      <w:r>
-        <w:rPr>
-          <w:i/>
-        </w:rPr>
-        <w:t>Convolution</w:t>
-      </w:r>
-      <w:proofErr w:type="spellEnd"/>
+        <w:t>epthwise Convolution</w:t>
+      </w:r>
       <w:r>
         <w:t xml:space="preserve"> den Speicher- und Rechenaufwand drastisch reduziert, und der daraus resultierende </w:t>
       </w:r>
@@ -8355,15 +8055,7 @@
         </w:sdtContent>
       </w:sdt>
       <w:r>
-        <w:t xml:space="preserve"> wird eine verbesserte Version 2 des </w:t>
-      </w:r>
-      <w:proofErr w:type="spellStart"/>
-      <w:r>
-        <w:t>MobileNets</w:t>
-      </w:r>
-      <w:proofErr w:type="spellEnd"/>
-      <w:r>
-        <w:t>, MobileNet-</w:t>
+        <w:t xml:space="preserve"> wird eine verbesserte Version 2 des MobileNets, MobileNet-</w:t>
       </w:r>
       <w:r>
         <w:t>V</w:t>
@@ -8392,106 +8084,68 @@
       <w:r>
         <w:t xml:space="preserve">, die zum einen den Speicherbedarf reduzieren und zum anderen die Performanz steigern sollen. Dies geschieht durch den Einsatz von </w:t>
       </w:r>
-      <w:proofErr w:type="spellStart"/>
       <w:r>
         <w:rPr>
           <w:i/>
         </w:rPr>
-        <w:t>Inverted</w:t>
-      </w:r>
-      <w:proofErr w:type="spellEnd"/>
+        <w:t xml:space="preserve">Inverted Residuals </w:t>
+      </w:r>
+      <w:r>
+        <w:t xml:space="preserve">mit </w:t>
+      </w:r>
       <w:r>
         <w:rPr>
           <w:i/>
         </w:rPr>
-        <w:t xml:space="preserve"> </w:t>
-      </w:r>
-      <w:proofErr w:type="spellStart"/>
+        <w:t>Linear Bottelenecks</w:t>
+      </w:r>
+      <w:r>
+        <w:t xml:space="preserve">. Die </w:t>
+      </w:r>
       <w:r>
         <w:rPr>
           <w:i/>
         </w:rPr>
-        <w:t>Residuals</w:t>
-      </w:r>
-      <w:proofErr w:type="spellEnd"/>
+        <w:t>Linear Bottlenecks</w:t>
+      </w:r>
+      <w:r>
+        <w:t xml:space="preserve"> sorgen dafür, dass keine großen Tensoren zwischen den Schichten</w:t>
+      </w:r>
+      <w:r>
+        <w:t xml:space="preserve"> über </w:t>
+      </w:r>
       <w:r>
         <w:rPr>
           <w:i/>
         </w:rPr>
-        <w:t xml:space="preserve"> </w:t>
-      </w:r>
-      <w:r>
-        <w:t xml:space="preserve">mit </w:t>
+        <w:t>Shortcut</w:t>
+      </w:r>
+      <w:r>
+        <w:t xml:space="preserve"> Verbindungen</w:t>
+      </w:r>
+      <w:r>
+        <w:t xml:space="preserve"> übergeben werden, sondern sorgen mithilfe einer linearen Transformation für ein </w:t>
       </w:r>
       <w:r>
         <w:rPr>
           <w:i/>
         </w:rPr>
-        <w:t xml:space="preserve">Linear </w:t>
-      </w:r>
-      <w:proofErr w:type="spellStart"/>
+        <w:t>Bottleneck</w:t>
+      </w:r>
+      <w:r>
+        <w:t>. Durch die lineare Transformation soll sichergestellt werden, dass relevante Informationen nicht durch eine nicht-lineare Dimensionsreduktion verloren geh</w:t>
+      </w:r>
+      <w:r>
+        <w:t>en</w:t>
+      </w:r>
+      <w:r>
+        <w:t xml:space="preserve">. Die </w:t>
+      </w:r>
       <w:r>
         <w:rPr>
           <w:i/>
         </w:rPr>
-        <w:t>Bottelenecks</w:t>
-      </w:r>
-      <w:proofErr w:type="spellEnd"/>
-      <w:r>
-        <w:t xml:space="preserve">. Die </w:t>
-      </w:r>
-      <w:r>
-        <w:rPr>
-          <w:i/>
-        </w:rPr>
-        <w:t>Linear Bottlenecks</w:t>
-      </w:r>
-      <w:r>
-        <w:t xml:space="preserve"> sorgen dafür, dass keine großen Tensoren zwischen den Schichten</w:t>
-      </w:r>
-      <w:r>
-        <w:t xml:space="preserve"> über </w:t>
-      </w:r>
-      <w:r>
-        <w:rPr>
-          <w:i/>
-        </w:rPr>
-        <w:t>Shortcut</w:t>
-      </w:r>
-      <w:r>
-        <w:t xml:space="preserve"> Verbindungen</w:t>
-      </w:r>
-      <w:r>
-        <w:t xml:space="preserve"> übergeben werden, sondern sorgen mithilfe einer linearen Transformation für ein </w:t>
-      </w:r>
-      <w:r>
-        <w:rPr>
-          <w:i/>
-        </w:rPr>
-        <w:t>Bottleneck</w:t>
-      </w:r>
-      <w:r>
-        <w:t>. Durch die lineare Transformation soll sichergestellt werden, dass relevante Informationen nicht durch eine nicht-lineare Dimensionsreduktion verloren geh</w:t>
-      </w:r>
-      <w:r>
-        <w:t>en</w:t>
-      </w:r>
-      <w:r>
-        <w:t xml:space="preserve">. Die </w:t>
-      </w:r>
-      <w:proofErr w:type="spellStart"/>
-      <w:r>
-        <w:rPr>
-          <w:i/>
-        </w:rPr>
-        <w:t>Inverted</w:t>
-      </w:r>
-      <w:proofErr w:type="spellEnd"/>
-      <w:r>
-        <w:rPr>
-          <w:i/>
-        </w:rPr>
-        <w:t xml:space="preserve"> Residual</w:t>
+        <w:t>Inverted Residual</w:t>
       </w:r>
       <w:r>
         <w:t xml:space="preserve"> Blöcke nutzen klassische </w:t>
@@ -8568,111 +8222,87 @@
       <w:r>
         <w:t xml:space="preserve"> liegt. Bei den </w:t>
       </w:r>
-      <w:proofErr w:type="spellStart"/>
       <w:r>
         <w:rPr>
           <w:i/>
         </w:rPr>
-        <w:t>Inverted</w:t>
-      </w:r>
-      <w:proofErr w:type="spellEnd"/>
+        <w:t>Inverted Residual</w:t>
+      </w:r>
+      <w:r>
+        <w:t xml:space="preserve"> Blöcken sind zwei </w:t>
+      </w:r>
       <w:r>
         <w:rPr>
           <w:i/>
         </w:rPr>
-        <w:t xml:space="preserve"> Residual</w:t>
-      </w:r>
-      <w:r>
-        <w:t xml:space="preserve"> Blöcken sind zwei </w:t>
+        <w:t>Bottlen</w:t>
       </w:r>
       <w:r>
         <w:rPr>
           <w:i/>
         </w:rPr>
-        <w:t>Bottlen</w:t>
+        <w:t xml:space="preserve">ecks </w:t>
+      </w:r>
+      <w:r>
+        <w:t xml:space="preserve">verbunden, zwischen denen ein höherdimensionaler Block liegt. Dadurch soll der Speicherbedarf weiter reduziert werden, da niederdimensionale Blöcke (die </w:t>
       </w:r>
       <w:r>
         <w:rPr>
           <w:i/>
         </w:rPr>
-        <w:t xml:space="preserve">ecks </w:t>
-      </w:r>
-      <w:r>
-        <w:t xml:space="preserve">verbunden, zwischen denen ein höherdimensionaler Block liegt. Dadurch soll der Speicherbedarf weiter reduziert werden, da niederdimensionale Blöcke (die </w:t>
+        <w:t>Bottlenecks</w:t>
+      </w:r>
+      <w:r>
+        <w:t xml:space="preserve">) über die </w:t>
       </w:r>
       <w:r>
         <w:rPr>
           <w:i/>
         </w:rPr>
-        <w:t>Bottlenecks</w:t>
-      </w:r>
-      <w:r>
-        <w:t xml:space="preserve">) über die </w:t>
+        <w:t>Shortcut</w:t>
+      </w:r>
+      <w:r>
+        <w:t xml:space="preserve">-Verbindung weitergeleitet werden anstatt hochdimensionaler Tensoren. </w:t>
+      </w:r>
+      <w:r>
+        <w:t xml:space="preserve">In </w:t>
+      </w:r>
+      <w:r>
+        <w:fldChar w:fldCharType="begin"/>
+      </w:r>
+      <w:r>
+        <w:instrText xml:space="preserve"> REF _Ref10622793 \h </w:instrText>
+      </w:r>
+      <w:r>
+        <w:fldChar w:fldCharType="separate"/>
+      </w:r>
+      <w:r>
+        <w:t xml:space="preserve">Abbildung </w:t>
+      </w:r>
+      <w:r>
+        <w:rPr>
+          <w:noProof/>
+        </w:rPr>
+        <w:t>6</w:t>
+      </w:r>
+      <w:r>
+        <w:fldChar w:fldCharType="end"/>
+      </w:r>
+      <w:r>
+        <w:t xml:space="preserve"> ist die Architektur des MobileNet-V2 vereinfacht graphisch dargestellt. An dieser Abbildung lässt sich gut der Aufbau der beschrieben</w:t>
+      </w:r>
+      <w:r>
+        <w:t>en</w:t>
+      </w:r>
+      <w:r>
+        <w:t xml:space="preserve"> </w:t>
       </w:r>
       <w:r>
         <w:rPr>
           <w:i/>
         </w:rPr>
-        <w:t>Shortcut</w:t>
-      </w:r>
-      <w:r>
-        <w:t xml:space="preserve">-Verbindung weitergeleitet werden anstatt hochdimensionaler Tensoren. </w:t>
-      </w:r>
-      <w:r>
-        <w:t xml:space="preserve">In </w:t>
-      </w:r>
-      <w:r>
-        <w:fldChar w:fldCharType="begin"/>
-      </w:r>
-      <w:r>
-        <w:instrText xml:space="preserve"> REF _Ref10622793 \h </w:instrText>
-      </w:r>
-      <w:r>
-        <w:fldChar w:fldCharType="separate"/>
-      </w:r>
-      <w:r>
-        <w:t xml:space="preserve">Abbildung </w:t>
-      </w:r>
-      <w:r>
-        <w:rPr>
-          <w:noProof/>
-        </w:rPr>
-        <w:t>6</w:t>
-      </w:r>
-      <w:r>
-        <w:fldChar w:fldCharType="end"/>
-      </w:r>
-      <w:r>
-        <w:t xml:space="preserve"> ist die Architektur des MobileNet-V2 vereinfacht graphisch dargestellt. An dieser Abbildung lässt sich gut der Aufbau der beschrieben</w:t>
-      </w:r>
-      <w:r>
-        <w:t>en</w:t>
-      </w:r>
-      <w:r>
-        <w:t xml:space="preserve"> </w:t>
-      </w:r>
-      <w:proofErr w:type="spellStart"/>
-      <w:r>
-        <w:rPr>
-          <w:i/>
-        </w:rPr>
-        <w:t>Inverted</w:t>
-      </w:r>
-      <w:proofErr w:type="spellEnd"/>
-      <w:r>
-        <w:rPr>
-          <w:i/>
-        </w:rPr>
-        <w:t xml:space="preserve"> </w:t>
-      </w:r>
-      <w:proofErr w:type="gramStart"/>
-      <w:r>
-        <w:rPr>
-          <w:i/>
-        </w:rPr>
-        <w:t>Residual</w:t>
-      </w:r>
-      <w:proofErr w:type="gramEnd"/>
+        <w:t>Inverted Residual</w:t>
+      </w:r>
       <w:r>
         <w:t xml:space="preserve"> mit </w:t>
       </w:r>
@@ -8695,7 +8325,6 @@
         <w:rPr>
           <w:noProof/>
         </w:rPr>
-        <w:lastRenderedPageBreak/>
         <w:drawing>
           <wp:inline distT="0" distB="0" distL="0" distR="0" wp14:anchorId="66BB8058" wp14:editId="6C823D1F">
             <wp:extent cx="3881887" cy="3000749"/>
@@ -8735,7 +8364,7 @@
     </w:p>
     <w:p>
       <w:pPr>
-        <w:pStyle w:val="Beschriftung"/>
+        <w:pStyle w:val="Caption"/>
         <w:jc w:val="center"/>
       </w:pPr>
       <w:bookmarkStart w:id="21" w:name="_Ref10622793"/>
@@ -8774,13 +8403,8 @@
       </w:r>
       <w:bookmarkEnd w:id="21"/>
       <w:r>
-        <w:t xml:space="preserve">: Schematische Übersicht über MobileNet-V2 </w:t>
-      </w:r>
-      <w:proofErr w:type="spellStart"/>
-      <w:r>
-        <w:t>Architekture</w:t>
-      </w:r>
-      <w:proofErr w:type="spellEnd"/>
+        <w:t>: Schematische Übersicht über MobileNet-V2 Architekture</w:t>
+      </w:r>
       <w:sdt>
         <w:sdtPr>
           <w:id w:val="-1079667173"/>
@@ -8921,7 +8545,7 @@
     </w:p>
     <w:p>
       <w:pPr>
-        <w:pStyle w:val="berschrift2"/>
+        <w:pStyle w:val="Heading2"/>
       </w:pPr>
       <w:bookmarkStart w:id="22" w:name="_Ref11246702"/>
       <w:bookmarkStart w:id="23" w:name="_Toc11331317"/>
@@ -9049,47 +8673,7 @@
     </w:p>
     <w:p>
       <w:r>
-        <w:t xml:space="preserve">Die beschriebenen Klassifikatoren, </w:t>
-      </w:r>
-      <w:proofErr w:type="spellStart"/>
-      <w:r>
-        <w:t>Incremental</w:t>
-      </w:r>
-      <w:proofErr w:type="spellEnd"/>
-      <w:r>
-        <w:t xml:space="preserve"> </w:t>
-      </w:r>
-      <w:proofErr w:type="spellStart"/>
-      <w:r>
-        <w:t>Classifier</w:t>
-      </w:r>
-      <w:proofErr w:type="spellEnd"/>
-      <w:r>
-        <w:t xml:space="preserve"> and </w:t>
-      </w:r>
-      <w:proofErr w:type="spellStart"/>
-      <w:r>
-        <w:t>Representation</w:t>
-      </w:r>
-      <w:proofErr w:type="spellEnd"/>
-      <w:r>
-        <w:t xml:space="preserve"> Learning (</w:t>
-      </w:r>
-      <w:proofErr w:type="spellStart"/>
-      <w:r>
-        <w:t>iCaRL</w:t>
-      </w:r>
-      <w:proofErr w:type="spellEnd"/>
-      <w:r>
-        <w:t xml:space="preserve">) und Adaptive </w:t>
-      </w:r>
-      <w:proofErr w:type="spellStart"/>
-      <w:r>
-        <w:t>Resonance</w:t>
-      </w:r>
-      <w:proofErr w:type="spellEnd"/>
-      <w:r>
-        <w:t xml:space="preserve"> Theory (ART), erfüllen beide die in </w:t>
+        <w:t xml:space="preserve">Die beschriebenen Klassifikatoren, Incremental Classifier and Representation Learning (iCaRL) und Adaptive Resonance Theory (ART), erfüllen beide die in </w:t>
       </w:r>
       <w:sdt>
         <w:sdtPr>
@@ -9136,7 +8720,7 @@
     </w:p>
     <w:p>
       <w:pPr>
-        <w:pStyle w:val="Listenabsatz"/>
+        <w:pStyle w:val="ListParagraph"/>
         <w:numPr>
           <w:ilvl w:val="0"/>
           <w:numId w:val="47"/>
@@ -9154,20 +8738,19 @@
     </w:p>
     <w:p>
       <w:pPr>
-        <w:pStyle w:val="Listenabsatz"/>
+        <w:pStyle w:val="ListParagraph"/>
         <w:numPr>
           <w:ilvl w:val="0"/>
           <w:numId w:val="47"/>
         </w:numPr>
       </w:pPr>
       <w:r>
-        <w:lastRenderedPageBreak/>
         <w:t xml:space="preserve">Zu jedem Zeitpunkt muss ein funktionierender Multi-Klassen Klassifikator für die bereits gesehenen und damit bekannten Klassen verfügbar sein </w:t>
       </w:r>
     </w:p>
     <w:p>
       <w:pPr>
-        <w:pStyle w:val="Listenabsatz"/>
+        <w:pStyle w:val="ListParagraph"/>
         <w:numPr>
           <w:ilvl w:val="0"/>
           <w:numId w:val="47"/>
@@ -9180,15 +8763,7 @@
     <w:p/>
     <w:p>
       <w:r>
-        <w:t xml:space="preserve">Jedoch benötigt </w:t>
-      </w:r>
-      <w:proofErr w:type="spellStart"/>
-      <w:r>
-        <w:t>iCaRL</w:t>
-      </w:r>
-      <w:proofErr w:type="spellEnd"/>
-      <w:r>
-        <w:t xml:space="preserve"> für die Berechnungen der Repräsentationen eine ausgewählte Menge an Exemplaren der jeweiligen Klassen. Diese Anzahl an gespeicherten Daten pro Klasse kann variie</w:t>
+        <w:t>Jedoch benötigt iCaRL für die Berechnungen der Repräsentationen eine ausgewählte Menge an Exemplaren der jeweiligen Klassen. Diese Anzahl an gespeicherten Daten pro Klasse kann variie</w:t>
       </w:r>
       <w:r>
         <w:t>ren</w:t>
@@ -9242,15 +8817,7 @@
         <w:t xml:space="preserve"> zwischen einzelnen, verteilten Netzen diese gespeicherten Exemplare ebenfalls ausgetauscht werden.</w:t>
       </w:r>
       <w:r>
-        <w:t xml:space="preserve"> Aus diesem Grund wird in dieser Arbeit </w:t>
-      </w:r>
-      <w:proofErr w:type="spellStart"/>
-      <w:r>
-        <w:t>iCaRL</w:t>
-      </w:r>
-      <w:proofErr w:type="spellEnd"/>
-      <w:r>
-        <w:t xml:space="preserve"> nicht für die Umsetzung von Modul B genutzt.</w:t>
+        <w:t xml:space="preserve"> Aus diesem Grund wird in dieser Arbeit iCaRL nicht für die Umsetzung von Modul B genutzt.</w:t>
       </w:r>
     </w:p>
     <w:p>
@@ -9299,16 +8866,8 @@
         <w:rPr>
           <w:i/>
         </w:rPr>
-        <w:t xml:space="preserve">Nothing I </w:t>
-      </w:r>
-      <w:proofErr w:type="spellStart"/>
-      <w:r>
-        <w:rPr>
-          <w:i/>
-        </w:rPr>
-        <w:t>Know</w:t>
-      </w:r>
-      <w:proofErr w:type="spellEnd"/>
+        <w:t>Nothing I Know</w:t>
+      </w:r>
       <w:r>
         <w:t xml:space="preserve">“-Konzepts können neue, bisher unbekannte Klassen erkannt werden und ein neuer Knoten für diese Klasse erstellt werden. </w:t>
       </w:r>
@@ -9365,13 +8924,8 @@
         <w:t xml:space="preserve"> Anwendungen genutzt werden. In dieser Arbeit </w:t>
       </w:r>
       <w:r>
-        <w:t xml:space="preserve">wird ein </w:t>
-      </w:r>
-      <w:proofErr w:type="spellStart"/>
-      <w:r>
-        <w:t>Fuzzy</w:t>
-      </w:r>
-      <w:proofErr w:type="spellEnd"/>
+        <w:t>wird ein Fuzzy</w:t>
+      </w:r>
       <w:r>
         <w:t xml:space="preserve"> </w:t>
       </w:r>
@@ -9388,26 +8942,10 @@
         <w:t>-</w:t>
       </w:r>
       <w:r>
-        <w:t xml:space="preserve">Netzwerk genutzt. Der Hauptvorteil besteht darin, dass durch den Einsatz der </w:t>
-      </w:r>
-      <w:proofErr w:type="spellStart"/>
-      <w:r>
-        <w:t>Fuzzy</w:t>
-      </w:r>
-      <w:proofErr w:type="spellEnd"/>
-      <w:r>
-        <w:t xml:space="preserve">-Theorie anstatt binärer Vektoren (wie in einem klassischen ART1-Netzwerk) kontinuierliche Werte im Bereich </w:t>
-      </w:r>
-      <w:r>
-        <w:t xml:space="preserve">zwischen 0 und 1 genutzt werden können. Zudem werden die </w:t>
-      </w:r>
-      <w:proofErr w:type="spellStart"/>
-      <w:r>
-        <w:t>Fuzzy</w:t>
-      </w:r>
-      <w:proofErr w:type="spellEnd"/>
-      <w:r>
-        <w:t>-Operatoren eingesetzt</w:t>
+        <w:t xml:space="preserve">Netzwerk genutzt. Der Hauptvorteil besteht darin, dass durch den Einsatz der Fuzzy-Theorie anstatt binärer Vektoren (wie in einem klassischen ART1-Netzwerk) kontinuierliche Werte im Bereich </w:t>
+      </w:r>
+      <w:r>
+        <w:t>zwischen 0 und 1 genutzt werden können. Zudem werden die Fuzzy-Operatoren eingesetzt</w:t>
       </w:r>
       <w:r>
         <w:t>.</w:t>
@@ -9425,24 +8963,14 @@
         <w:t>FAM</w:t>
       </w:r>
       <w:r>
-        <w:t xml:space="preserve">-Netzwerk ersetzt dabei der </w:t>
-      </w:r>
-      <w:proofErr w:type="spellStart"/>
-      <w:r>
-        <w:t>Fuzzy</w:t>
-      </w:r>
-      <w:proofErr w:type="spellEnd"/>
+        <w:t>-Netzwerk ersetzt dabei der Fuzzy</w:t>
+      </w:r>
       <w:r>
         <w:t>-</w:t>
       </w:r>
       <w:r>
-        <w:t xml:space="preserve">AND Operator den binäre AND Operator. Der </w:t>
-      </w:r>
-      <w:proofErr w:type="spellStart"/>
-      <w:r>
-        <w:t>Fuzzy</w:t>
-      </w:r>
-      <w:proofErr w:type="spellEnd"/>
+        <w:t>AND Operator den binäre AND Operator. Der Fuzzy</w:t>
+      </w:r>
       <w:r>
         <w:t>-</w:t>
       </w:r>
@@ -9897,29 +9425,13 @@
         <w:t xml:space="preserve"> sind diese eben genannten Besonderheiten</w:t>
       </w:r>
       <w:r>
-        <w:t xml:space="preserve"> der </w:t>
-      </w:r>
-      <w:proofErr w:type="spellStart"/>
-      <w:r>
-        <w:t>Fuzzy</w:t>
-      </w:r>
-      <w:proofErr w:type="spellEnd"/>
-      <w:r>
-        <w:t xml:space="preserve">-Operatoren und des </w:t>
-      </w:r>
-      <w:proofErr w:type="spellStart"/>
+        <w:t xml:space="preserve"> der Fuzzy-Operatoren und des </w:t>
+      </w:r>
       <w:r>
         <w:rPr>
           <w:i/>
         </w:rPr>
-        <w:t>complement</w:t>
-      </w:r>
-      <w:proofErr w:type="spellEnd"/>
-      <w:r>
-        <w:rPr>
-          <w:i/>
-        </w:rPr>
-        <w:t xml:space="preserve"> Coding</w:t>
+        <w:t>complement Coding</w:t>
       </w:r>
       <w:r>
         <w:t xml:space="preserve"> auch Probleme bei der Nutzung eines solchen Netzwerkes</w:t>
@@ -9928,23 +9440,7 @@
         <w:t xml:space="preserve"> innerhalb des L DNN Algorithmus</w:t>
       </w:r>
       <w:r>
-        <w:t xml:space="preserve">. Da DNNs als Feature </w:t>
-      </w:r>
-      <w:proofErr w:type="spellStart"/>
-      <w:r>
-        <w:t>Extrahierer</w:t>
-      </w:r>
-      <w:proofErr w:type="spellEnd"/>
-      <w:r>
-        <w:t xml:space="preserve"> zu </w:t>
-      </w:r>
-      <w:proofErr w:type="spellStart"/>
-      <w:r>
-        <w:t>sparsen</w:t>
-      </w:r>
-      <w:proofErr w:type="spellEnd"/>
-      <w:r>
-        <w:t xml:space="preserve"> Feature Repräsentationen tendieren, führt </w:t>
+        <w:t xml:space="preserve">. Da DNNs als Feature Extrahierer zu sparsen Feature Repräsentationen tendieren, führt </w:t>
       </w:r>
       <w:r>
         <w:t>der</w:t>
@@ -9994,19 +9490,11 @@
       <w:r>
         <w:t xml:space="preserve"> vorgeschlagen, den </w:t>
       </w:r>
-      <w:proofErr w:type="spellStart"/>
       <w:r>
         <w:rPr>
           <w:i/>
         </w:rPr>
-        <w:t>complement</w:t>
-      </w:r>
-      <w:proofErr w:type="spellEnd"/>
-      <w:r>
-        <w:rPr>
-          <w:i/>
-        </w:rPr>
-        <w:t xml:space="preserve"> Coding</w:t>
+        <w:t>complement Coding</w:t>
       </w:r>
       <w:r>
         <w:t xml:space="preserve"> Teil des </w:t>
@@ -10015,15 +9503,7 @@
         <w:t>FAM</w:t>
       </w:r>
       <w:r>
-        <w:t xml:space="preserve">-Netzwerks nicht zu nutzen, was in dieser Arbeit übernommen wird. Als zusätzliche Maßnahme wird der Austausch der </w:t>
-      </w:r>
-      <w:proofErr w:type="spellStart"/>
-      <w:r>
-        <w:t>Fuzzy</w:t>
-      </w:r>
-      <w:proofErr w:type="spellEnd"/>
-      <w:r>
-        <w:t xml:space="preserve"> AND Logik durch das Skalarprodukt </w:t>
+        <w:t xml:space="preserve">-Netzwerks nicht zu nutzen, was in dieser Arbeit übernommen wird. Als zusätzliche Maßnahme wird der Austausch der Fuzzy AND Logik durch das Skalarprodukt </w:t>
       </w:r>
       <w:r>
         <w:t>von</w:t>
@@ -10043,15 +9523,7 @@
         </w:rPr>
       </w:pPr>
       <w:r>
-        <w:t xml:space="preserve">Aufbauend auf diesen Änderungen wird in dieser Arbeit eine weitere Adaption des FAM-Netzwerkes genutzt, das </w:t>
-      </w:r>
-      <w:proofErr w:type="spellStart"/>
-      <w:r>
-        <w:t>Simplified</w:t>
-      </w:r>
-      <w:proofErr w:type="spellEnd"/>
-      <w:r>
-        <w:t xml:space="preserve"> FAM (SFAM)-Netzwerk</w:t>
+        <w:t>Aufbauend auf diesen Änderungen wird in dieser Arbeit eine weitere Adaption des FAM-Netzwerkes genutzt, das Simplified FAM (SFAM)-Netzwerk</w:t>
       </w:r>
       <w:sdt>
         <w:sdtPr>
@@ -10081,25 +9553,13 @@
         </w:sdtContent>
       </w:sdt>
       <w:r>
-        <w:t xml:space="preserve">. Das SFAM </w:t>
-      </w:r>
-      <w:r>
-        <w:lastRenderedPageBreak/>
-        <w:t>benötigt zur Initialisierung im Gegensatz zu den anderen ART-Netzwerk lediglich die Toleranzschwelle (</w:t>
-      </w:r>
-      <w:proofErr w:type="spellStart"/>
+        <w:t>. Das SFAM benötigt zur Initialisierung im Gegensatz zu den anderen ART-Netzwerk lediglich die Toleranzschwelle (</w:t>
+      </w:r>
       <w:r>
         <w:rPr>
           <w:i/>
         </w:rPr>
-        <w:t>Vigilance</w:t>
-      </w:r>
-      <w:proofErr w:type="spellEnd"/>
-      <w:r>
-        <w:rPr>
-          <w:i/>
-        </w:rPr>
-        <w:t xml:space="preserve"> Parameter</w:t>
+        <w:t>Vigilance Parameter</w:t>
       </w:r>
       <w:r>
         <w:t xml:space="preserve">) </w:t>
@@ -10124,28 +9584,12 @@
       <w:r>
         <w:t xml:space="preserve"> angepasst. Dieser Fall wird </w:t>
       </w:r>
-      <w:proofErr w:type="spellStart"/>
       <w:r>
         <w:rPr>
           <w:i/>
         </w:rPr>
-        <w:t>Category</w:t>
-      </w:r>
-      <w:proofErr w:type="spellEnd"/>
-      <w:r>
-        <w:rPr>
-          <w:i/>
-        </w:rPr>
-        <w:t xml:space="preserve"> </w:t>
-      </w:r>
-      <w:proofErr w:type="spellStart"/>
-      <w:r>
-        <w:rPr>
-          <w:i/>
-        </w:rPr>
-        <w:t>Mismatch</w:t>
-      </w:r>
-      <w:proofErr w:type="spellEnd"/>
+        <w:t>Category Mismatch</w:t>
+      </w:r>
       <w:r>
         <w:t xml:space="preserve"> genannt und stellt die Besonderheit des SFAM-Netzwerkes dar</w:t>
       </w:r>
@@ -10212,11 +9656,10 @@
     </w:p>
     <w:p>
       <w:pPr>
-        <w:pStyle w:val="berschrift1"/>
+        <w:pStyle w:val="Heading1"/>
       </w:pPr>
       <w:bookmarkStart w:id="25" w:name="_Toc11331318"/>
       <w:r>
-        <w:lastRenderedPageBreak/>
         <w:t>Zusammenfassung</w:t>
       </w:r>
       <w:bookmarkEnd w:id="24"/>
@@ -10245,15 +9688,7 @@
         <w:t>Abschließend</w:t>
       </w:r>
       <w:r>
-        <w:t xml:space="preserve"> wird dann der gesamte </w:t>
-      </w:r>
-      <w:proofErr w:type="spellStart"/>
-      <w:r>
-        <w:t>Lifelong</w:t>
-      </w:r>
-      <w:proofErr w:type="spellEnd"/>
-      <w:r>
-        <w:t xml:space="preserve"> DNN Algorithmus mit den ausgewählten Modulen</w:t>
+        <w:t xml:space="preserve"> wird dann der gesamte Lifelong DNN Algorithmus mit den ausgewählten Modulen</w:t>
       </w:r>
       <w:r>
         <w:t xml:space="preserve"> </w:t>
@@ -10267,7 +9702,7 @@
     </w:p>
     <w:p>
       <w:pPr>
-        <w:pStyle w:val="berschrift2"/>
+        <w:pStyle w:val="Heading2"/>
       </w:pPr>
       <w:bookmarkStart w:id="26" w:name="_Toc11331319"/>
       <w:r>
@@ -10339,7 +9774,7 @@
     </w:p>
     <w:p>
       <w:pPr>
-        <w:pStyle w:val="Beschriftung"/>
+        <w:pStyle w:val="Caption"/>
         <w:keepNext/>
         <w:jc w:val="center"/>
       </w:pPr>
@@ -10384,7 +9819,7 @@
     </w:p>
     <w:tbl>
       <w:tblPr>
-        <w:tblStyle w:val="Gitternetztabelle4Akzent1"/>
+        <w:tblStyle w:val="GridTable4-Accent1"/>
         <w:tblW w:w="9209" w:type="dxa"/>
         <w:jc w:val="center"/>
         <w:tblLayout w:type="fixed"/>
@@ -11241,15 +10676,7 @@
     <w:p/>
     <w:p>
       <w:r>
-        <w:t xml:space="preserve">Im Rahmen dieser Arbeit gibt es keine limitierenden Hardware-Begrenzungen. Dennoch soll berücksichtigt werden, dass der implementierte </w:t>
-      </w:r>
-      <w:proofErr w:type="spellStart"/>
-      <w:r>
-        <w:t>Lifelong</w:t>
-      </w:r>
-      <w:proofErr w:type="spellEnd"/>
-      <w:r>
-        <w:t xml:space="preserve"> DNN Algorithmus auch auf mobilen Endgeräten (z.B. Smartphone oder Mikro</w:t>
+        <w:t>Im Rahmen dieser Arbeit gibt es keine limitierenden Hardware-Begrenzungen. Dennoch soll berücksichtigt werden, dass der implementierte Lifelong DNN Algorithmus auch auf mobilen Endgeräten (z.B. Smartphone oder Mikro</w:t>
       </w:r>
       <w:r>
         <w:t>controller</w:t>
@@ -11361,11 +10788,7 @@
         <w:t>. Um dies zu gewährleisten, müssen die benötigten Operationen für die Bearbeitung von Eingangsdaten von dem vorhandenen Prozessor in einem gewissen Zeitraum</w:t>
       </w:r>
       <w:r>
-        <w:t xml:space="preserve"> (z.B. </w:t>
-      </w:r>
-      <w:r>
-        <w:lastRenderedPageBreak/>
-        <w:t>innerhalb einer Sekunde)</w:t>
+        <w:t xml:space="preserve"> (z.B. innerhalb einer Sekunde)</w:t>
       </w:r>
       <w:r>
         <w:t xml:space="preserve"> abgearbeitet werden. </w:t>
@@ -11571,15 +10994,7 @@
         <w:t xml:space="preserve">geringer sein kann und </w:t>
       </w:r>
       <w:r>
-        <w:t xml:space="preserve">dafür mehr Wert auf eine geringe Laufzeit gelegt wird. Im Rahmen dieser Arbeit wird das generelle Potenzial des </w:t>
-      </w:r>
-      <w:proofErr w:type="spellStart"/>
-      <w:r>
-        <w:t>Lifelong</w:t>
-      </w:r>
-      <w:proofErr w:type="spellEnd"/>
-      <w:r>
-        <w:t xml:space="preserve"> DNN Algorithmus untersucht und nicht die </w:t>
+        <w:t xml:space="preserve">dafür mehr Wert auf eine geringe Laufzeit gelegt wird. Im Rahmen dieser Arbeit wird das generelle Potenzial des Lifelong DNN Algorithmus untersucht und nicht die </w:t>
       </w:r>
       <w:r>
         <w:t>exakte</w:t>
@@ -11597,15 +11012,7 @@
     <w:p/>
     <w:p>
       <w:r>
-        <w:t xml:space="preserve">Unter Berücksichtigung aller genannten Kriterien wird im weiteren Verlauf der Arbeit MobileNet-V2 als Modul A des </w:t>
-      </w:r>
-      <w:proofErr w:type="spellStart"/>
-      <w:r>
-        <w:t>Lifelong</w:t>
-      </w:r>
-      <w:proofErr w:type="spellEnd"/>
-      <w:r>
-        <w:t xml:space="preserve"> DNN Algorithmus </w:t>
+        <w:t xml:space="preserve">Unter Berücksichtigung aller genannten Kriterien wird im weiteren Verlauf der Arbeit MobileNet-V2 als Modul A des Lifelong DNN Algorithmus </w:t>
       </w:r>
       <w:r>
         <w:t>eingesetzt</w:t>
@@ -11691,7 +11098,7 @@
     </w:p>
     <w:p>
       <w:pPr>
-        <w:pStyle w:val="Beschriftung"/>
+        <w:pStyle w:val="Caption"/>
         <w:keepNext/>
         <w:jc w:val="center"/>
       </w:pPr>
@@ -11763,7 +11170,7 @@
     </w:p>
     <w:tbl>
       <w:tblPr>
-        <w:tblStyle w:val="Gitternetztabelle4Akzent1"/>
+        <w:tblStyle w:val="GridTable4-Accent1"/>
         <w:tblW w:w="5676" w:type="dxa"/>
         <w:jc w:val="center"/>
         <w:tblLook w:val="04A0" w:firstRow="1" w:lastRow="0" w:firstColumn="1" w:lastColumn="0" w:noHBand="0" w:noVBand="1"/>
@@ -12555,7 +11962,6 @@
               <w:rPr>
                 <w:b w:val="0"/>
               </w:rPr>
-              <w:lastRenderedPageBreak/>
               <w:t>7x7x160</w:t>
             </w:r>
           </w:p>
@@ -12760,13 +12166,8 @@
               <w:jc w:val="center"/>
               <w:cnfStyle w:val="000000000000" w:firstRow="0" w:lastRow="0" w:firstColumn="0" w:lastColumn="0" w:oddVBand="0" w:evenVBand="0" w:oddHBand="0" w:evenHBand="0" w:firstRowFirstColumn="0" w:firstRowLastColumn="0" w:lastRowFirstColumn="0" w:lastRowLastColumn="0"/>
             </w:pPr>
-            <w:proofErr w:type="spellStart"/>
-            <w:r>
-              <w:t>Avgpool</w:t>
-            </w:r>
-            <w:proofErr w:type="spellEnd"/>
-            <w:r>
-              <w:t xml:space="preserve"> 7x7</w:t>
+            <w:r>
+              <w:t>Avgpool 7x7</w:t>
             </w:r>
           </w:p>
         </w:tc>
@@ -12851,59 +12252,33 @@
       <w:r>
         <w:t xml:space="preserve">an Ausgangskanälen. Die erste Schicht einer Sequenz hat dabei die </w:t>
       </w:r>
-      <w:proofErr w:type="spellStart"/>
       <w:r>
         <w:rPr>
           <w:i/>
         </w:rPr>
+        <w:t xml:space="preserve">Stride s </w:t>
+      </w:r>
+      <w:r>
+        <w:t xml:space="preserve">und alle weiteren Schichten dieser Sequenz nutzen </w:t>
+      </w:r>
+      <w:r>
+        <w:rPr>
+          <w:i/>
+        </w:rPr>
         <w:t>Stride</w:t>
       </w:r>
-      <w:proofErr w:type="spellEnd"/>
+      <w:r>
+        <w:t xml:space="preserve"> 1.</w:t>
+      </w:r>
+      <w:r>
+        <w:t xml:space="preserve"> Alle </w:t>
+      </w:r>
       <w:r>
         <w:rPr>
           <w:i/>
         </w:rPr>
-        <w:t xml:space="preserve"> s </w:t>
-      </w:r>
-      <w:r>
-        <w:t xml:space="preserve">und alle weiteren Schichten dieser Sequenz nutzen </w:t>
-      </w:r>
-      <w:proofErr w:type="spellStart"/>
-      <w:r>
-        <w:rPr>
-          <w:i/>
-        </w:rPr>
-        <w:t>Stride</w:t>
-      </w:r>
-      <w:proofErr w:type="spellEnd"/>
-      <w:r>
-        <w:t xml:space="preserve"> 1.</w:t>
-      </w:r>
-      <w:r>
-        <w:t xml:space="preserve"> Alle </w:t>
-      </w:r>
-      <w:proofErr w:type="spellStart"/>
-      <w:r>
-        <w:rPr>
-          <w:i/>
-        </w:rPr>
-        <w:t>spatial</w:t>
-      </w:r>
-      <w:proofErr w:type="spellEnd"/>
-      <w:r>
-        <w:rPr>
-          <w:i/>
-        </w:rPr>
-        <w:t xml:space="preserve"> </w:t>
-      </w:r>
-      <w:proofErr w:type="spellStart"/>
-      <w:r>
-        <w:rPr>
-          <w:i/>
-        </w:rPr>
-        <w:t>Convolutions</w:t>
-      </w:r>
-      <w:proofErr w:type="spellEnd"/>
+        <w:t>spatial Convolutions</w:t>
+      </w:r>
       <w:r>
         <w:t xml:space="preserve"> nutzen 3x3 Kernel. Der Expansionsfaktor </w:t>
       </w:r>
@@ -12946,15 +12321,7 @@
         <w:t xml:space="preserve"> </w:t>
       </w:r>
       <w:r>
-        <w:t xml:space="preserve">mit </w:t>
-      </w:r>
-      <w:proofErr w:type="spellStart"/>
-      <w:r>
-        <w:t>Softmax</w:t>
-      </w:r>
-      <w:proofErr w:type="spellEnd"/>
-      <w:r>
-        <w:t xml:space="preserve">-Aktivierung. Da hier jedoch die Features nur genutzt werden, wird diese Schicht nicht genutzt. </w:t>
+        <w:t xml:space="preserve">mit Softmax-Aktivierung. Da hier jedoch die Features nur genutzt werden, wird diese Schicht nicht genutzt. </w:t>
       </w:r>
       <w:r>
         <w:t>Damit ist der Ausgang von Modul A (und damit der Eingang von Modul B) ein Tensor mit den Dimensionen 1x1x1280, der wiederum direkt in einen Vektor der Größe 1280x1 übertragen werden kann.</w:t>
@@ -12962,7 +12329,7 @@
     </w:p>
     <w:p>
       <w:pPr>
-        <w:pStyle w:val="berschrift2"/>
+        <w:pStyle w:val="Heading2"/>
       </w:pPr>
       <w:bookmarkStart w:id="29" w:name="_Ref10820024"/>
       <w:bookmarkStart w:id="30" w:name="_Toc11331320"/>
@@ -12995,23 +12362,7 @@
         <w:fldChar w:fldCharType="end"/>
       </w:r>
       <w:r>
-        <w:t xml:space="preserve"> beschrieben aus einem </w:t>
-      </w:r>
-      <w:proofErr w:type="spellStart"/>
-      <w:r>
-        <w:t>Simplified</w:t>
-      </w:r>
-      <w:proofErr w:type="spellEnd"/>
-      <w:r>
-        <w:t xml:space="preserve"> </w:t>
-      </w:r>
-      <w:proofErr w:type="spellStart"/>
-      <w:r>
-        <w:t>Fuzzy</w:t>
-      </w:r>
-      <w:proofErr w:type="spellEnd"/>
-      <w:r>
-        <w:t xml:space="preserve"> ARTMAP (SFAM) Netzwerk. Dieses Netzwerk kann initial mit </w:t>
+        <w:t xml:space="preserve"> beschrieben aus einem Simplified Fuzzy ARTMAP (SFAM) Netzwerk. Dieses Netzwerk kann initial mit </w:t>
       </w:r>
       <w:r>
         <w:t xml:space="preserve">bereits </w:t>
@@ -13023,15 +12374,7 @@
         <w:t>„leer“ sein (keine Klassen bekannt)</w:t>
       </w:r>
       <w:r>
-        <w:t xml:space="preserve">. Ausgehend davon werden neue Eingangsdaten klassifiziert. Falls die Eingangsdaten zu keiner bekannten Klasse passen, fallen diese Eingangsdaten in die Kategorie „Nothing I </w:t>
-      </w:r>
-      <w:proofErr w:type="spellStart"/>
-      <w:r>
-        <w:t>know</w:t>
-      </w:r>
-      <w:proofErr w:type="spellEnd"/>
-      <w:r>
-        <w:t>“, und eine neue Repräsentation (neuer Knoten) wird im Netzwerk angelegt. Für diesen Schritt ist das Feedback des Benutzers notwendig, um das korrekte Klassenlabel zu erhalten.</w:t>
+        <w:t>. Ausgehend davon werden neue Eingangsdaten klassifiziert. Falls die Eingangsdaten zu keiner bekannten Klasse passen, fallen diese Eingangsdaten in die Kategorie „Nothing I know“, und eine neue Repräsentation (neuer Knoten) wird im Netzwerk angelegt. Für diesen Schritt ist das Feedback des Benutzers notwendig, um das korrekte Klassenlabel zu erhalten.</w:t>
       </w:r>
       <w:r>
         <w:t xml:space="preserve"> Die Architektur des genutzten SFAM-Netzwerks ist in </w:t>
@@ -13119,7 +12462,7 @@
     </w:p>
     <w:p>
       <w:pPr>
-        <w:pStyle w:val="Beschriftung"/>
+        <w:pStyle w:val="Caption"/>
         <w:jc w:val="center"/>
       </w:pPr>
       <w:bookmarkStart w:id="31" w:name="_Ref11244629"/>
@@ -13321,11 +12664,7 @@
         <w:t xml:space="preserve">nach unten (Top-Down) </w:t>
       </w:r>
       <w:r>
-        <w:t xml:space="preserve">mit den </w:t>
-      </w:r>
-      <w:r>
-        <w:lastRenderedPageBreak/>
-        <w:t>Eingangsdaten assoziiert werden</w:t>
+        <w:t>mit den Eingangsdaten assoziiert werden</w:t>
       </w:r>
       <w:r>
         <w:t>. In diese</w:t>
@@ -13579,28 +12918,24 @@
       <w:r>
         <w:t>(</w:t>
       </w:r>
-      <w:proofErr w:type="spellStart"/>
       <w:r>
         <w:rPr>
           <w:i/>
         </w:rPr>
         <w:t>Matching</w:t>
       </w:r>
-      <w:proofErr w:type="spellEnd"/>
       <w:r>
         <w:t xml:space="preserve">-Werte) </w:t>
       </w:r>
       <w:r>
         <w:t xml:space="preserve">werden dann mit dem </w:t>
       </w:r>
-      <w:proofErr w:type="spellStart"/>
       <w:r>
         <w:rPr>
           <w:i/>
         </w:rPr>
         <w:t>Vigilance</w:t>
       </w:r>
-      <w:proofErr w:type="spellEnd"/>
       <w:r>
         <w:t xml:space="preserve"> Parameter </w:t>
       </w:r>
@@ -13659,15 +12994,7 @@
     </w:p>
     <w:p>
       <w:r>
-        <w:t xml:space="preserve">Wenn das </w:t>
-      </w:r>
-      <w:proofErr w:type="spellStart"/>
-      <w:r>
-        <w:t>Matching</w:t>
-      </w:r>
-      <w:proofErr w:type="spellEnd"/>
-      <w:r>
-        <w:t xml:space="preserve"> der Gewinner-Kategorie</w:t>
+        <w:t>Wenn das Matching der Gewinner-Kategorie</w:t>
       </w:r>
       <w:r>
         <w:t xml:space="preserve"> den Schwellwert</w:t>
@@ -13699,26 +13026,10 @@
         <w:rPr>
           <w:i/>
         </w:rPr>
-        <w:t xml:space="preserve">I </w:t>
-      </w:r>
-      <w:proofErr w:type="spellStart"/>
-      <w:r>
-        <w:rPr>
-          <w:i/>
-        </w:rPr>
-        <w:t>know</w:t>
-      </w:r>
-      <w:proofErr w:type="spellEnd"/>
-      <w:r>
-        <w:t xml:space="preserve">-Konzept Anwendung. Da das höchste </w:t>
-      </w:r>
-      <w:proofErr w:type="spellStart"/>
-      <w:r>
-        <w:t>Matching</w:t>
-      </w:r>
-      <w:proofErr w:type="spellEnd"/>
-      <w:r>
-        <w:t xml:space="preserve"> nicht ausreichend ist, erkennt das Netzwerk, dass es dieses Eingangsmuster nicht kennt. In diesem Fall wird dann ein neuer Kategorie-Knoten </w:t>
+        <w:t>I know</w:t>
+      </w:r>
+      <w:r>
+        <w:t xml:space="preserve">-Konzept Anwendung. Da das höchste Matching nicht ausreichend ist, erkennt das Netzwerk, dass es dieses Eingangsmuster nicht kennt. In diesem Fall wird dann ein neuer Kategorie-Knoten </w:t>
       </w:r>
       <m:oMath>
         <m:r>
@@ -13779,16 +13090,11 @@
     </w:p>
     <w:p>
       <w:pPr>
-        <w:pStyle w:val="berschrift2"/>
+        <w:pStyle w:val="Heading2"/>
       </w:pPr>
       <w:bookmarkStart w:id="32" w:name="_Toc11331321"/>
-      <w:proofErr w:type="spellStart"/>
-      <w:r>
-        <w:t>Lifelong</w:t>
-      </w:r>
-      <w:proofErr w:type="spellEnd"/>
-      <w:r>
-        <w:t xml:space="preserve"> DNN Algorithmus</w:t>
+      <w:r>
+        <w:t>Lifelong DNN Algorithmus</w:t>
       </w:r>
       <w:bookmarkEnd w:id="32"/>
     </w:p>
@@ -13800,23 +13106,7 @@
         <w:t xml:space="preserve"> A und B</w:t>
       </w:r>
       <w:r>
-        <w:t xml:space="preserve"> lässt sich nun der gesamte </w:t>
-      </w:r>
-      <w:proofErr w:type="spellStart"/>
-      <w:r>
-        <w:t>Lifelong</w:t>
-      </w:r>
-      <w:proofErr w:type="spellEnd"/>
-      <w:r>
-        <w:t xml:space="preserve"> DNN Algorithmus bauen. Er besteht aus einem vortrainierten Feature-</w:t>
-      </w:r>
-      <w:proofErr w:type="spellStart"/>
-      <w:r>
-        <w:t>Extrahierer</w:t>
-      </w:r>
-      <w:proofErr w:type="spellEnd"/>
-      <w:r>
-        <w:t xml:space="preserve">, welcher durch das MobileNet-V2 realisiert wird. Dieses Netzwerk wird auf Basis des ImageNet-Datensatzes als Klassifikator vortrainiert. Die letzte Schicht wird dann entfernt, und die extrahierten Features an Modul B, den inkrementellen Klassifikator weitergeleitet. Dieses Modul wird durch ein SFAM-Netzwerk realisiert. Als Ausgabe des Modul B erhält der Benutzer das </w:t>
+        <w:t xml:space="preserve"> lässt sich nun der gesamte Lifelong DNN Algorithmus bauen. Er besteht aus einem vortrainierten Feature-Extrahierer, welcher durch das MobileNet-V2 realisiert wird. Dieses Netzwerk wird auf Basis des ImageNet-Datensatzes als Klassifikator vortrainiert. Die letzte Schicht wird dann entfernt, und die extrahierten Features an Modul B, den inkrementellen Klassifikator weitergeleitet. Dieses Modul wird durch ein SFAM-Netzwerk realisiert. Als Ausgabe des Modul B erhält der Benutzer das </w:t>
       </w:r>
       <w:r>
         <w:t>prädizierte</w:t>
@@ -13861,7 +13151,6 @@
         <w:rPr>
           <w:noProof/>
         </w:rPr>
-        <w:lastRenderedPageBreak/>
         <w:drawing>
           <wp:inline distT="0" distB="0" distL="0" distR="0" wp14:anchorId="336D6463">
             <wp:extent cx="5721928" cy="2950953"/>
@@ -13911,7 +13200,7 @@
     </w:p>
     <w:p>
       <w:pPr>
-        <w:pStyle w:val="Beschriftung"/>
+        <w:pStyle w:val="Caption"/>
         <w:jc w:val="center"/>
       </w:pPr>
       <w:bookmarkStart w:id="33" w:name="_Ref11330958"/>
@@ -13955,29 +13244,13 @@
     </w:p>
     <w:p>
       <w:r>
-        <w:t xml:space="preserve">Im weiteren Verlauf der Arbeit werden nun Experimente definiert, um die Performanz des </w:t>
-      </w:r>
-      <w:proofErr w:type="spellStart"/>
-      <w:r>
-        <w:t>Lifelong</w:t>
-      </w:r>
-      <w:proofErr w:type="spellEnd"/>
-      <w:r>
-        <w:t xml:space="preserve"> DNN Algorithmus sowie dessen Potenzials zu überprüfen. Daraufhin </w:t>
+        <w:t xml:space="preserve">Im weiteren Verlauf der Arbeit werden nun Experimente definiert, um die Performanz des Lifelong DNN Algorithmus sowie dessen Potenzials zu überprüfen. Daraufhin </w:t>
       </w:r>
       <w:r>
         <w:t>wird</w:t>
       </w:r>
       <w:r>
-        <w:t xml:space="preserve"> die dargestellte und erläuterte Konzeption des </w:t>
-      </w:r>
-      <w:proofErr w:type="spellStart"/>
-      <w:r>
-        <w:t>Lifelong</w:t>
-      </w:r>
-      <w:proofErr w:type="spellEnd"/>
-      <w:r>
-        <w:t xml:space="preserve"> DNN Algorithmus prototypisch implementiert und die definierten Testfälle werden durchgeführt. </w:t>
+        <w:t xml:space="preserve"> die dargestellte und erläuterte Konzeption des Lifelong DNN Algorithmus prototypisch implementiert und die definierten Testfälle werden durchgeführt. </w:t>
       </w:r>
     </w:p>
     <w:p>
@@ -14009,7 +13282,7 @@
       <w:sdtContent>
         <w:p>
           <w:pPr>
-            <w:pStyle w:val="berschrift1"/>
+            <w:pStyle w:val="Heading1"/>
           </w:pPr>
           <w:r>
             <w:t>Literaturverzeichnis</w:t>
@@ -14069,7 +13342,7 @@
                   </w:tcPr>
                   <w:p>
                     <w:pPr>
-                      <w:pStyle w:val="Literaturverzeichnis"/>
+                      <w:pStyle w:val="Bibliography"/>
                       <w:rPr>
                         <w:noProof/>
                         <w:szCs w:val="24"/>
@@ -14090,7 +13363,7 @@
                   </w:tcPr>
                   <w:p>
                     <w:pPr>
-                      <w:pStyle w:val="Literaturverzeichnis"/>
+                      <w:pStyle w:val="Bibliography"/>
                       <w:rPr>
                         <w:noProof/>
                       </w:rPr>
@@ -14123,7 +13396,7 @@
                   </w:tcPr>
                   <w:p>
                     <w:pPr>
-                      <w:pStyle w:val="Literaturverzeichnis"/>
+                      <w:pStyle w:val="Bibliography"/>
                       <w:rPr>
                         <w:noProof/>
                       </w:rPr>
@@ -14143,7 +13416,7 @@
                   </w:tcPr>
                   <w:p>
                     <w:pPr>
-                      <w:pStyle w:val="Literaturverzeichnis"/>
+                      <w:pStyle w:val="Bibliography"/>
                       <w:rPr>
                         <w:noProof/>
                         <w:lang w:val="en-GB"/>
@@ -14171,7 +13444,7 @@
                   </w:tcPr>
                   <w:p>
                     <w:pPr>
-                      <w:pStyle w:val="Literaturverzeichnis"/>
+                      <w:pStyle w:val="Bibliography"/>
                       <w:rPr>
                         <w:noProof/>
                       </w:rPr>
@@ -14191,7 +13464,7 @@
                   </w:tcPr>
                   <w:p>
                     <w:pPr>
-                      <w:pStyle w:val="Literaturverzeichnis"/>
+                      <w:pStyle w:val="Bibliography"/>
                       <w:rPr>
                         <w:noProof/>
                         <w:lang w:val="en-GB"/>
@@ -14235,7 +13508,7 @@
                   </w:tcPr>
                   <w:p>
                     <w:pPr>
-                      <w:pStyle w:val="Literaturverzeichnis"/>
+                      <w:pStyle w:val="Bibliography"/>
                       <w:rPr>
                         <w:noProof/>
                       </w:rPr>
@@ -14255,7 +13528,7 @@
                   </w:tcPr>
                   <w:p>
                     <w:pPr>
-                      <w:pStyle w:val="Literaturverzeichnis"/>
+                      <w:pStyle w:val="Bibliography"/>
                       <w:rPr>
                         <w:noProof/>
                         <w:lang w:val="en-GB"/>
@@ -14299,7 +13572,7 @@
                   </w:tcPr>
                   <w:p>
                     <w:pPr>
-                      <w:pStyle w:val="Literaturverzeichnis"/>
+                      <w:pStyle w:val="Bibliography"/>
                       <w:rPr>
                         <w:noProof/>
                       </w:rPr>
@@ -14319,7 +13592,7 @@
                   </w:tcPr>
                   <w:p>
                     <w:pPr>
-                      <w:pStyle w:val="Literaturverzeichnis"/>
+                      <w:pStyle w:val="Bibliography"/>
                       <w:rPr>
                         <w:noProof/>
                         <w:lang w:val="en-GB"/>
@@ -14363,7 +13636,7 @@
                   </w:tcPr>
                   <w:p>
                     <w:pPr>
-                      <w:pStyle w:val="Literaturverzeichnis"/>
+                      <w:pStyle w:val="Bibliography"/>
                       <w:rPr>
                         <w:noProof/>
                       </w:rPr>
@@ -14383,7 +13656,7 @@
                   </w:tcPr>
                   <w:p>
                     <w:pPr>
-                      <w:pStyle w:val="Literaturverzeichnis"/>
+                      <w:pStyle w:val="Bibliography"/>
                       <w:rPr>
                         <w:noProof/>
                       </w:rPr>
@@ -14416,7 +13689,7 @@
                   </w:tcPr>
                   <w:p>
                     <w:pPr>
-                      <w:pStyle w:val="Literaturverzeichnis"/>
+                      <w:pStyle w:val="Bibliography"/>
                       <w:rPr>
                         <w:noProof/>
                       </w:rPr>
@@ -14436,7 +13709,7 @@
                   </w:tcPr>
                   <w:p>
                     <w:pPr>
-                      <w:pStyle w:val="Literaturverzeichnis"/>
+                      <w:pStyle w:val="Bibliography"/>
                       <w:rPr>
                         <w:noProof/>
                       </w:rPr>
@@ -14469,7 +13742,7 @@
                   </w:tcPr>
                   <w:p>
                     <w:pPr>
-                      <w:pStyle w:val="Literaturverzeichnis"/>
+                      <w:pStyle w:val="Bibliography"/>
                       <w:rPr>
                         <w:noProof/>
                       </w:rPr>
@@ -14489,7 +13762,7 @@
                   </w:tcPr>
                   <w:p>
                     <w:pPr>
-                      <w:pStyle w:val="Literaturverzeichnis"/>
+                      <w:pStyle w:val="Bibliography"/>
                       <w:rPr>
                         <w:noProof/>
                         <w:lang w:val="en-GB"/>
@@ -14533,7 +13806,7 @@
                   </w:tcPr>
                   <w:p>
                     <w:pPr>
-                      <w:pStyle w:val="Literaturverzeichnis"/>
+                      <w:pStyle w:val="Bibliography"/>
                       <w:rPr>
                         <w:noProof/>
                       </w:rPr>
@@ -14553,7 +13826,7 @@
                   </w:tcPr>
                   <w:p>
                     <w:pPr>
-                      <w:pStyle w:val="Literaturverzeichnis"/>
+                      <w:pStyle w:val="Bibliography"/>
                       <w:rPr>
                         <w:noProof/>
                         <w:lang w:val="en-GB"/>
@@ -14597,7 +13870,7 @@
                   </w:tcPr>
                   <w:p>
                     <w:pPr>
-                      <w:pStyle w:val="Literaturverzeichnis"/>
+                      <w:pStyle w:val="Bibliography"/>
                       <w:rPr>
                         <w:noProof/>
                       </w:rPr>
@@ -14617,7 +13890,7 @@
                   </w:tcPr>
                   <w:p>
                     <w:pPr>
-                      <w:pStyle w:val="Literaturverzeichnis"/>
+                      <w:pStyle w:val="Bibliography"/>
                       <w:rPr>
                         <w:noProof/>
                         <w:lang w:val="en-GB"/>
@@ -14661,7 +13934,7 @@
                   </w:tcPr>
                   <w:p>
                     <w:pPr>
-                      <w:pStyle w:val="Literaturverzeichnis"/>
+                      <w:pStyle w:val="Bibliography"/>
                       <w:rPr>
                         <w:noProof/>
                       </w:rPr>
@@ -14681,7 +13954,7 @@
                   </w:tcPr>
                   <w:p>
                     <w:pPr>
-                      <w:pStyle w:val="Literaturverzeichnis"/>
+                      <w:pStyle w:val="Bibliography"/>
                       <w:rPr>
                         <w:noProof/>
                         <w:lang w:val="en-GB"/>
@@ -14725,7 +13998,7 @@
                   </w:tcPr>
                   <w:p>
                     <w:pPr>
-                      <w:pStyle w:val="Literaturverzeichnis"/>
+                      <w:pStyle w:val="Bibliography"/>
                       <w:rPr>
                         <w:noProof/>
                       </w:rPr>
@@ -14745,7 +14018,7 @@
                   </w:tcPr>
                   <w:p>
                     <w:pPr>
-                      <w:pStyle w:val="Literaturverzeichnis"/>
+                      <w:pStyle w:val="Bibliography"/>
                       <w:rPr>
                         <w:noProof/>
                         <w:lang w:val="en-GB"/>
@@ -14789,7 +14062,7 @@
                   </w:tcPr>
                   <w:p>
                     <w:pPr>
-                      <w:pStyle w:val="Literaturverzeichnis"/>
+                      <w:pStyle w:val="Bibliography"/>
                       <w:rPr>
                         <w:noProof/>
                       </w:rPr>
@@ -14809,7 +14082,7 @@
                   </w:tcPr>
                   <w:p>
                     <w:pPr>
-                      <w:pStyle w:val="Literaturverzeichnis"/>
+                      <w:pStyle w:val="Bibliography"/>
                       <w:rPr>
                         <w:noProof/>
                         <w:lang w:val="en-GB"/>
@@ -14853,7 +14126,7 @@
                   </w:tcPr>
                   <w:p>
                     <w:pPr>
-                      <w:pStyle w:val="Literaturverzeichnis"/>
+                      <w:pStyle w:val="Bibliography"/>
                       <w:rPr>
                         <w:noProof/>
                       </w:rPr>
@@ -14862,7 +14135,6 @@
                       <w:rPr>
                         <w:noProof/>
                       </w:rPr>
-                      <w:lastRenderedPageBreak/>
                       <w:t xml:space="preserve">[14] </w:t>
                     </w:r>
                   </w:p>
@@ -14874,7 +14146,7 @@
                   </w:tcPr>
                   <w:p>
                     <w:pPr>
-                      <w:pStyle w:val="Literaturverzeichnis"/>
+                      <w:pStyle w:val="Bibliography"/>
                       <w:rPr>
                         <w:noProof/>
                       </w:rPr>
@@ -14907,7 +14179,7 @@
                   </w:tcPr>
                   <w:p>
                     <w:pPr>
-                      <w:pStyle w:val="Literaturverzeichnis"/>
+                      <w:pStyle w:val="Bibliography"/>
                       <w:rPr>
                         <w:noProof/>
                       </w:rPr>
@@ -14927,7 +14199,7 @@
                   </w:tcPr>
                   <w:p>
                     <w:pPr>
-                      <w:pStyle w:val="Literaturverzeichnis"/>
+                      <w:pStyle w:val="Bibliography"/>
                       <w:rPr>
                         <w:noProof/>
                         <w:lang w:val="en-GB"/>
@@ -14971,7 +14243,7 @@
                   </w:tcPr>
                   <w:p>
                     <w:pPr>
-                      <w:pStyle w:val="Literaturverzeichnis"/>
+                      <w:pStyle w:val="Bibliography"/>
                       <w:rPr>
                         <w:noProof/>
                       </w:rPr>
@@ -14991,7 +14263,7 @@
                   </w:tcPr>
                   <w:p>
                     <w:pPr>
-                      <w:pStyle w:val="Literaturverzeichnis"/>
+                      <w:pStyle w:val="Bibliography"/>
                       <w:rPr>
                         <w:noProof/>
                       </w:rPr>
@@ -15024,7 +14296,7 @@
                   </w:tcPr>
                   <w:p>
                     <w:pPr>
-                      <w:pStyle w:val="Literaturverzeichnis"/>
+                      <w:pStyle w:val="Bibliography"/>
                       <w:rPr>
                         <w:noProof/>
                       </w:rPr>
@@ -15044,7 +14316,7 @@
                   </w:tcPr>
                   <w:p>
                     <w:pPr>
-                      <w:pStyle w:val="Literaturverzeichnis"/>
+                      <w:pStyle w:val="Bibliography"/>
                       <w:rPr>
                         <w:noProof/>
                       </w:rPr>
@@ -15070,7 +14342,7 @@
                   </w:tcPr>
                   <w:p>
                     <w:pPr>
-                      <w:pStyle w:val="Literaturverzeichnis"/>
+                      <w:pStyle w:val="Bibliography"/>
                       <w:rPr>
                         <w:noProof/>
                       </w:rPr>
@@ -15090,7 +14362,7 @@
                   </w:tcPr>
                   <w:p>
                     <w:pPr>
-                      <w:pStyle w:val="Literaturverzeichnis"/>
+                      <w:pStyle w:val="Bibliography"/>
                       <w:rPr>
                         <w:noProof/>
                         <w:lang w:val="en-GB"/>
@@ -15134,7 +14406,7 @@
                   </w:tcPr>
                   <w:p>
                     <w:pPr>
-                      <w:pStyle w:val="Literaturverzeichnis"/>
+                      <w:pStyle w:val="Bibliography"/>
                       <w:rPr>
                         <w:noProof/>
                       </w:rPr>
@@ -15154,7 +14426,7 @@
                   </w:tcPr>
                   <w:p>
                     <w:pPr>
-                      <w:pStyle w:val="Literaturverzeichnis"/>
+                      <w:pStyle w:val="Bibliography"/>
                       <w:rPr>
                         <w:noProof/>
                       </w:rPr>
@@ -15211,7 +14483,7 @@
 </file>
 
 <file path=word/endnotes.xml><?xml version="1.0" encoding="utf-8"?>
-<w:endnotes xmlns:wpc="http://schemas.microsoft.com/office/word/2010/wordprocessingCanvas" xmlns:cx="http://schemas.microsoft.com/office/drawing/2014/chartex" xmlns:cx1="http://schemas.microsoft.com/office/drawing/2015/9/8/chartex" xmlns:cx2="http://schemas.microsoft.com/office/drawing/2015/10/21/chartex" xmlns:cx3="http://schemas.microsoft.com/office/drawing/2016/5/9/chartex" xmlns:cx4="http://schemas.microsoft.com/office/drawing/2016/5/10/chartex" xmlns:cx5="http://schemas.microsoft.com/office/drawing/2016/5/11/chartex" xmlns:cx6="http://schemas.microsoft.com/office/drawing/2016/5/12/chartex" xmlns:cx7="http://schemas.microsoft.com/office/drawing/2016/5/13/chartex" xmlns:cx8="http://schemas.microsoft.com/office/drawing/2016/5/14/chartex" xmlns:mc="http://schemas.openxmlformats.org/markup-compatibility/2006" xmlns:aink="http://schemas.microsoft.com/office/drawing/2016/ink" xmlns:am3d="http://schemas.microsoft.com/office/drawing/2017/model3d" xmlns:o="urn:schemas-microsoft-com:office:office" xmlns:r="http://schemas.openxmlformats.org/officeDocument/2006/relationships" xmlns:m="http://schemas.openxmlformats.org/officeDocument/2006/math" xmlns:v="urn:schemas-microsoft-com:vml" xmlns:wp14="http://schemas.microsoft.com/office/word/2010/wordprocessingDrawing" xmlns:wp="http://schemas.openxmlformats.org/drawingml/2006/wordprocessingDrawing" xmlns:w10="urn:schemas-microsoft-com:office:word" xmlns:w="http://schemas.openxmlformats.org/wordprocessingml/2006/main" xmlns:w14="http://schemas.microsoft.com/office/word/2010/wordml" xmlns:w15="http://schemas.microsoft.com/office/word/2012/wordml" xmlns:w16cid="http://schemas.microsoft.com/office/word/2016/wordml/cid" xmlns:w16se="http://schemas.microsoft.com/office/word/2015/wordml/symex" xmlns:wpg="http://schemas.microsoft.com/office/word/2010/wordprocessingGroup" xmlns:wpi="http://schemas.microsoft.com/office/word/2010/wordprocessingInk" xmlns:wne="http://schemas.microsoft.com/office/word/2006/wordml" xmlns:wps="http://schemas.microsoft.com/office/word/2010/wordprocessingShape" mc:Ignorable="w14 w15 w16se w16cid wp14">
+<w:endnotes xmlns:wpc="http://schemas.microsoft.com/office/word/2010/wordprocessingCanvas" xmlns:cx="http://schemas.microsoft.com/office/drawing/2014/chartex" xmlns:cx1="http://schemas.microsoft.com/office/drawing/2015/9/8/chartex" xmlns:mc="http://schemas.openxmlformats.org/markup-compatibility/2006" xmlns:o="urn:schemas-microsoft-com:office:office" xmlns:r="http://schemas.openxmlformats.org/officeDocument/2006/relationships" xmlns:m="http://schemas.openxmlformats.org/officeDocument/2006/math" xmlns:v="urn:schemas-microsoft-com:vml" xmlns:wp14="http://schemas.microsoft.com/office/word/2010/wordprocessingDrawing" xmlns:wp="http://schemas.openxmlformats.org/drawingml/2006/wordprocessingDrawing" xmlns:w10="urn:schemas-microsoft-com:office:word" xmlns:w="http://schemas.openxmlformats.org/wordprocessingml/2006/main" xmlns:w14="http://schemas.microsoft.com/office/word/2010/wordml" xmlns:w15="http://schemas.microsoft.com/office/word/2012/wordml" xmlns:w16se="http://schemas.microsoft.com/office/word/2015/wordml/symex" xmlns:wpg="http://schemas.microsoft.com/office/word/2010/wordprocessingGroup" xmlns:wpi="http://schemas.microsoft.com/office/word/2010/wordprocessingInk" xmlns:wne="http://schemas.microsoft.com/office/word/2006/wordml" xmlns:wps="http://schemas.microsoft.com/office/word/2010/wordprocessingShape" mc:Ignorable="w14 w15 w16se wp14">
   <w:endnote w:type="separator" w:id="-1">
     <w:p>
       <w:r>
@@ -15230,10 +14502,10 @@
 </file>
 
 <file path=word/footer1.xml><?xml version="1.0" encoding="utf-8"?>
-<w:ftr xmlns:wpc="http://schemas.microsoft.com/office/word/2010/wordprocessingCanvas" xmlns:cx="http://schemas.microsoft.com/office/drawing/2014/chartex" xmlns:cx1="http://schemas.microsoft.com/office/drawing/2015/9/8/chartex" xmlns:cx2="http://schemas.microsoft.com/office/drawing/2015/10/21/chartex" xmlns:cx3="http://schemas.microsoft.com/office/drawing/2016/5/9/chartex" xmlns:cx4="http://schemas.microsoft.com/office/drawing/2016/5/10/chartex" xmlns:cx5="http://schemas.microsoft.com/office/drawing/2016/5/11/chartex" xmlns:cx6="http://schemas.microsoft.com/office/drawing/2016/5/12/chartex" xmlns:cx7="http://schemas.microsoft.com/office/drawing/2016/5/13/chartex" xmlns:cx8="http://schemas.microsoft.com/office/drawing/2016/5/14/chartex" xmlns:mc="http://schemas.openxmlformats.org/markup-compatibility/2006" xmlns:aink="http://schemas.microsoft.com/office/drawing/2016/ink" xmlns:am3d="http://schemas.microsoft.com/office/drawing/2017/model3d" xmlns:o="urn:schemas-microsoft-com:office:office" xmlns:r="http://schemas.openxmlformats.org/officeDocument/2006/relationships" xmlns:m="http://schemas.openxmlformats.org/officeDocument/2006/math" xmlns:v="urn:schemas-microsoft-com:vml" xmlns:wp14="http://schemas.microsoft.com/office/word/2010/wordprocessingDrawing" xmlns:wp="http://schemas.openxmlformats.org/drawingml/2006/wordprocessingDrawing" xmlns:w10="urn:schemas-microsoft-com:office:word" xmlns:w="http://schemas.openxmlformats.org/wordprocessingml/2006/main" xmlns:w14="http://schemas.microsoft.com/office/word/2010/wordml" xmlns:w15="http://schemas.microsoft.com/office/word/2012/wordml" xmlns:w16cid="http://schemas.microsoft.com/office/word/2016/wordml/cid" xmlns:w16se="http://schemas.microsoft.com/office/word/2015/wordml/symex" xmlns:wpg="http://schemas.microsoft.com/office/word/2010/wordprocessingGroup" xmlns:wpi="http://schemas.microsoft.com/office/word/2010/wordprocessingInk" xmlns:wne="http://schemas.microsoft.com/office/word/2006/wordml" xmlns:wps="http://schemas.microsoft.com/office/word/2010/wordprocessingShape" mc:Ignorable="w14 w15 w16se w16cid wp14">
+<w:ftr xmlns:wpc="http://schemas.microsoft.com/office/word/2010/wordprocessingCanvas" xmlns:cx="http://schemas.microsoft.com/office/drawing/2014/chartex" xmlns:cx1="http://schemas.microsoft.com/office/drawing/2015/9/8/chartex" xmlns:mc="http://schemas.openxmlformats.org/markup-compatibility/2006" xmlns:o="urn:schemas-microsoft-com:office:office" xmlns:r="http://schemas.openxmlformats.org/officeDocument/2006/relationships" xmlns:m="http://schemas.openxmlformats.org/officeDocument/2006/math" xmlns:v="urn:schemas-microsoft-com:vml" xmlns:wp14="http://schemas.microsoft.com/office/word/2010/wordprocessingDrawing" xmlns:wp="http://schemas.openxmlformats.org/drawingml/2006/wordprocessingDrawing" xmlns:w10="urn:schemas-microsoft-com:office:word" xmlns:w="http://schemas.openxmlformats.org/wordprocessingml/2006/main" xmlns:w14="http://schemas.microsoft.com/office/word/2010/wordml" xmlns:w15="http://schemas.microsoft.com/office/word/2012/wordml" xmlns:w16se="http://schemas.microsoft.com/office/word/2015/wordml/symex" xmlns:wpg="http://schemas.microsoft.com/office/word/2010/wordprocessingGroup" xmlns:wpi="http://schemas.microsoft.com/office/word/2010/wordprocessingInk" xmlns:wne="http://schemas.microsoft.com/office/word/2006/wordml" xmlns:wps="http://schemas.microsoft.com/office/word/2010/wordprocessingShape" mc:Ignorable="w14 w15 w16se wp14">
   <w:p>
     <w:pPr>
-      <w:pStyle w:val="Fuzeile"/>
+      <w:pStyle w:val="Footer"/>
       <w:jc w:val="left"/>
       <w:rPr>
         <w:rFonts w:cs="Arial"/>
@@ -15295,10 +14567,10 @@
 </file>
 
 <file path=word/footer2.xml><?xml version="1.0" encoding="utf-8"?>
-<w:ftr xmlns:wpc="http://schemas.microsoft.com/office/word/2010/wordprocessingCanvas" xmlns:cx="http://schemas.microsoft.com/office/drawing/2014/chartex" xmlns:cx1="http://schemas.microsoft.com/office/drawing/2015/9/8/chartex" xmlns:cx2="http://schemas.microsoft.com/office/drawing/2015/10/21/chartex" xmlns:cx3="http://schemas.microsoft.com/office/drawing/2016/5/9/chartex" xmlns:cx4="http://schemas.microsoft.com/office/drawing/2016/5/10/chartex" xmlns:cx5="http://schemas.microsoft.com/office/drawing/2016/5/11/chartex" xmlns:cx6="http://schemas.microsoft.com/office/drawing/2016/5/12/chartex" xmlns:cx7="http://schemas.microsoft.com/office/drawing/2016/5/13/chartex" xmlns:cx8="http://schemas.microsoft.com/office/drawing/2016/5/14/chartex" xmlns:mc="http://schemas.openxmlformats.org/markup-compatibility/2006" xmlns:aink="http://schemas.microsoft.com/office/drawing/2016/ink" xmlns:am3d="http://schemas.microsoft.com/office/drawing/2017/model3d" xmlns:o="urn:schemas-microsoft-com:office:office" xmlns:r="http://schemas.openxmlformats.org/officeDocument/2006/relationships" xmlns:m="http://schemas.openxmlformats.org/officeDocument/2006/math" xmlns:v="urn:schemas-microsoft-com:vml" xmlns:wp14="http://schemas.microsoft.com/office/word/2010/wordprocessingDrawing" xmlns:wp="http://schemas.openxmlformats.org/drawingml/2006/wordprocessingDrawing" xmlns:w10="urn:schemas-microsoft-com:office:word" xmlns:w="http://schemas.openxmlformats.org/wordprocessingml/2006/main" xmlns:w14="http://schemas.microsoft.com/office/word/2010/wordml" xmlns:w15="http://schemas.microsoft.com/office/word/2012/wordml" xmlns:w16cid="http://schemas.microsoft.com/office/word/2016/wordml/cid" xmlns:w16se="http://schemas.microsoft.com/office/word/2015/wordml/symex" xmlns:wpg="http://schemas.microsoft.com/office/word/2010/wordprocessingGroup" xmlns:wpi="http://schemas.microsoft.com/office/word/2010/wordprocessingInk" xmlns:wne="http://schemas.microsoft.com/office/word/2006/wordml" xmlns:wps="http://schemas.microsoft.com/office/word/2010/wordprocessingShape" mc:Ignorable="w14 w15 w16se w16cid wp14">
+<w:ftr xmlns:wpc="http://schemas.microsoft.com/office/word/2010/wordprocessingCanvas" xmlns:cx="http://schemas.microsoft.com/office/drawing/2014/chartex" xmlns:cx1="http://schemas.microsoft.com/office/drawing/2015/9/8/chartex" xmlns:mc="http://schemas.openxmlformats.org/markup-compatibility/2006" xmlns:o="urn:schemas-microsoft-com:office:office" xmlns:r="http://schemas.openxmlformats.org/officeDocument/2006/relationships" xmlns:m="http://schemas.openxmlformats.org/officeDocument/2006/math" xmlns:v="urn:schemas-microsoft-com:vml" xmlns:wp14="http://schemas.microsoft.com/office/word/2010/wordprocessingDrawing" xmlns:wp="http://schemas.openxmlformats.org/drawingml/2006/wordprocessingDrawing" xmlns:w10="urn:schemas-microsoft-com:office:word" xmlns:w="http://schemas.openxmlformats.org/wordprocessingml/2006/main" xmlns:w14="http://schemas.microsoft.com/office/word/2010/wordml" xmlns:w15="http://schemas.microsoft.com/office/word/2012/wordml" xmlns:w16se="http://schemas.microsoft.com/office/word/2015/wordml/symex" xmlns:wpg="http://schemas.microsoft.com/office/word/2010/wordprocessingGroup" xmlns:wpi="http://schemas.microsoft.com/office/word/2010/wordprocessingInk" xmlns:wne="http://schemas.microsoft.com/office/word/2006/wordml" xmlns:wps="http://schemas.microsoft.com/office/word/2010/wordprocessingShape" mc:Ignorable="w14 w15 w16se wp14">
   <w:p>
     <w:pPr>
-      <w:pStyle w:val="Fuzeile"/>
+      <w:pStyle w:val="Footer"/>
     </w:pPr>
     <w:r>
       <w:rPr>
@@ -15372,7 +14644,7 @@
 </file>
 
 <file path=word/footnotes.xml><?xml version="1.0" encoding="utf-8"?>
-<w:footnotes xmlns:wpc="http://schemas.microsoft.com/office/word/2010/wordprocessingCanvas" xmlns:cx="http://schemas.microsoft.com/office/drawing/2014/chartex" xmlns:cx1="http://schemas.microsoft.com/office/drawing/2015/9/8/chartex" xmlns:cx2="http://schemas.microsoft.com/office/drawing/2015/10/21/chartex" xmlns:cx3="http://schemas.microsoft.com/office/drawing/2016/5/9/chartex" xmlns:cx4="http://schemas.microsoft.com/office/drawing/2016/5/10/chartex" xmlns:cx5="http://schemas.microsoft.com/office/drawing/2016/5/11/chartex" xmlns:cx6="http://schemas.microsoft.com/office/drawing/2016/5/12/chartex" xmlns:cx7="http://schemas.microsoft.com/office/drawing/2016/5/13/chartex" xmlns:cx8="http://schemas.microsoft.com/office/drawing/2016/5/14/chartex" xmlns:mc="http://schemas.openxmlformats.org/markup-compatibility/2006" xmlns:aink="http://schemas.microsoft.com/office/drawing/2016/ink" xmlns:am3d="http://schemas.microsoft.com/office/drawing/2017/model3d" xmlns:o="urn:schemas-microsoft-com:office:office" xmlns:r="http://schemas.openxmlformats.org/officeDocument/2006/relationships" xmlns:m="http://schemas.openxmlformats.org/officeDocument/2006/math" xmlns:v="urn:schemas-microsoft-com:vml" xmlns:wp14="http://schemas.microsoft.com/office/word/2010/wordprocessingDrawing" xmlns:wp="http://schemas.openxmlformats.org/drawingml/2006/wordprocessingDrawing" xmlns:w10="urn:schemas-microsoft-com:office:word" xmlns:w="http://schemas.openxmlformats.org/wordprocessingml/2006/main" xmlns:w14="http://schemas.microsoft.com/office/word/2010/wordml" xmlns:w15="http://schemas.microsoft.com/office/word/2012/wordml" xmlns:w16cid="http://schemas.microsoft.com/office/word/2016/wordml/cid" xmlns:w16se="http://schemas.microsoft.com/office/word/2015/wordml/symex" xmlns:wpg="http://schemas.microsoft.com/office/word/2010/wordprocessingGroup" xmlns:wpi="http://schemas.microsoft.com/office/word/2010/wordprocessingInk" xmlns:wne="http://schemas.microsoft.com/office/word/2006/wordml" xmlns:wps="http://schemas.microsoft.com/office/word/2010/wordprocessingShape" mc:Ignorable="w14 w15 w16se w16cid wp14">
+<w:footnotes xmlns:wpc="http://schemas.microsoft.com/office/word/2010/wordprocessingCanvas" xmlns:cx="http://schemas.microsoft.com/office/drawing/2014/chartex" xmlns:cx1="http://schemas.microsoft.com/office/drawing/2015/9/8/chartex" xmlns:mc="http://schemas.openxmlformats.org/markup-compatibility/2006" xmlns:o="urn:schemas-microsoft-com:office:office" xmlns:r="http://schemas.openxmlformats.org/officeDocument/2006/relationships" xmlns:m="http://schemas.openxmlformats.org/officeDocument/2006/math" xmlns:v="urn:schemas-microsoft-com:vml" xmlns:wp14="http://schemas.microsoft.com/office/word/2010/wordprocessingDrawing" xmlns:wp="http://schemas.openxmlformats.org/drawingml/2006/wordprocessingDrawing" xmlns:w10="urn:schemas-microsoft-com:office:word" xmlns:w="http://schemas.openxmlformats.org/wordprocessingml/2006/main" xmlns:w14="http://schemas.microsoft.com/office/word/2010/wordml" xmlns:w15="http://schemas.microsoft.com/office/word/2012/wordml" xmlns:w16se="http://schemas.microsoft.com/office/word/2015/wordml/symex" xmlns:wpg="http://schemas.microsoft.com/office/word/2010/wordprocessingGroup" xmlns:wpi="http://schemas.microsoft.com/office/word/2010/wordprocessingInk" xmlns:wne="http://schemas.microsoft.com/office/word/2006/wordml" xmlns:wps="http://schemas.microsoft.com/office/word/2010/wordprocessingShape" mc:Ignorable="w14 w15 w16se wp14">
   <w:footnote w:type="separator" w:id="-1">
     <w:p>
       <w:r>
@@ -15391,10 +14663,10 @@
 </file>
 
 <file path=word/header1.xml><?xml version="1.0" encoding="utf-8"?>
-<w:hdr xmlns:wpc="http://schemas.microsoft.com/office/word/2010/wordprocessingCanvas" xmlns:cx="http://schemas.microsoft.com/office/drawing/2014/chartex" xmlns:cx1="http://schemas.microsoft.com/office/drawing/2015/9/8/chartex" xmlns:cx2="http://schemas.microsoft.com/office/drawing/2015/10/21/chartex" xmlns:cx3="http://schemas.microsoft.com/office/drawing/2016/5/9/chartex" xmlns:cx4="http://schemas.microsoft.com/office/drawing/2016/5/10/chartex" xmlns:cx5="http://schemas.microsoft.com/office/drawing/2016/5/11/chartex" xmlns:cx6="http://schemas.microsoft.com/office/drawing/2016/5/12/chartex" xmlns:cx7="http://schemas.microsoft.com/office/drawing/2016/5/13/chartex" xmlns:cx8="http://schemas.microsoft.com/office/drawing/2016/5/14/chartex" xmlns:mc="http://schemas.openxmlformats.org/markup-compatibility/2006" xmlns:aink="http://schemas.microsoft.com/office/drawing/2016/ink" xmlns:am3d="http://schemas.microsoft.com/office/drawing/2017/model3d" xmlns:o="urn:schemas-microsoft-com:office:office" xmlns:r="http://schemas.openxmlformats.org/officeDocument/2006/relationships" xmlns:m="http://schemas.openxmlformats.org/officeDocument/2006/math" xmlns:v="urn:schemas-microsoft-com:vml" xmlns:wp14="http://schemas.microsoft.com/office/word/2010/wordprocessingDrawing" xmlns:wp="http://schemas.openxmlformats.org/drawingml/2006/wordprocessingDrawing" xmlns:w10="urn:schemas-microsoft-com:office:word" xmlns:w="http://schemas.openxmlformats.org/wordprocessingml/2006/main" xmlns:w14="http://schemas.microsoft.com/office/word/2010/wordml" xmlns:w15="http://schemas.microsoft.com/office/word/2012/wordml" xmlns:w16cid="http://schemas.microsoft.com/office/word/2016/wordml/cid" xmlns:w16se="http://schemas.microsoft.com/office/word/2015/wordml/symex" xmlns:wpg="http://schemas.microsoft.com/office/word/2010/wordprocessingGroup" xmlns:wpi="http://schemas.microsoft.com/office/word/2010/wordprocessingInk" xmlns:wne="http://schemas.microsoft.com/office/word/2006/wordml" xmlns:wps="http://schemas.microsoft.com/office/word/2010/wordprocessingShape" mc:Ignorable="w14 w15 w16se w16cid wp14">
+<w:hdr xmlns:wpc="http://schemas.microsoft.com/office/word/2010/wordprocessingCanvas" xmlns:cx="http://schemas.microsoft.com/office/drawing/2014/chartex" xmlns:cx1="http://schemas.microsoft.com/office/drawing/2015/9/8/chartex" xmlns:mc="http://schemas.openxmlformats.org/markup-compatibility/2006" xmlns:o="urn:schemas-microsoft-com:office:office" xmlns:r="http://schemas.openxmlformats.org/officeDocument/2006/relationships" xmlns:m="http://schemas.openxmlformats.org/officeDocument/2006/math" xmlns:v="urn:schemas-microsoft-com:vml" xmlns:wp14="http://schemas.microsoft.com/office/word/2010/wordprocessingDrawing" xmlns:wp="http://schemas.openxmlformats.org/drawingml/2006/wordprocessingDrawing" xmlns:w10="urn:schemas-microsoft-com:office:word" xmlns:w="http://schemas.openxmlformats.org/wordprocessingml/2006/main" xmlns:w14="http://schemas.microsoft.com/office/word/2010/wordml" xmlns:w15="http://schemas.microsoft.com/office/word/2012/wordml" xmlns:w16se="http://schemas.microsoft.com/office/word/2015/wordml/symex" xmlns:wpg="http://schemas.microsoft.com/office/word/2010/wordprocessingGroup" xmlns:wpi="http://schemas.microsoft.com/office/word/2010/wordprocessingInk" xmlns:wne="http://schemas.microsoft.com/office/word/2006/wordml" xmlns:wps="http://schemas.microsoft.com/office/word/2010/wordprocessingShape" mc:Ignorable="w14 w15 w16se wp14">
   <w:p>
     <w:pPr>
-      <w:pStyle w:val="Kopfzeile"/>
+      <w:pStyle w:val="Header"/>
       <w:rPr>
         <w:rFonts w:cs="Arial"/>
         <w:u w:val="single"/>
@@ -15423,7 +14695,7 @@
     </w:r>
     <w:r>
       <w:rPr>
-        <w:rStyle w:val="Seitenzahl"/>
+        <w:rStyle w:val="PageNumber"/>
         <w:rFonts w:cs="Arial"/>
         <w:u w:val="single"/>
       </w:rPr>
@@ -15431,7 +14703,7 @@
     </w:r>
     <w:r>
       <w:rPr>
-        <w:rStyle w:val="Seitenzahl"/>
+        <w:rStyle w:val="PageNumber"/>
         <w:rFonts w:cs="Arial"/>
         <w:u w:val="single"/>
       </w:rPr>
@@ -15439,7 +14711,7 @@
     </w:r>
     <w:r>
       <w:rPr>
-        <w:rStyle w:val="Seitenzahl"/>
+        <w:rStyle w:val="PageNumber"/>
         <w:rFonts w:cs="Arial"/>
         <w:u w:val="single"/>
       </w:rPr>
@@ -15447,16 +14719,16 @@
     </w:r>
     <w:r>
       <w:rPr>
-        <w:rStyle w:val="Seitenzahl"/>
+        <w:rStyle w:val="PageNumber"/>
         <w:rFonts w:cs="Arial"/>
         <w:noProof/>
         <w:u w:val="single"/>
       </w:rPr>
-      <w:t>8</w:t>
+      <w:t>2</w:t>
     </w:r>
     <w:r>
       <w:rPr>
-        <w:rStyle w:val="Seitenzahl"/>
+        <w:rStyle w:val="PageNumber"/>
         <w:rFonts w:cs="Arial"/>
         <w:u w:val="single"/>
       </w:rPr>
@@ -15465,7 +14737,7 @@
   </w:p>
   <w:p>
     <w:pPr>
-      <w:pStyle w:val="Kopfzeile"/>
+      <w:pStyle w:val="Header"/>
       <w:rPr>
         <w:rFonts w:ascii="Times New Roman" w:hAnsi="Times New Roman"/>
       </w:rPr>
@@ -15475,10 +14747,10 @@
 </file>
 
 <file path=word/header2.xml><?xml version="1.0" encoding="utf-8"?>
-<w:hdr xmlns:wpc="http://schemas.microsoft.com/office/word/2010/wordprocessingCanvas" xmlns:cx="http://schemas.microsoft.com/office/drawing/2014/chartex" xmlns:cx1="http://schemas.microsoft.com/office/drawing/2015/9/8/chartex" xmlns:cx2="http://schemas.microsoft.com/office/drawing/2015/10/21/chartex" xmlns:cx3="http://schemas.microsoft.com/office/drawing/2016/5/9/chartex" xmlns:cx4="http://schemas.microsoft.com/office/drawing/2016/5/10/chartex" xmlns:cx5="http://schemas.microsoft.com/office/drawing/2016/5/11/chartex" xmlns:cx6="http://schemas.microsoft.com/office/drawing/2016/5/12/chartex" xmlns:cx7="http://schemas.microsoft.com/office/drawing/2016/5/13/chartex" xmlns:cx8="http://schemas.microsoft.com/office/drawing/2016/5/14/chartex" xmlns:mc="http://schemas.openxmlformats.org/markup-compatibility/2006" xmlns:aink="http://schemas.microsoft.com/office/drawing/2016/ink" xmlns:am3d="http://schemas.microsoft.com/office/drawing/2017/model3d" xmlns:o="urn:schemas-microsoft-com:office:office" xmlns:r="http://schemas.openxmlformats.org/officeDocument/2006/relationships" xmlns:m="http://schemas.openxmlformats.org/officeDocument/2006/math" xmlns:v="urn:schemas-microsoft-com:vml" xmlns:wp14="http://schemas.microsoft.com/office/word/2010/wordprocessingDrawing" xmlns:wp="http://schemas.openxmlformats.org/drawingml/2006/wordprocessingDrawing" xmlns:w10="urn:schemas-microsoft-com:office:word" xmlns:w="http://schemas.openxmlformats.org/wordprocessingml/2006/main" xmlns:w14="http://schemas.microsoft.com/office/word/2010/wordml" xmlns:w15="http://schemas.microsoft.com/office/word/2012/wordml" xmlns:w16cid="http://schemas.microsoft.com/office/word/2016/wordml/cid" xmlns:w16se="http://schemas.microsoft.com/office/word/2015/wordml/symex" xmlns:wpg="http://schemas.microsoft.com/office/word/2010/wordprocessingGroup" xmlns:wpi="http://schemas.microsoft.com/office/word/2010/wordprocessingInk" xmlns:wne="http://schemas.microsoft.com/office/word/2006/wordml" xmlns:wps="http://schemas.microsoft.com/office/word/2010/wordprocessingShape" mc:Ignorable="w14 w15 w16se w16cid wp14">
+<w:hdr xmlns:wpc="http://schemas.microsoft.com/office/word/2010/wordprocessingCanvas" xmlns:cx="http://schemas.microsoft.com/office/drawing/2014/chartex" xmlns:cx1="http://schemas.microsoft.com/office/drawing/2015/9/8/chartex" xmlns:mc="http://schemas.openxmlformats.org/markup-compatibility/2006" xmlns:o="urn:schemas-microsoft-com:office:office" xmlns:r="http://schemas.openxmlformats.org/officeDocument/2006/relationships" xmlns:m="http://schemas.openxmlformats.org/officeDocument/2006/math" xmlns:v="urn:schemas-microsoft-com:vml" xmlns:wp14="http://schemas.microsoft.com/office/word/2010/wordprocessingDrawing" xmlns:wp="http://schemas.openxmlformats.org/drawingml/2006/wordprocessingDrawing" xmlns:w10="urn:schemas-microsoft-com:office:word" xmlns:w="http://schemas.openxmlformats.org/wordprocessingml/2006/main" xmlns:w14="http://schemas.microsoft.com/office/word/2010/wordml" xmlns:w15="http://schemas.microsoft.com/office/word/2012/wordml" xmlns:w16se="http://schemas.microsoft.com/office/word/2015/wordml/symex" xmlns:wpg="http://schemas.microsoft.com/office/word/2010/wordprocessingGroup" xmlns:wpi="http://schemas.microsoft.com/office/word/2010/wordprocessingInk" xmlns:wne="http://schemas.microsoft.com/office/word/2006/wordml" xmlns:wps="http://schemas.microsoft.com/office/word/2010/wordprocessingShape" mc:Ignorable="w14 w15 w16se wp14">
   <w:p>
     <w:pPr>
-      <w:pStyle w:val="Kopfzeile"/>
+      <w:pStyle w:val="Header"/>
       <w:rPr>
         <w:b/>
         <w:sz w:val="28"/>
@@ -15546,7 +14818,7 @@
                       <w:txbxContent>
                         <w:p>
                           <w:pPr>
-                            <w:pStyle w:val="Kopfzeile"/>
+                            <w:pStyle w:val="Header"/>
                             <w:jc w:val="left"/>
                             <w:rPr>
                               <w:b/>
@@ -15563,7 +14835,7 @@
                         </w:p>
                         <w:p>
                           <w:pPr>
-                            <w:pStyle w:val="Kopfzeile"/>
+                            <w:pStyle w:val="Header"/>
                             <w:jc w:val="left"/>
                             <w:rPr>
                               <w:szCs w:val="26"/>
@@ -15578,7 +14850,7 @@
                         </w:p>
                         <w:p>
                           <w:pPr>
-                            <w:pStyle w:val="Kopfzeile"/>
+                            <w:pStyle w:val="Header"/>
                             <w:jc w:val="left"/>
                             <w:rPr>
                               <w:szCs w:val="26"/>
@@ -15618,7 +14890,7 @@
             </wp:anchor>
           </w:drawing>
         </mc:Choice>
-        <mc:Fallback>
+        <mc:Fallback xmlns:w16cid="http://schemas.microsoft.com/office/word/2016/wordml/cid" xmlns:am3d="http://schemas.microsoft.com/office/drawing/2017/model3d" xmlns:aink="http://schemas.microsoft.com/office/drawing/2016/ink" xmlns:cx8="http://schemas.microsoft.com/office/drawing/2016/5/14/chartex" xmlns:cx7="http://schemas.microsoft.com/office/drawing/2016/5/13/chartex" xmlns:cx6="http://schemas.microsoft.com/office/drawing/2016/5/12/chartex" xmlns:cx5="http://schemas.microsoft.com/office/drawing/2016/5/11/chartex" xmlns:cx4="http://schemas.microsoft.com/office/drawing/2016/5/10/chartex" xmlns:cx3="http://schemas.microsoft.com/office/drawing/2016/5/9/chartex" xmlns:cx2="http://schemas.microsoft.com/office/drawing/2015/10/21/chartex">
           <w:pict>
             <v:shapetype id="_x0000_t202" coordsize="21600,21600" o:spt="202" path="m,l,21600r21600,l21600,xe">
               <v:stroke joinstyle="miter"/>
@@ -15763,7 +15035,7 @@
 </file>
 
 <file path=word/numbering.xml><?xml version="1.0" encoding="utf-8"?>
-<w:numbering xmlns:wpc="http://schemas.microsoft.com/office/word/2010/wordprocessingCanvas" xmlns:cx="http://schemas.microsoft.com/office/drawing/2014/chartex" xmlns:cx1="http://schemas.microsoft.com/office/drawing/2015/9/8/chartex" xmlns:cx2="http://schemas.microsoft.com/office/drawing/2015/10/21/chartex" xmlns:cx3="http://schemas.microsoft.com/office/drawing/2016/5/9/chartex" xmlns:cx4="http://schemas.microsoft.com/office/drawing/2016/5/10/chartex" xmlns:cx5="http://schemas.microsoft.com/office/drawing/2016/5/11/chartex" xmlns:cx6="http://schemas.microsoft.com/office/drawing/2016/5/12/chartex" xmlns:cx7="http://schemas.microsoft.com/office/drawing/2016/5/13/chartex" xmlns:cx8="http://schemas.microsoft.com/office/drawing/2016/5/14/chartex" xmlns:mc="http://schemas.openxmlformats.org/markup-compatibility/2006" xmlns:aink="http://schemas.microsoft.com/office/drawing/2016/ink" xmlns:am3d="http://schemas.microsoft.com/office/drawing/2017/model3d" xmlns:o="urn:schemas-microsoft-com:office:office" xmlns:r="http://schemas.openxmlformats.org/officeDocument/2006/relationships" xmlns:m="http://schemas.openxmlformats.org/officeDocument/2006/math" xmlns:v="urn:schemas-microsoft-com:vml" xmlns:wp14="http://schemas.microsoft.com/office/word/2010/wordprocessingDrawing" xmlns:wp="http://schemas.openxmlformats.org/drawingml/2006/wordprocessingDrawing" xmlns:w10="urn:schemas-microsoft-com:office:word" xmlns:w="http://schemas.openxmlformats.org/wordprocessingml/2006/main" xmlns:w14="http://schemas.microsoft.com/office/word/2010/wordml" xmlns:w15="http://schemas.microsoft.com/office/word/2012/wordml" xmlns:w16cid="http://schemas.microsoft.com/office/word/2016/wordml/cid" xmlns:w16se="http://schemas.microsoft.com/office/word/2015/wordml/symex" xmlns:wpg="http://schemas.microsoft.com/office/word/2010/wordprocessingGroup" xmlns:wpi="http://schemas.microsoft.com/office/word/2010/wordprocessingInk" xmlns:wne="http://schemas.microsoft.com/office/word/2006/wordml" xmlns:wps="http://schemas.microsoft.com/office/word/2010/wordprocessingShape" mc:Ignorable="w14 w15 w16se w16cid wp14">
+<w:numbering xmlns:wpc="http://schemas.microsoft.com/office/word/2010/wordprocessingCanvas" xmlns:cx="http://schemas.microsoft.com/office/drawing/2014/chartex" xmlns:cx1="http://schemas.microsoft.com/office/drawing/2015/9/8/chartex" xmlns:mc="http://schemas.openxmlformats.org/markup-compatibility/2006" xmlns:o="urn:schemas-microsoft-com:office:office" xmlns:r="http://schemas.openxmlformats.org/officeDocument/2006/relationships" xmlns:m="http://schemas.openxmlformats.org/officeDocument/2006/math" xmlns:v="urn:schemas-microsoft-com:vml" xmlns:wp14="http://schemas.microsoft.com/office/word/2010/wordprocessingDrawing" xmlns:wp="http://schemas.openxmlformats.org/drawingml/2006/wordprocessingDrawing" xmlns:w10="urn:schemas-microsoft-com:office:word" xmlns:w="http://schemas.openxmlformats.org/wordprocessingml/2006/main" xmlns:w14="http://schemas.microsoft.com/office/word/2010/wordml" xmlns:w15="http://schemas.microsoft.com/office/word/2012/wordml" xmlns:w16se="http://schemas.microsoft.com/office/word/2015/wordml/symex" xmlns:wpg="http://schemas.microsoft.com/office/word/2010/wordprocessingGroup" xmlns:wpi="http://schemas.microsoft.com/office/word/2010/wordprocessingInk" xmlns:wne="http://schemas.microsoft.com/office/word/2006/wordml" xmlns:wps="http://schemas.microsoft.com/office/word/2010/wordprocessingShape" mc:Ignorable="w14 w15 w16se wp14">
   <w:abstractNum w:abstractNumId="0" w15:restartNumberingAfterBreak="0">
     <w:nsid w:val="FFFFFF7C"/>
     <w:multiLevelType w:val="singleLevel"/>
@@ -15771,7 +15043,7 @@
     <w:lvl w:ilvl="0">
       <w:start w:val="1"/>
       <w:numFmt w:val="decimal"/>
-      <w:pStyle w:val="Listennummer5"/>
+      <w:pStyle w:val="ListNumber5"/>
       <w:lvlText w:val="%1."/>
       <w:lvlJc w:val="left"/>
       <w:pPr>
@@ -15789,7 +15061,7 @@
     <w:lvl w:ilvl="0">
       <w:start w:val="1"/>
       <w:numFmt w:val="decimal"/>
-      <w:pStyle w:val="Listennummer4"/>
+      <w:pStyle w:val="ListNumber4"/>
       <w:lvlText w:val="%1."/>
       <w:lvlJc w:val="left"/>
       <w:pPr>
@@ -15807,7 +15079,7 @@
     <w:lvl w:ilvl="0">
       <w:start w:val="1"/>
       <w:numFmt w:val="decimal"/>
-      <w:pStyle w:val="Listennummer3"/>
+      <w:pStyle w:val="ListNumber3"/>
       <w:lvlText w:val="%1."/>
       <w:lvlJc w:val="left"/>
       <w:pPr>
@@ -15825,7 +15097,7 @@
     <w:lvl w:ilvl="0">
       <w:start w:val="1"/>
       <w:numFmt w:val="decimal"/>
-      <w:pStyle w:val="Listennummer2"/>
+      <w:pStyle w:val="ListNumber2"/>
       <w:lvlText w:val="%1."/>
       <w:lvlJc w:val="left"/>
       <w:pPr>
@@ -15843,7 +15115,7 @@
     <w:lvl w:ilvl="0">
       <w:start w:val="1"/>
       <w:numFmt w:val="bullet"/>
-      <w:pStyle w:val="Aufzhlungszeichen5"/>
+      <w:pStyle w:val="ListBullet5"/>
       <w:lvlText w:val=""/>
       <w:lvlJc w:val="left"/>
       <w:pPr>
@@ -15864,7 +15136,7 @@
     <w:lvl w:ilvl="0">
       <w:start w:val="1"/>
       <w:numFmt w:val="bullet"/>
-      <w:pStyle w:val="Aufzhlungszeichen4"/>
+      <w:pStyle w:val="ListBullet4"/>
       <w:lvlText w:val=""/>
       <w:lvlJc w:val="left"/>
       <w:pPr>
@@ -15885,7 +15157,7 @@
     <w:lvl w:ilvl="0">
       <w:start w:val="1"/>
       <w:numFmt w:val="bullet"/>
-      <w:pStyle w:val="Aufzhlungszeichen3"/>
+      <w:pStyle w:val="ListBullet3"/>
       <w:lvlText w:val=""/>
       <w:lvlJc w:val="left"/>
       <w:pPr>
@@ -15906,7 +15178,7 @@
     <w:lvl w:ilvl="0">
       <w:start w:val="1"/>
       <w:numFmt w:val="bullet"/>
-      <w:pStyle w:val="Aufzhlungszeichen2"/>
+      <w:pStyle w:val="ListBullet2"/>
       <w:lvlText w:val=""/>
       <w:lvlJc w:val="left"/>
       <w:pPr>
@@ -15927,7 +15199,7 @@
     <w:lvl w:ilvl="0">
       <w:start w:val="1"/>
       <w:numFmt w:val="decimal"/>
-      <w:pStyle w:val="Listennummer"/>
+      <w:pStyle w:val="ListNumber"/>
       <w:lvlText w:val="%1."/>
       <w:lvlJc w:val="left"/>
       <w:pPr>
@@ -15945,7 +15217,7 @@
     <w:lvl w:ilvl="0">
       <w:start w:val="1"/>
       <w:numFmt w:val="bullet"/>
-      <w:pStyle w:val="Aufzhlungszeichen"/>
+      <w:pStyle w:val="ListBullet"/>
       <w:lvlText w:val=""/>
       <w:lvlJc w:val="left"/>
       <w:pPr>
@@ -15965,7 +15237,7 @@
     <w:tmpl w:val="FFFFFFFF"/>
     <w:lvl w:ilvl="0">
       <w:numFmt w:val="decimal"/>
-      <w:pStyle w:val="berschrift1"/>
+      <w:pStyle w:val="Heading1"/>
       <w:lvlText w:val="%1"/>
       <w:legacy w:legacy="1" w:legacySpace="144" w:legacyIndent="0"/>
       <w:lvlJc w:val="left"/>
@@ -15973,7 +15245,7 @@
     <w:lvl w:ilvl="1">
       <w:start w:val="1"/>
       <w:numFmt w:val="decimal"/>
-      <w:pStyle w:val="berschrift2"/>
+      <w:pStyle w:val="Heading2"/>
       <w:lvlText w:val="%1.%2"/>
       <w:legacy w:legacy="1" w:legacySpace="144" w:legacyIndent="0"/>
       <w:lvlJc w:val="left"/>
@@ -15981,7 +15253,7 @@
     <w:lvl w:ilvl="2">
       <w:start w:val="1"/>
       <w:numFmt w:val="decimal"/>
-      <w:pStyle w:val="berschrift3"/>
+      <w:pStyle w:val="Heading3"/>
       <w:lvlText w:val="%1.%2.%3"/>
       <w:legacy w:legacy="1" w:legacySpace="144" w:legacyIndent="0"/>
       <w:lvlJc w:val="left"/>
@@ -15989,7 +15261,7 @@
     <w:lvl w:ilvl="3">
       <w:start w:val="1"/>
       <w:numFmt w:val="decimal"/>
-      <w:pStyle w:val="berschrift4"/>
+      <w:pStyle w:val="Heading4"/>
       <w:lvlText w:val="%1.%2.%3.%4"/>
       <w:legacy w:legacy="1" w:legacySpace="144" w:legacyIndent="0"/>
       <w:lvlJc w:val="left"/>
@@ -15997,7 +15269,7 @@
     <w:lvl w:ilvl="4">
       <w:start w:val="1"/>
       <w:numFmt w:val="decimal"/>
-      <w:pStyle w:val="berschrift5"/>
+      <w:pStyle w:val="Heading5"/>
       <w:lvlText w:val="%1.%2.%3.%4.%5"/>
       <w:legacy w:legacy="1" w:legacySpace="144" w:legacyIndent="0"/>
       <w:lvlJc w:val="left"/>
@@ -16005,7 +15277,7 @@
     <w:lvl w:ilvl="5">
       <w:start w:val="1"/>
       <w:numFmt w:val="decimal"/>
-      <w:pStyle w:val="berschrift6"/>
+      <w:pStyle w:val="Heading6"/>
       <w:lvlText w:val="%1.%2.%3.%4.%5.%6"/>
       <w:legacy w:legacy="1" w:legacySpace="144" w:legacyIndent="0"/>
       <w:lvlJc w:val="left"/>
@@ -16013,7 +15285,7 @@
     <w:lvl w:ilvl="6">
       <w:start w:val="1"/>
       <w:numFmt w:val="decimal"/>
-      <w:pStyle w:val="berschrift7"/>
+      <w:pStyle w:val="Heading7"/>
       <w:lvlText w:val="%1.%2.%3.%4.%5.%6.%7"/>
       <w:legacy w:legacy="1" w:legacySpace="144" w:legacyIndent="0"/>
       <w:lvlJc w:val="left"/>
@@ -16021,7 +15293,7 @@
     <w:lvl w:ilvl="7">
       <w:start w:val="1"/>
       <w:numFmt w:val="decimal"/>
-      <w:pStyle w:val="berschrift8"/>
+      <w:pStyle w:val="Heading8"/>
       <w:lvlText w:val="%1.%2.%3.%4.%5.%6.%7.%8"/>
       <w:legacy w:legacy="1" w:legacySpace="144" w:legacyIndent="0"/>
       <w:lvlJc w:val="left"/>
@@ -16029,7 +15301,7 @@
     <w:lvl w:ilvl="8">
       <w:start w:val="1"/>
       <w:numFmt w:val="decimal"/>
-      <w:pStyle w:val="berschrift9"/>
+      <w:pStyle w:val="Heading9"/>
       <w:lvlText w:val="%1.%2.%3.%4.%5.%6.%7.%8.%9"/>
       <w:legacy w:legacy="1" w:legacySpace="144" w:legacyIndent="0"/>
       <w:lvlJc w:val="left"/>
@@ -17432,7 +16704,7 @@
 </file>
 
 <file path=word/styles.xml><?xml version="1.0" encoding="utf-8"?>
-<w:styles xmlns:mc="http://schemas.openxmlformats.org/markup-compatibility/2006" xmlns:r="http://schemas.openxmlformats.org/officeDocument/2006/relationships" xmlns:w="http://schemas.openxmlformats.org/wordprocessingml/2006/main" xmlns:w14="http://schemas.microsoft.com/office/word/2010/wordml" xmlns:w15="http://schemas.microsoft.com/office/word/2012/wordml" xmlns:w16cid="http://schemas.microsoft.com/office/word/2016/wordml/cid" xmlns:w16se="http://schemas.microsoft.com/office/word/2015/wordml/symex" mc:Ignorable="w14 w15 w16se w16cid">
+<w:styles xmlns:mc="http://schemas.openxmlformats.org/markup-compatibility/2006" xmlns:r="http://schemas.openxmlformats.org/officeDocument/2006/relationships" xmlns:w="http://schemas.openxmlformats.org/wordprocessingml/2006/main" xmlns:w14="http://schemas.microsoft.com/office/word/2010/wordml" xmlns:w15="http://schemas.microsoft.com/office/word/2012/wordml" xmlns:w16se="http://schemas.microsoft.com/office/word/2015/wordml/symex" mc:Ignorable="w14 w15 w16se">
   <w:docDefaults>
     <w:rPrDefault>
       <w:rPr>
@@ -17442,7 +16714,7 @@
     </w:rPrDefault>
     <w:pPrDefault/>
   </w:docDefaults>
-  <w:latentStyles w:defLockedState="0" w:defUIPriority="0" w:defSemiHidden="0" w:defUnhideWhenUsed="0" w:defQFormat="0" w:count="375">
+  <w:latentStyles w:defLockedState="0" w:defUIPriority="0" w:defSemiHidden="0" w:defUnhideWhenUsed="0" w:defQFormat="0" w:count="371">
     <w:lsdException w:name="Normal" w:qFormat="1"/>
     <w:lsdException w:name="heading 1" w:uiPriority="9" w:qFormat="1"/>
     <w:lsdException w:name="heading 2" w:qFormat="1"/>
@@ -17808,12 +17080,8 @@
     <w:lsdException w:name="List Table 5 Dark Accent 6" w:uiPriority="50"/>
     <w:lsdException w:name="List Table 6 Colorful Accent 6" w:uiPriority="51"/>
     <w:lsdException w:name="List Table 7 Colorful Accent 6" w:uiPriority="52"/>
-    <w:lsdException w:name="Mention" w:semiHidden="1" w:uiPriority="99" w:unhideWhenUsed="1"/>
-    <w:lsdException w:name="Smart Hyperlink" w:semiHidden="1" w:uiPriority="99" w:unhideWhenUsed="1"/>
-    <w:lsdException w:name="Hashtag" w:semiHidden="1" w:uiPriority="99" w:unhideWhenUsed="1"/>
-    <w:lsdException w:name="Unresolved Mention" w:semiHidden="1" w:uiPriority="99" w:unhideWhenUsed="1"/>
   </w:latentStyles>
-  <w:style w:type="paragraph" w:default="1" w:styleId="Standard">
+  <w:style w:type="paragraph" w:default="1" w:styleId="Normal">
     <w:name w:val="Normal"/>
     <w:qFormat/>
     <w:rsid w:val="00456672"/>
@@ -17825,11 +17093,11 @@
       <w:sz w:val="24"/>
     </w:rPr>
   </w:style>
-  <w:style w:type="paragraph" w:styleId="berschrift1">
+  <w:style w:type="paragraph" w:styleId="Heading1">
     <w:name w:val="heading 1"/>
-    <w:basedOn w:val="Standard"/>
-    <w:next w:val="Standard"/>
-    <w:link w:val="berschrift1Zchn"/>
+    <w:basedOn w:val="Normal"/>
+    <w:next w:val="Normal"/>
+    <w:link w:val="Heading1Char"/>
     <w:uiPriority w:val="9"/>
     <w:qFormat/>
     <w:rsid w:val="00AB1582"/>
@@ -17847,10 +17115,10 @@
       <w:sz w:val="32"/>
     </w:rPr>
   </w:style>
-  <w:style w:type="paragraph" w:styleId="berschrift2">
+  <w:style w:type="paragraph" w:styleId="Heading2">
     <w:name w:val="heading 2"/>
-    <w:basedOn w:val="Standard"/>
-    <w:next w:val="Standard"/>
+    <w:basedOn w:val="Normal"/>
+    <w:next w:val="Normal"/>
     <w:qFormat/>
     <w:rsid w:val="00AB1582"/>
     <w:pPr>
@@ -17867,10 +17135,10 @@
       <w:sz w:val="28"/>
     </w:rPr>
   </w:style>
-  <w:style w:type="paragraph" w:styleId="berschrift3">
+  <w:style w:type="paragraph" w:styleId="Heading3">
     <w:name w:val="heading 3"/>
-    <w:basedOn w:val="Standard"/>
-    <w:next w:val="Standard"/>
+    <w:basedOn w:val="Normal"/>
+    <w:next w:val="Normal"/>
     <w:qFormat/>
     <w:rsid w:val="00AB1582"/>
     <w:pPr>
@@ -17886,10 +17154,10 @@
       <w:b/>
     </w:rPr>
   </w:style>
-  <w:style w:type="paragraph" w:styleId="berschrift4">
+  <w:style w:type="paragraph" w:styleId="Heading4">
     <w:name w:val="heading 4"/>
-    <w:basedOn w:val="Standard"/>
-    <w:next w:val="Standard"/>
+    <w:basedOn w:val="Normal"/>
+    <w:next w:val="Normal"/>
     <w:qFormat/>
     <w:rsid w:val="006E0FDA"/>
     <w:pPr>
@@ -17906,10 +17174,10 @@
       <w:i/>
     </w:rPr>
   </w:style>
-  <w:style w:type="paragraph" w:styleId="berschrift5">
+  <w:style w:type="paragraph" w:styleId="Heading5">
     <w:name w:val="heading 5"/>
-    <w:basedOn w:val="Standard"/>
-    <w:next w:val="Standard"/>
+    <w:basedOn w:val="Normal"/>
+    <w:next w:val="Normal"/>
     <w:qFormat/>
     <w:rsid w:val="006E0FDA"/>
     <w:pPr>
@@ -17924,10 +17192,10 @@
       <w:sz w:val="22"/>
     </w:rPr>
   </w:style>
-  <w:style w:type="paragraph" w:styleId="berschrift6">
+  <w:style w:type="paragraph" w:styleId="Heading6">
     <w:name w:val="heading 6"/>
-    <w:basedOn w:val="Standard"/>
-    <w:next w:val="Standard"/>
+    <w:basedOn w:val="Normal"/>
+    <w:next w:val="Normal"/>
     <w:qFormat/>
     <w:rsid w:val="006E0FDA"/>
     <w:pPr>
@@ -17943,10 +17211,10 @@
       <w:sz w:val="22"/>
     </w:rPr>
   </w:style>
-  <w:style w:type="paragraph" w:styleId="berschrift7">
+  <w:style w:type="paragraph" w:styleId="Heading7">
     <w:name w:val="heading 7"/>
-    <w:basedOn w:val="Standard"/>
-    <w:next w:val="Standard"/>
+    <w:basedOn w:val="Normal"/>
+    <w:next w:val="Normal"/>
     <w:qFormat/>
     <w:rsid w:val="006E0FDA"/>
     <w:pPr>
@@ -17958,10 +17226,10 @@
       <w:outlineLvl w:val="6"/>
     </w:pPr>
   </w:style>
-  <w:style w:type="paragraph" w:styleId="berschrift8">
+  <w:style w:type="paragraph" w:styleId="Heading8">
     <w:name w:val="heading 8"/>
-    <w:basedOn w:val="Standard"/>
-    <w:next w:val="Standard"/>
+    <w:basedOn w:val="Normal"/>
+    <w:next w:val="Normal"/>
     <w:qFormat/>
     <w:rsid w:val="006E0FDA"/>
     <w:pPr>
@@ -17976,10 +17244,10 @@
       <w:i/>
     </w:rPr>
   </w:style>
-  <w:style w:type="paragraph" w:styleId="berschrift9">
+  <w:style w:type="paragraph" w:styleId="Heading9">
     <w:name w:val="heading 9"/>
-    <w:basedOn w:val="Standard"/>
-    <w:next w:val="Standard"/>
+    <w:basedOn w:val="Normal"/>
+    <w:next w:val="Normal"/>
     <w:qFormat/>
     <w:rsid w:val="006E0FDA"/>
     <w:pPr>
@@ -17995,13 +17263,13 @@
       <w:sz w:val="18"/>
     </w:rPr>
   </w:style>
-  <w:style w:type="character" w:default="1" w:styleId="Absatz-Standardschriftart">
+  <w:style w:type="character" w:default="1" w:styleId="DefaultParagraphFont">
     <w:name w:val="Default Paragraph Font"/>
     <w:uiPriority w:val="1"/>
     <w:semiHidden/>
     <w:unhideWhenUsed/>
   </w:style>
-  <w:style w:type="table" w:default="1" w:styleId="NormaleTabelle">
+  <w:style w:type="table" w:default="1" w:styleId="TableNormal">
     <w:name w:val="Normal Table"/>
     <w:uiPriority w:val="99"/>
     <w:semiHidden/>
@@ -18016,15 +17284,15 @@
       </w:tblCellMar>
     </w:tblPr>
   </w:style>
-  <w:style w:type="numbering" w:default="1" w:styleId="KeineListe">
+  <w:style w:type="numbering" w:default="1" w:styleId="NoList">
     <w:name w:val="No List"/>
     <w:uiPriority w:val="99"/>
     <w:semiHidden/>
     <w:unhideWhenUsed/>
   </w:style>
-  <w:style w:type="paragraph" w:styleId="Aufzhlungszeichen">
+  <w:style w:type="paragraph" w:styleId="ListBullet">
     <w:name w:val="List Bullet"/>
-    <w:basedOn w:val="Standard"/>
+    <w:basedOn w:val="Normal"/>
     <w:autoRedefine/>
     <w:rsid w:val="006E0FDA"/>
     <w:pPr>
@@ -18033,9 +17301,9 @@
       </w:numPr>
     </w:pPr>
   </w:style>
-  <w:style w:type="paragraph" w:styleId="Aufzhlungszeichen2">
+  <w:style w:type="paragraph" w:styleId="ListBullet2">
     <w:name w:val="List Bullet 2"/>
-    <w:basedOn w:val="Standard"/>
+    <w:basedOn w:val="Normal"/>
     <w:autoRedefine/>
     <w:rsid w:val="006E0FDA"/>
     <w:pPr>
@@ -18044,9 +17312,9 @@
       </w:numPr>
     </w:pPr>
   </w:style>
-  <w:style w:type="paragraph" w:styleId="Aufzhlungszeichen3">
+  <w:style w:type="paragraph" w:styleId="ListBullet3">
     <w:name w:val="List Bullet 3"/>
-    <w:basedOn w:val="Standard"/>
+    <w:basedOn w:val="Normal"/>
     <w:autoRedefine/>
     <w:rsid w:val="006E0FDA"/>
     <w:pPr>
@@ -18055,9 +17323,9 @@
       </w:numPr>
     </w:pPr>
   </w:style>
-  <w:style w:type="paragraph" w:styleId="Aufzhlungszeichen4">
+  <w:style w:type="paragraph" w:styleId="ListBullet4">
     <w:name w:val="List Bullet 4"/>
-    <w:basedOn w:val="Standard"/>
+    <w:basedOn w:val="Normal"/>
     <w:autoRedefine/>
     <w:rsid w:val="006E0FDA"/>
     <w:pPr>
@@ -18066,9 +17334,9 @@
       </w:numPr>
     </w:pPr>
   </w:style>
-  <w:style w:type="paragraph" w:styleId="Aufzhlungszeichen5">
+  <w:style w:type="paragraph" w:styleId="ListBullet5">
     <w:name w:val="List Bullet 5"/>
-    <w:basedOn w:val="Standard"/>
+    <w:basedOn w:val="Normal"/>
     <w:autoRedefine/>
     <w:rsid w:val="006E0FDA"/>
     <w:pPr>
@@ -18077,9 +17345,9 @@
       </w:numPr>
     </w:pPr>
   </w:style>
-  <w:style w:type="paragraph" w:styleId="Listennummer">
+  <w:style w:type="paragraph" w:styleId="ListNumber">
     <w:name w:val="List Number"/>
-    <w:basedOn w:val="Standard"/>
+    <w:basedOn w:val="Normal"/>
     <w:rsid w:val="006E0FDA"/>
     <w:pPr>
       <w:numPr>
@@ -18087,9 +17355,9 @@
       </w:numPr>
     </w:pPr>
   </w:style>
-  <w:style w:type="paragraph" w:styleId="Listennummer2">
+  <w:style w:type="paragraph" w:styleId="ListNumber2">
     <w:name w:val="List Number 2"/>
-    <w:basedOn w:val="Standard"/>
+    <w:basedOn w:val="Normal"/>
     <w:rsid w:val="006E0FDA"/>
     <w:pPr>
       <w:numPr>
@@ -18097,9 +17365,9 @@
       </w:numPr>
     </w:pPr>
   </w:style>
-  <w:style w:type="paragraph" w:styleId="Listennummer3">
+  <w:style w:type="paragraph" w:styleId="ListNumber3">
     <w:name w:val="List Number 3"/>
-    <w:basedOn w:val="Standard"/>
+    <w:basedOn w:val="Normal"/>
     <w:rsid w:val="006E0FDA"/>
     <w:pPr>
       <w:numPr>
@@ -18107,9 +17375,9 @@
       </w:numPr>
     </w:pPr>
   </w:style>
-  <w:style w:type="paragraph" w:styleId="Listennummer4">
+  <w:style w:type="paragraph" w:styleId="ListNumber4">
     <w:name w:val="List Number 4"/>
-    <w:basedOn w:val="Standard"/>
+    <w:basedOn w:val="Normal"/>
     <w:rsid w:val="006E0FDA"/>
     <w:pPr>
       <w:numPr>
@@ -18117,9 +17385,9 @@
       </w:numPr>
     </w:pPr>
   </w:style>
-  <w:style w:type="paragraph" w:styleId="Listennummer5">
+  <w:style w:type="paragraph" w:styleId="ListNumber5">
     <w:name w:val="List Number 5"/>
-    <w:basedOn w:val="Standard"/>
+    <w:basedOn w:val="Normal"/>
     <w:rsid w:val="006E0FDA"/>
     <w:pPr>
       <w:numPr>
@@ -18127,9 +17395,9 @@
       </w:numPr>
     </w:pPr>
   </w:style>
-  <w:style w:type="paragraph" w:styleId="Fuzeile">
+  <w:style w:type="paragraph" w:styleId="Footer">
     <w:name w:val="footer"/>
-    <w:basedOn w:val="Standard"/>
+    <w:basedOn w:val="Normal"/>
     <w:rsid w:val="006E0FDA"/>
     <w:pPr>
       <w:tabs>
@@ -18138,10 +17406,10 @@
       </w:tabs>
     </w:pPr>
   </w:style>
-  <w:style w:type="paragraph" w:styleId="Verzeichnis1">
+  <w:style w:type="paragraph" w:styleId="TOC1">
     <w:name w:val="toc 1"/>
-    <w:basedOn w:val="Standard"/>
-    <w:next w:val="Standard"/>
+    <w:basedOn w:val="Normal"/>
+    <w:next w:val="Normal"/>
     <w:autoRedefine/>
     <w:uiPriority w:val="39"/>
     <w:rsid w:val="006E0FDA"/>
@@ -18158,16 +17426,16 @@
   </w:style>
   <w:style w:type="paragraph" w:customStyle="1" w:styleId="Hngend">
     <w:name w:val="Hängend"/>
-    <w:basedOn w:val="Standard"/>
+    <w:basedOn w:val="Normal"/>
     <w:rsid w:val="006E0FDA"/>
     <w:pPr>
       <w:ind w:left="1134" w:hanging="1134"/>
     </w:pPr>
   </w:style>
-  <w:style w:type="paragraph" w:styleId="Beschriftung">
+  <w:style w:type="paragraph" w:styleId="Caption">
     <w:name w:val="caption"/>
-    <w:basedOn w:val="Standard"/>
-    <w:next w:val="Standard"/>
+    <w:basedOn w:val="Normal"/>
+    <w:next w:val="Normal"/>
     <w:qFormat/>
     <w:rsid w:val="006E0FDA"/>
     <w:pPr>
@@ -18177,17 +17445,17 @@
       <w:b/>
     </w:rPr>
   </w:style>
-  <w:style w:type="character" w:styleId="Seitenzahl">
+  <w:style w:type="character" w:styleId="PageNumber">
     <w:name w:val="page number"/>
-    <w:basedOn w:val="Absatz-Standardschriftart"/>
+    <w:basedOn w:val="DefaultParagraphFont"/>
     <w:rsid w:val="006E0FDA"/>
     <w:rPr>
       <w:rFonts w:ascii="Arial" w:hAnsi="Arial"/>
     </w:rPr>
   </w:style>
-  <w:style w:type="paragraph" w:styleId="Kopfzeile">
+  <w:style w:type="paragraph" w:styleId="Header">
     <w:name w:val="header"/>
-    <w:basedOn w:val="Standard"/>
+    <w:basedOn w:val="Normal"/>
     <w:rsid w:val="006E0FDA"/>
     <w:pPr>
       <w:tabs>
@@ -18196,18 +17464,18 @@
       </w:tabs>
     </w:pPr>
   </w:style>
-  <w:style w:type="paragraph" w:styleId="Textkrper">
+  <w:style w:type="paragraph" w:styleId="BodyText">
     <w:name w:val="Body Text"/>
-    <w:basedOn w:val="Standard"/>
+    <w:basedOn w:val="Normal"/>
     <w:rsid w:val="006E0FDA"/>
     <w:rPr>
       <w:i/>
     </w:rPr>
   </w:style>
-  <w:style w:type="paragraph" w:styleId="Verzeichnis2">
+  <w:style w:type="paragraph" w:styleId="TOC2">
     <w:name w:val="toc 2"/>
-    <w:basedOn w:val="Standard"/>
-    <w:next w:val="Standard"/>
+    <w:basedOn w:val="Normal"/>
+    <w:next w:val="Normal"/>
     <w:autoRedefine/>
     <w:uiPriority w:val="39"/>
     <w:rsid w:val="00667F7E"/>
@@ -18221,7 +17489,7 @@
   </w:style>
   <w:style w:type="paragraph" w:customStyle="1" w:styleId="text">
     <w:name w:val="text"/>
-    <w:basedOn w:val="Standard"/>
+    <w:basedOn w:val="Normal"/>
     <w:rsid w:val="006E0FDA"/>
     <w:pPr>
       <w:spacing w:before="60" w:after="60"/>
@@ -18232,7 +17500,7 @@
   </w:style>
   <w:style w:type="paragraph" w:customStyle="1" w:styleId="StandardKursiv">
     <w:name w:val="Standard + Kursiv"/>
-    <w:basedOn w:val="Standard"/>
+    <w:basedOn w:val="Normal"/>
     <w:link w:val="StandardKursivChar"/>
     <w:rsid w:val="00414D3C"/>
     <w:pPr>
@@ -18246,7 +17514,7 @@
   </w:style>
   <w:style w:type="character" w:customStyle="1" w:styleId="StandardKursivChar">
     <w:name w:val="Standard + Kursiv Char"/>
-    <w:basedOn w:val="Absatz-Standardschriftart"/>
+    <w:basedOn w:val="DefaultParagraphFont"/>
     <w:link w:val="StandardKursiv"/>
     <w:rsid w:val="00414D3C"/>
     <w:rPr>
@@ -18255,9 +17523,9 @@
       <w:lang w:val="de-DE" w:eastAsia="de-DE" w:bidi="ar-SA"/>
     </w:rPr>
   </w:style>
-  <w:style w:type="table" w:styleId="Tabellenraster">
+  <w:style w:type="table" w:styleId="TableGrid">
     <w:name w:val="Table Grid"/>
-    <w:basedOn w:val="NormaleTabelle"/>
+    <w:basedOn w:val="TableNormal"/>
     <w:uiPriority w:val="39"/>
     <w:rsid w:val="00CE1259"/>
     <w:pPr>
@@ -18274,9 +17542,9 @@
       </w:tblBorders>
     </w:tblPr>
   </w:style>
-  <w:style w:type="character" w:styleId="Kommentarzeichen">
+  <w:style w:type="character" w:styleId="CommentReference">
     <w:name w:val="annotation reference"/>
-    <w:basedOn w:val="Absatz-Standardschriftart"/>
+    <w:basedOn w:val="DefaultParagraphFont"/>
     <w:semiHidden/>
     <w:rsid w:val="00052D17"/>
     <w:rPr>
@@ -18284,19 +17552,19 @@
       <w:szCs w:val="16"/>
     </w:rPr>
   </w:style>
-  <w:style w:type="paragraph" w:styleId="Kommentartext">
+  <w:style w:type="paragraph" w:styleId="CommentText">
     <w:name w:val="annotation text"/>
-    <w:basedOn w:val="Standard"/>
+    <w:basedOn w:val="Normal"/>
     <w:semiHidden/>
     <w:rsid w:val="00052D17"/>
     <w:rPr>
       <w:sz w:val="20"/>
     </w:rPr>
   </w:style>
-  <w:style w:type="paragraph" w:styleId="Kommentarthema">
+  <w:style w:type="paragraph" w:styleId="CommentSubject">
     <w:name w:val="annotation subject"/>
-    <w:basedOn w:val="Kommentartext"/>
-    <w:next w:val="Kommentartext"/>
+    <w:basedOn w:val="CommentText"/>
+    <w:next w:val="CommentText"/>
     <w:semiHidden/>
     <w:rsid w:val="00052D17"/>
     <w:rPr>
@@ -18304,9 +17572,9 @@
       <w:bCs/>
     </w:rPr>
   </w:style>
-  <w:style w:type="paragraph" w:styleId="Sprechblasentext">
+  <w:style w:type="paragraph" w:styleId="BalloonText">
     <w:name w:val="Balloon Text"/>
-    <w:basedOn w:val="Standard"/>
+    <w:basedOn w:val="Normal"/>
     <w:semiHidden/>
     <w:rsid w:val="00052D17"/>
     <w:rPr>
@@ -18317,7 +17585,7 @@
   </w:style>
   <w:style w:type="table" w:customStyle="1" w:styleId="Uni-Designschwarz-wei">
     <w:name w:val="Uni-Design schwarz-weiß"/>
-    <w:basedOn w:val="NormaleTabelle"/>
+    <w:basedOn w:val="TableNormal"/>
     <w:uiPriority w:val="99"/>
     <w:rsid w:val="00A249CD"/>
     <w:rPr>
@@ -18386,9 +17654,9 @@
       </w:tcPr>
     </w:tblStylePr>
   </w:style>
-  <w:style w:type="table" w:styleId="Gitternetztabelle1hell">
+  <w:style w:type="table" w:styleId="GridTable1Light">
     <w:name w:val="Grid Table 1 Light"/>
-    <w:basedOn w:val="NormaleTabelle"/>
+    <w:basedOn w:val="TableNormal"/>
     <w:uiPriority w:val="46"/>
     <w:rsid w:val="00B65C50"/>
     <w:tblPr>
@@ -18440,11 +17708,11 @@
       </w:rPr>
     </w:tblStylePr>
   </w:style>
-  <w:style w:type="paragraph" w:styleId="Titel">
+  <w:style w:type="paragraph" w:styleId="Title">
     <w:name w:val="Title"/>
-    <w:basedOn w:val="Standard"/>
-    <w:next w:val="Standard"/>
-    <w:link w:val="TitelZchn"/>
+    <w:basedOn w:val="Normal"/>
+    <w:next w:val="Normal"/>
+    <w:link w:val="TitleChar"/>
     <w:qFormat/>
     <w:rsid w:val="00AB1582"/>
     <w:pPr>
@@ -18458,10 +17726,10 @@
       <w:szCs w:val="56"/>
     </w:rPr>
   </w:style>
-  <w:style w:type="character" w:customStyle="1" w:styleId="TitelZchn">
-    <w:name w:val="Titel Zchn"/>
-    <w:basedOn w:val="Absatz-Standardschriftart"/>
-    <w:link w:val="Titel"/>
+  <w:style w:type="character" w:customStyle="1" w:styleId="TitleChar">
+    <w:name w:val="Title Char"/>
+    <w:basedOn w:val="DefaultParagraphFont"/>
+    <w:link w:val="Title"/>
     <w:rsid w:val="00AB1582"/>
     <w:rPr>
       <w:rFonts w:ascii="Arial" w:eastAsiaTheme="majorEastAsia" w:hAnsi="Arial" w:cstheme="majorBidi"/>
@@ -18471,9 +17739,9 @@
       <w:szCs w:val="56"/>
     </w:rPr>
   </w:style>
-  <w:style w:type="paragraph" w:styleId="Listenabsatz">
+  <w:style w:type="paragraph" w:styleId="ListParagraph">
     <w:name w:val="List Paragraph"/>
-    <w:basedOn w:val="Standard"/>
+    <w:basedOn w:val="Normal"/>
     <w:uiPriority w:val="34"/>
     <w:qFormat/>
     <w:rsid w:val="00683884"/>
@@ -18485,10 +17753,10 @@
       <w:rFonts w:ascii="Times New Roman" w:hAnsi="Times New Roman"/>
     </w:rPr>
   </w:style>
-  <w:style w:type="paragraph" w:styleId="Verzeichnis3">
+  <w:style w:type="paragraph" w:styleId="TOC3">
     <w:name w:val="toc 3"/>
-    <w:basedOn w:val="Standard"/>
-    <w:next w:val="Standard"/>
+    <w:basedOn w:val="Normal"/>
+    <w:next w:val="Normal"/>
     <w:autoRedefine/>
     <w:uiPriority w:val="39"/>
     <w:unhideWhenUsed/>
@@ -18501,10 +17769,10 @@
       <w:sz w:val="20"/>
     </w:rPr>
   </w:style>
-  <w:style w:type="character" w:customStyle="1" w:styleId="berschrift1Zchn">
-    <w:name w:val="Überschrift 1 Zchn"/>
-    <w:basedOn w:val="Absatz-Standardschriftart"/>
-    <w:link w:val="berschrift1"/>
+  <w:style w:type="character" w:customStyle="1" w:styleId="Heading1Char">
+    <w:name w:val="Heading 1 Char"/>
+    <w:basedOn w:val="DefaultParagraphFont"/>
+    <w:link w:val="Heading1"/>
     <w:uiPriority w:val="9"/>
     <w:rsid w:val="00886608"/>
     <w:rPr>
@@ -18513,17 +17781,17 @@
       <w:sz w:val="32"/>
     </w:rPr>
   </w:style>
-  <w:style w:type="paragraph" w:styleId="Literaturverzeichnis">
+  <w:style w:type="paragraph" w:styleId="Bibliography">
     <w:name w:val="Bibliography"/>
-    <w:basedOn w:val="Standard"/>
-    <w:next w:val="Standard"/>
+    <w:basedOn w:val="Normal"/>
+    <w:next w:val="Normal"/>
     <w:uiPriority w:val="37"/>
     <w:unhideWhenUsed/>
     <w:rsid w:val="00A15AFE"/>
   </w:style>
-  <w:style w:type="character" w:styleId="Platzhaltertext">
+  <w:style w:type="character" w:styleId="PlaceholderText">
     <w:name w:val="Placeholder Text"/>
-    <w:basedOn w:val="Absatz-Standardschriftart"/>
+    <w:basedOn w:val="DefaultParagraphFont"/>
     <w:uiPriority w:val="99"/>
     <w:semiHidden/>
     <w:rsid w:val="00272E99"/>
@@ -18531,9 +17799,9 @@
       <w:color w:val="808080"/>
     </w:rPr>
   </w:style>
-  <w:style w:type="table" w:styleId="Gitternetztabelle4Akzent1">
+  <w:style w:type="table" w:styleId="GridTable4-Accent1">
     <w:name w:val="Grid Table 4 Accent 1"/>
-    <w:basedOn w:val="NormaleTabelle"/>
+    <w:basedOn w:val="TableNormal"/>
     <w:uiPriority w:val="49"/>
     <w:rsid w:val="005C0EE2"/>
     <w:tblPr>
@@ -19481,7 +18749,7 @@
 </file>
 
 <file path=customXml/itemProps1.xml><?xml version="1.0" encoding="utf-8"?>
-<ds:datastoreItem xmlns:ds="http://schemas.openxmlformats.org/officeDocument/2006/customXml" ds:itemID="{0BD1F1E3-F379-4F19-B530-E0BC570D749B}">
+<ds:datastoreItem xmlns:ds="http://schemas.openxmlformats.org/officeDocument/2006/customXml" ds:itemID="{353808B2-A994-43AA-9B95-88677A347B84}">
   <ds:schemaRefs>
     <ds:schemaRef ds:uri="http://schemas.openxmlformats.org/officeDocument/2006/bibliography"/>
   </ds:schemaRefs>

</xml_diff>